<commit_message>
Added more to part c now including part d
</commit_message>
<xml_diff>
--- a/Rapport.docx
+++ b/Rapport.docx
@@ -6564,14 +6564,6 @@
     <w:p/>
     <w:p/>
     <w:p/>
-    <w:p/>
-    <w:p/>
-    <w:p/>
-    <w:p/>
-    <w:p/>
-    <w:p/>
-    <w:p/>
-    <w:p/>
     <w:p>
       <w:r>
         <w:t>(B)</w:t>
@@ -6600,7 +6592,7 @@
         <w:rPr>
           <w:noProof/>
         </w:rPr>
-        <w:object w:dxaOrig="3073" w:dyaOrig="1933" w14:anchorId="71A0AF67">
+        <w:object w:dxaOrig="3073" w:dyaOrig="1933" w14:anchorId="1FDFCDAA">
           <v:shapetype id="_x0000_t75" coordsize="21600,21600" o:spt="75" o:preferrelative="t" path="m@4@5l@4@11@9@11@9@5xe" filled="f" stroked="f">
             <v:stroke joinstyle="miter"/>
             <v:formulas>
@@ -6623,7 +6615,7 @@
           <v:shape id="_x0000_i1044" type="#_x0000_t75" alt="" style="width:153.5pt;height:96.25pt;mso-width-percent:0;mso-height-percent:0;mso-width-percent:0;mso-height-percent:0" o:ole="">
             <v:imagedata r:id="rId5" o:title=""/>
           </v:shape>
-          <o:OLEObject Type="Embed" ProgID="Visio.Drawing.15" ShapeID="_x0000_i1044" DrawAspect="Content" ObjectID="_1603195486" r:id="rId6"/>
+          <o:OLEObject Type="Embed" ProgID="Visio.Drawing.15" ShapeID="_x0000_i1044" DrawAspect="Content" ObjectID="_1603212206" r:id="rId6"/>
         </w:object>
       </w:r>
     </w:p>
@@ -6645,11 +6637,11 @@
         <w:rPr>
           <w:noProof/>
         </w:rPr>
-        <w:object w:dxaOrig="3073" w:dyaOrig="1848" w14:anchorId="137DDFE6">
+        <w:object w:dxaOrig="3073" w:dyaOrig="1848" w14:anchorId="41C2D914">
           <v:shape id="_x0000_i1043" type="#_x0000_t75" alt="" style="width:153.5pt;height:92.6pt;mso-width-percent:0;mso-height-percent:0;mso-width-percent:0;mso-height-percent:0" o:ole="">
             <v:imagedata r:id="rId7" o:title=""/>
           </v:shape>
-          <o:OLEObject Type="Embed" ProgID="Visio.Drawing.15" ShapeID="_x0000_i1043" DrawAspect="Content" ObjectID="_1603195487" r:id="rId8"/>
+          <o:OLEObject Type="Embed" ProgID="Visio.Drawing.15" ShapeID="_x0000_i1043" DrawAspect="Content" ObjectID="_1603212207" r:id="rId8"/>
         </w:object>
       </w:r>
     </w:p>
@@ -6671,11 +6663,11 @@
         <w:rPr>
           <w:noProof/>
         </w:rPr>
-        <w:object w:dxaOrig="3193" w:dyaOrig="3420" w14:anchorId="17C1DDD0">
+        <w:object w:dxaOrig="3193" w:dyaOrig="3420" w14:anchorId="39D3D9CB">
           <v:shape id="_x0000_i1042" type="#_x0000_t75" alt="" style="width:159.5pt;height:171.15pt;mso-width-percent:0;mso-height-percent:0;mso-width-percent:0;mso-height-percent:0" o:ole="">
             <v:imagedata r:id="rId9" o:title=""/>
           </v:shape>
-          <o:OLEObject Type="Embed" ProgID="Visio.Drawing.15" ShapeID="_x0000_i1042" DrawAspect="Content" ObjectID="_1603195488" r:id="rId10"/>
+          <o:OLEObject Type="Embed" ProgID="Visio.Drawing.15" ShapeID="_x0000_i1042" DrawAspect="Content" ObjectID="_1603212208" r:id="rId10"/>
         </w:object>
       </w:r>
     </w:p>
@@ -6697,11 +6689,11 @@
         <w:rPr>
           <w:noProof/>
         </w:rPr>
-        <w:object w:dxaOrig="5509" w:dyaOrig="4380" w14:anchorId="2B578CB0">
+        <w:object w:dxaOrig="5509" w:dyaOrig="4380" w14:anchorId="448D8A3B">
           <v:shape id="_x0000_i1041" type="#_x0000_t75" alt="" style="width:275.45pt;height:219pt;mso-width-percent:0;mso-height-percent:0;mso-width-percent:0;mso-height-percent:0" o:ole="">
             <v:imagedata r:id="rId11" o:title=""/>
           </v:shape>
-          <o:OLEObject Type="Embed" ProgID="Visio.Drawing.15" ShapeID="_x0000_i1041" DrawAspect="Content" ObjectID="_1603195489" r:id="rId12"/>
+          <o:OLEObject Type="Embed" ProgID="Visio.Drawing.15" ShapeID="_x0000_i1041" DrawAspect="Content" ObjectID="_1603212209" r:id="rId12"/>
         </w:object>
       </w:r>
     </w:p>
@@ -6722,11 +6714,11 @@
         <w:rPr>
           <w:noProof/>
         </w:rPr>
-        <w:object w:dxaOrig="6229" w:dyaOrig="5712" w14:anchorId="688EE9BF">
+        <w:object w:dxaOrig="6229" w:dyaOrig="5712" w14:anchorId="13F20E9F">
           <v:shape id="_x0000_i1040" type="#_x0000_t75" alt="" style="width:311.45pt;height:285.9pt;mso-width-percent:0;mso-height-percent:0;mso-width-percent:0;mso-height-percent:0" o:ole="">
             <v:imagedata r:id="rId13" o:title=""/>
           </v:shape>
-          <o:OLEObject Type="Embed" ProgID="Visio.Drawing.15" ShapeID="_x0000_i1040" DrawAspect="Content" ObjectID="_1603195490" r:id="rId14"/>
+          <o:OLEObject Type="Embed" ProgID="Visio.Drawing.15" ShapeID="_x0000_i1040" DrawAspect="Content" ObjectID="_1603212210" r:id="rId14"/>
         </w:object>
       </w:r>
     </w:p>
@@ -6748,11 +6740,11 @@
         <w:rPr>
           <w:noProof/>
         </w:rPr>
-        <w:object w:dxaOrig="6229" w:dyaOrig="5712" w14:anchorId="17DF88FD">
+        <w:object w:dxaOrig="6229" w:dyaOrig="5712" w14:anchorId="705DB1FF">
           <v:shape id="_x0000_i1039" type="#_x0000_t75" alt="" style="width:311.45pt;height:285.9pt;mso-width-percent:0;mso-height-percent:0;mso-width-percent:0;mso-height-percent:0" o:ole="">
             <v:imagedata r:id="rId15" o:title=""/>
           </v:shape>
-          <o:OLEObject Type="Embed" ProgID="Visio.Drawing.15" ShapeID="_x0000_i1039" DrawAspect="Content" ObjectID="_1603195491" r:id="rId16"/>
+          <o:OLEObject Type="Embed" ProgID="Visio.Drawing.15" ShapeID="_x0000_i1039" DrawAspect="Content" ObjectID="_1603212211" r:id="rId16"/>
         </w:object>
       </w:r>
     </w:p>
@@ -6773,11 +6765,11 @@
         <w:rPr>
           <w:noProof/>
         </w:rPr>
-        <w:object w:dxaOrig="3745" w:dyaOrig="4200" w14:anchorId="3DE196B2">
+        <w:object w:dxaOrig="3745" w:dyaOrig="4200" w14:anchorId="0A50E5B2">
           <v:shape id="_x0000_i1038" type="#_x0000_t75" alt="" style="width:187.45pt;height:210pt;mso-width-percent:0;mso-height-percent:0;mso-width-percent:0;mso-height-percent:0" o:ole="">
             <v:imagedata r:id="rId17" o:title=""/>
           </v:shape>
-          <o:OLEObject Type="Embed" ProgID="Visio.Drawing.15" ShapeID="_x0000_i1038" DrawAspect="Content" ObjectID="_1603195492" r:id="rId18"/>
+          <o:OLEObject Type="Embed" ProgID="Visio.Drawing.15" ShapeID="_x0000_i1038" DrawAspect="Content" ObjectID="_1603212212" r:id="rId18"/>
         </w:object>
       </w:r>
     </w:p>
@@ -6798,11 +6790,11 @@
         <w:rPr>
           <w:noProof/>
         </w:rPr>
-        <w:object w:dxaOrig="7428" w:dyaOrig="5424" w14:anchorId="646A4172">
+        <w:object w:dxaOrig="7428" w:dyaOrig="5424" w14:anchorId="346175E0">
           <v:shape id="_x0000_i1037" type="#_x0000_t75" alt="" style="width:371.75pt;height:271.2pt;mso-width-percent:0;mso-height-percent:0;mso-width-percent:0;mso-height-percent:0" o:ole="">
             <v:imagedata r:id="rId19" o:title=""/>
           </v:shape>
-          <o:OLEObject Type="Embed" ProgID="Visio.Drawing.15" ShapeID="_x0000_i1037" DrawAspect="Content" ObjectID="_1603195493" r:id="rId20"/>
+          <o:OLEObject Type="Embed" ProgID="Visio.Drawing.15" ShapeID="_x0000_i1037" DrawAspect="Content" ObjectID="_1603212213" r:id="rId20"/>
         </w:object>
       </w:r>
     </w:p>
@@ -6823,11 +6815,11 @@
         <w:rPr>
           <w:noProof/>
         </w:rPr>
-        <w:object w:dxaOrig="11172" w:dyaOrig="3385" w14:anchorId="2FB4E175">
+        <w:object w:dxaOrig="11172" w:dyaOrig="3385" w14:anchorId="5F1E54FD">
           <v:shape id="_x0000_i1036" type="#_x0000_t75" alt="" style="width:467pt;height:141.85pt;mso-width-percent:0;mso-height-percent:0;mso-width-percent:0;mso-height-percent:0" o:ole="">
             <v:imagedata r:id="rId21" o:title=""/>
           </v:shape>
-          <o:OLEObject Type="Embed" ProgID="Visio.Drawing.15" ShapeID="_x0000_i1036" DrawAspect="Content" ObjectID="_1603195494" r:id="rId22"/>
+          <o:OLEObject Type="Embed" ProgID="Visio.Drawing.15" ShapeID="_x0000_i1036" DrawAspect="Content" ObjectID="_1603212214" r:id="rId22"/>
         </w:object>
       </w:r>
     </w:p>
@@ -6848,11 +6840,11 @@
         <w:rPr>
           <w:noProof/>
         </w:rPr>
-        <w:object w:dxaOrig="6121" w:dyaOrig="7105" w14:anchorId="54CE9047">
+        <w:object w:dxaOrig="6121" w:dyaOrig="7105" w14:anchorId="1CF3BAFC">
           <v:shape id="_x0000_i1035" type="#_x0000_t75" alt="" style="width:306.35pt;height:355.6pt;mso-width-percent:0;mso-height-percent:0;mso-width-percent:0;mso-height-percent:0" o:ole="">
             <v:imagedata r:id="rId23" o:title=""/>
           </v:shape>
-          <o:OLEObject Type="Embed" ProgID="Visio.Drawing.15" ShapeID="_x0000_i1035" DrawAspect="Content" ObjectID="_1603195495" r:id="rId24"/>
+          <o:OLEObject Type="Embed" ProgID="Visio.Drawing.15" ShapeID="_x0000_i1035" DrawAspect="Content" ObjectID="_1603212215" r:id="rId24"/>
         </w:object>
       </w:r>
     </w:p>
@@ -6873,11 +6865,11 @@
         <w:rPr>
           <w:noProof/>
         </w:rPr>
-        <w:object w:dxaOrig="11209" w:dyaOrig="7345" w14:anchorId="79806611">
+        <w:object w:dxaOrig="11209" w:dyaOrig="7345" w14:anchorId="70237361">
           <v:shape id="_x0000_i1034" type="#_x0000_t75" alt="" style="width:468pt;height:306.3pt;mso-width-percent:0;mso-height-percent:0;mso-width-percent:0;mso-height-percent:0" o:ole="">
             <v:imagedata r:id="rId25" o:title=""/>
           </v:shape>
-          <o:OLEObject Type="Embed" ProgID="Visio.Drawing.15" ShapeID="_x0000_i1034" DrawAspect="Content" ObjectID="_1603195496" r:id="rId26"/>
+          <o:OLEObject Type="Embed" ProgID="Visio.Drawing.15" ShapeID="_x0000_i1034" DrawAspect="Content" ObjectID="_1603212216" r:id="rId26"/>
         </w:object>
       </w:r>
     </w:p>
@@ -6898,11 +6890,11 @@
         <w:rPr>
           <w:noProof/>
         </w:rPr>
-        <w:object w:dxaOrig="9900" w:dyaOrig="7273" w14:anchorId="090C13F9">
+        <w:object w:dxaOrig="9900" w:dyaOrig="7273" w14:anchorId="74464747">
           <v:shape id="_x0000_i1033" type="#_x0000_t75" alt="" style="width:467.75pt;height:344pt;mso-width-percent:0;mso-height-percent:0;mso-width-percent:0;mso-height-percent:0" o:ole="">
             <v:imagedata r:id="rId27" o:title=""/>
           </v:shape>
-          <o:OLEObject Type="Embed" ProgID="Visio.Drawing.15" ShapeID="_x0000_i1033" DrawAspect="Content" ObjectID="_1603195497" r:id="rId28"/>
+          <o:OLEObject Type="Embed" ProgID="Visio.Drawing.15" ShapeID="_x0000_i1033" DrawAspect="Content" ObjectID="_1603212217" r:id="rId28"/>
         </w:object>
       </w:r>
     </w:p>
@@ -6920,11 +6912,11 @@
         <w:rPr>
           <w:noProof/>
         </w:rPr>
-        <w:object w:dxaOrig="7177" w:dyaOrig="4380" w14:anchorId="1A248670">
+        <w:object w:dxaOrig="7177" w:dyaOrig="4380" w14:anchorId="2B59F571">
           <v:shape id="_x0000_i1032" type="#_x0000_t75" alt="" style="width:358.5pt;height:219pt;mso-width-percent:0;mso-height-percent:0;mso-width-percent:0;mso-height-percent:0" o:ole="">
             <v:imagedata r:id="rId29" o:title=""/>
           </v:shape>
-          <o:OLEObject Type="Embed" ProgID="Visio.Drawing.15" ShapeID="_x0000_i1032" DrawAspect="Content" ObjectID="_1603195498" r:id="rId30"/>
+          <o:OLEObject Type="Embed" ProgID="Visio.Drawing.15" ShapeID="_x0000_i1032" DrawAspect="Content" ObjectID="_1603212218" r:id="rId30"/>
         </w:object>
       </w:r>
     </w:p>
@@ -6945,11 +6937,11 @@
         <w:rPr>
           <w:noProof/>
         </w:rPr>
-        <w:object w:dxaOrig="2221" w:dyaOrig="1741" w14:anchorId="503ED73A">
+        <w:object w:dxaOrig="2221" w:dyaOrig="1741" w14:anchorId="788E2018">
           <v:shape id="_x0000_i1031" type="#_x0000_t75" alt="" style="width:110.95pt;height:86.7pt;mso-width-percent:0;mso-height-percent:0;mso-width-percent:0;mso-height-percent:0" o:ole="">
             <v:imagedata r:id="rId31" o:title=""/>
           </v:shape>
-          <o:OLEObject Type="Embed" ProgID="Visio.Drawing.15" ShapeID="_x0000_i1031" DrawAspect="Content" ObjectID="_1603195499" r:id="rId32"/>
+          <o:OLEObject Type="Embed" ProgID="Visio.Drawing.15" ShapeID="_x0000_i1031" DrawAspect="Content" ObjectID="_1603212219" r:id="rId32"/>
         </w:object>
       </w:r>
     </w:p>
@@ -6970,11 +6962,11 @@
         <w:rPr>
           <w:noProof/>
         </w:rPr>
-        <w:object w:dxaOrig="2221" w:dyaOrig="3445" w14:anchorId="739F0CAB">
+        <w:object w:dxaOrig="2221" w:dyaOrig="3445" w14:anchorId="3839B7BD">
           <v:shape id="_x0000_i1030" type="#_x0000_t75" alt="" style="width:110.95pt;height:171.9pt;mso-width-percent:0;mso-height-percent:0;mso-width-percent:0;mso-height-percent:0" o:ole="">
             <v:imagedata r:id="rId33" o:title=""/>
           </v:shape>
-          <o:OLEObject Type="Embed" ProgID="Visio.Drawing.15" ShapeID="_x0000_i1030" DrawAspect="Content" ObjectID="_1603195500" r:id="rId34"/>
+          <o:OLEObject Type="Embed" ProgID="Visio.Drawing.15" ShapeID="_x0000_i1030" DrawAspect="Content" ObjectID="_1603212220" r:id="rId34"/>
         </w:object>
       </w:r>
     </w:p>
@@ -6995,11 +6987,11 @@
         <w:rPr>
           <w:noProof/>
         </w:rPr>
-        <w:object w:dxaOrig="2244" w:dyaOrig="4597" w14:anchorId="58761250">
+        <w:object w:dxaOrig="2244" w:dyaOrig="4597" w14:anchorId="7CD97F45">
           <v:shape id="_x0000_i1029" type="#_x0000_t75" alt="" style="width:112.4pt;height:229.85pt;mso-width-percent:0;mso-height-percent:0;mso-width-percent:0;mso-height-percent:0" o:ole="">
             <v:imagedata r:id="rId35" o:title=""/>
           </v:shape>
-          <o:OLEObject Type="Embed" ProgID="Visio.Drawing.15" ShapeID="_x0000_i1029" DrawAspect="Content" ObjectID="_1603195501" r:id="rId36"/>
+          <o:OLEObject Type="Embed" ProgID="Visio.Drawing.15" ShapeID="_x0000_i1029" DrawAspect="Content" ObjectID="_1603212221" r:id="rId36"/>
         </w:object>
       </w:r>
     </w:p>
@@ -7020,11 +7012,11 @@
         <w:rPr>
           <w:noProof/>
         </w:rPr>
-        <w:object w:dxaOrig="2221" w:dyaOrig="1873" w14:anchorId="340DCC07">
+        <w:object w:dxaOrig="2221" w:dyaOrig="1873" w14:anchorId="746EF1BE">
           <v:shape id="_x0000_i1028" type="#_x0000_t75" alt="" style="width:110.95pt;height:93.3pt;mso-width-percent:0;mso-height-percent:0;mso-width-percent:0;mso-height-percent:0" o:ole="">
             <v:imagedata r:id="rId37" o:title=""/>
           </v:shape>
-          <o:OLEObject Type="Embed" ProgID="Visio.Drawing.15" ShapeID="_x0000_i1028" DrawAspect="Content" ObjectID="_1603195502" r:id="rId38"/>
+          <o:OLEObject Type="Embed" ProgID="Visio.Drawing.15" ShapeID="_x0000_i1028" DrawAspect="Content" ObjectID="_1603212222" r:id="rId38"/>
         </w:object>
       </w:r>
     </w:p>
@@ -7045,11 +7037,11 @@
         <w:rPr>
           <w:noProof/>
         </w:rPr>
-        <w:object w:dxaOrig="3073" w:dyaOrig="1873" w14:anchorId="3E8FBFDF">
+        <w:object w:dxaOrig="3073" w:dyaOrig="1873" w14:anchorId="0809B938">
           <v:shape id="_x0000_i1027" type="#_x0000_t75" alt="" style="width:153.5pt;height:93.3pt;mso-width-percent:0;mso-height-percent:0;mso-width-percent:0;mso-height-percent:0" o:ole="">
             <v:imagedata r:id="rId39" o:title=""/>
           </v:shape>
-          <o:OLEObject Type="Embed" ProgID="Visio.Drawing.15" ShapeID="_x0000_i1027" DrawAspect="Content" ObjectID="_1603195503" r:id="rId40"/>
+          <o:OLEObject Type="Embed" ProgID="Visio.Drawing.15" ShapeID="_x0000_i1027" DrawAspect="Content" ObjectID="_1603212223" r:id="rId40"/>
         </w:object>
       </w:r>
     </w:p>
@@ -7070,11 +7062,11 @@
         <w:rPr>
           <w:noProof/>
         </w:rPr>
-        <w:object w:dxaOrig="3252" w:dyaOrig="4333" w14:anchorId="1B302E22">
+        <w:object w:dxaOrig="3252" w:dyaOrig="4333" w14:anchorId="3E4FBC12">
           <v:shape id="_x0000_i1026" type="#_x0000_t75" alt="" style="width:162.25pt;height:216.65pt;mso-width-percent:0;mso-height-percent:0;mso-width-percent:0;mso-height-percent:0" o:ole="">
             <v:imagedata r:id="rId41" o:title=""/>
           </v:shape>
-          <o:OLEObject Type="Embed" ProgID="Visio.Drawing.15" ShapeID="_x0000_i1026" DrawAspect="Content" ObjectID="_1603195504" r:id="rId42"/>
+          <o:OLEObject Type="Embed" ProgID="Visio.Drawing.15" ShapeID="_x0000_i1026" DrawAspect="Content" ObjectID="_1603212224" r:id="rId42"/>
         </w:object>
       </w:r>
     </w:p>
@@ -7095,11 +7087,11 @@
         <w:rPr>
           <w:noProof/>
         </w:rPr>
-        <w:object w:dxaOrig="3132" w:dyaOrig="6877" w14:anchorId="55132B35">
+        <w:object w:dxaOrig="3132" w:dyaOrig="6877" w14:anchorId="11DA52AD">
           <v:shape id="_x0000_i1025" type="#_x0000_t75" alt="" style="width:156.45pt;height:343.85pt;mso-width-percent:0;mso-height-percent:0;mso-width-percent:0;mso-height-percent:0" o:ole="">
             <v:imagedata r:id="rId43" o:title=""/>
           </v:shape>
-          <o:OLEObject Type="Embed" ProgID="Visio.Drawing.15" ShapeID="_x0000_i1025" DrawAspect="Content" ObjectID="_1603195505" r:id="rId44"/>
+          <o:OLEObject Type="Embed" ProgID="Visio.Drawing.15" ShapeID="_x0000_i1025" DrawAspect="Content" ObjectID="_1603212225" r:id="rId44"/>
         </w:object>
       </w:r>
     </w:p>
@@ -7140,6 +7132,41 @@
           <w:ilvl w:val="0"/>
           <w:numId w:val="4"/>
         </w:numPr>
+      </w:pPr>
+      <w:r>
+        <w:t>Un scan séquentiel est utilisé sur la table « </w:t>
+      </w:r>
+      <w:proofErr w:type="spellStart"/>
+      <w:r>
+        <w:t>sailors</w:t>
+      </w:r>
+      <w:proofErr w:type="spellEnd"/>
+      <w:r>
+        <w:t> » et un retour de « </w:t>
+      </w:r>
+      <w:proofErr w:type="spellStart"/>
+      <w:r>
+        <w:t>sname</w:t>
+      </w:r>
+      <w:proofErr w:type="spellEnd"/>
+      <w:r>
+        <w:t> » et « </w:t>
+      </w:r>
+      <w:proofErr w:type="spellStart"/>
+      <w:r>
+        <w:t>age</w:t>
+      </w:r>
+      <w:proofErr w:type="spellEnd"/>
+      <w:r>
+        <w:t xml:space="preserve"> ». « EXPLAIN ANALYZE » démontre ceci avec un temps d’exécution de </w:t>
+      </w:r>
+      <w:r>
+        <w:t>0.775 ms.</w:t>
+      </w:r>
+    </w:p>
+    <w:p>
+      <w:pPr>
+        <w:ind w:left="720"/>
       </w:pPr>
     </w:p>
     <w:p>
@@ -7220,6 +7247,55 @@
           <w:numId w:val="4"/>
         </w:numPr>
       </w:pPr>
+      <w:r>
+        <w:t>Un a</w:t>
+      </w:r>
+      <w:r>
+        <w:t xml:space="preserve">grégat de hachage </w:t>
+      </w:r>
+      <w:r>
+        <w:t xml:space="preserve">est utilisé </w:t>
+      </w:r>
+      <w:r>
+        <w:t xml:space="preserve">afin d’éliminer les </w:t>
+      </w:r>
+      <w:proofErr w:type="spellStart"/>
+      <w:r>
+        <w:t>tuples</w:t>
+      </w:r>
+      <w:proofErr w:type="spellEnd"/>
+      <w:r>
+        <w:t xml:space="preserve"> identiques. L’agrégat de hachage a besoins d’un opérateur d’agrégat et une clé en groupe. Dans ce cas, la clé en groupe est « </w:t>
+      </w:r>
+      <w:proofErr w:type="spellStart"/>
+      <w:r>
+        <w:t>sname</w:t>
+      </w:r>
+      <w:proofErr w:type="spellEnd"/>
+      <w:r>
+        <w:t> » et « </w:t>
+      </w:r>
+      <w:proofErr w:type="spellStart"/>
+      <w:r>
+        <w:t>age</w:t>
+      </w:r>
+      <w:proofErr w:type="spellEnd"/>
+      <w:r>
+        <w:t> ». Un scan séquentiel est utilisé et le retour de l’information est fait.</w:t>
+      </w:r>
+    </w:p>
+    <w:p>
+      <w:pPr>
+        <w:pStyle w:val="ListParagraph"/>
+      </w:pPr>
+      <w:r>
+        <w:t>« EXPLAIN ANALYZE » démontre ceci avec un temps d’exécution de 2.546 ms.</w:t>
+      </w:r>
+    </w:p>
+    <w:p>
+      <w:pPr>
+        <w:pStyle w:val="ListParagraph"/>
+      </w:pPr>
     </w:p>
     <w:p>
       <w:r>
@@ -7296,6 +7372,14 @@
           <w:numId w:val="4"/>
         </w:numPr>
       </w:pPr>
+      <w:r>
+        <w:t>Un scan séquentiel avec un filtre « rating &gt; 7 » est utilisé pour retourner l’information. « EXPLAIN ANALYZE » démontre ceci avec un temps d’exécution de 0.613 ms.</w:t>
+      </w:r>
+    </w:p>
+    <w:p>
+      <w:pPr>
+        <w:pStyle w:val="ListParagraph"/>
+      </w:pPr>
     </w:p>
     <w:p>
       <w:r>
@@ -7372,9 +7456,61 @@
           <w:numId w:val="4"/>
         </w:numPr>
       </w:pPr>
-    </w:p>
-    <w:p>
-      <w:r>
+      <w:r>
+        <w:t>Avec la condition de hachage « </w:t>
+      </w:r>
+      <w:proofErr w:type="spellStart"/>
+      <w:r>
+        <w:t>sailors.sid</w:t>
+      </w:r>
+      <w:proofErr w:type="spellEnd"/>
+      <w:r>
+        <w:t xml:space="preserve"> = </w:t>
+      </w:r>
+      <w:proofErr w:type="spellStart"/>
+      <w:r>
+        <w:t>reserves.sid</w:t>
+      </w:r>
+      <w:proofErr w:type="spellEnd"/>
+      <w:r>
+        <w:t> » créer une jointure de hachage. Par la suite, faire un scan séquentiel sur la table « </w:t>
+      </w:r>
+      <w:proofErr w:type="spellStart"/>
+      <w:r>
+        <w:t>reserves</w:t>
+      </w:r>
+      <w:proofErr w:type="spellEnd"/>
+      <w:r>
+        <w:t> » avec le filtre « </w:t>
+      </w:r>
+      <w:proofErr w:type="spellStart"/>
+      <w:r>
+        <w:t>reserves.bid</w:t>
+      </w:r>
+      <w:proofErr w:type="spellEnd"/>
+      <w:r>
+        <w:t xml:space="preserve"> = 103 ». Avec le hash faire un scan séquentiel de « </w:t>
+      </w:r>
+      <w:proofErr w:type="spellStart"/>
+      <w:r>
+        <w:t>sailors</w:t>
+      </w:r>
+      <w:proofErr w:type="spellEnd"/>
+      <w:r>
+        <w:t> » pour retourner l’information.</w:t>
+      </w:r>
+      <w:r>
+        <w:t xml:space="preserve"> « EXPLAIN ANALYZE » démontre ceci avec un temps d’exécution de 2.592 ms.</w:t>
+      </w:r>
+    </w:p>
+    <w:p>
+      <w:pPr>
+        <w:pStyle w:val="ListParagraph"/>
+      </w:pPr>
+    </w:p>
+    <w:p>
+      <w:r>
+        <w:lastRenderedPageBreak/>
         <w:drawing>
           <wp:inline distT="0" distB="0" distL="0" distR="0" wp14:anchorId="57D36F9B" wp14:editId="46E531D0">
             <wp:extent cx="5943600" cy="1831340"/>
@@ -7436,13 +7572,9 @@
           <w:numId w:val="4"/>
         </w:numPr>
       </w:pPr>
-      <w:r>
-        <w:t>X</w:t>
-      </w:r>
-    </w:p>
-    <w:p>
-      <w:r>
-        <w:lastRenderedPageBreak/>
+    </w:p>
+    <w:p>
+      <w:r>
         <w:drawing>
           <wp:inline distT="0" distB="0" distL="0" distR="0" wp14:anchorId="55169B81" wp14:editId="2E5F652B">
             <wp:extent cx="5943600" cy="3169285"/>
@@ -7507,6 +7639,7 @@
     </w:p>
     <w:p>
       <w:r>
+        <w:lastRenderedPageBreak/>
         <w:drawing>
           <wp:inline distT="0" distB="0" distL="0" distR="0" wp14:anchorId="727C33C4" wp14:editId="30851E26">
             <wp:extent cx="5943600" cy="3500120"/>
@@ -7673,6 +7806,7 @@
     </w:p>
     <w:p>
       <w:r>
+        <w:lastRenderedPageBreak/>
         <w:drawing>
           <wp:inline distT="0" distB="0" distL="0" distR="0" wp14:anchorId="18114DE2" wp14:editId="40B77606">
             <wp:extent cx="5943600" cy="2646045"/>
@@ -7740,7 +7874,6 @@
     </w:p>
     <w:p>
       <w:r>
-        <w:lastRenderedPageBreak/>
         <w:drawing>
           <wp:inline distT="0" distB="0" distL="0" distR="0" wp14:anchorId="73290377" wp14:editId="256F603C">
             <wp:extent cx="5943600" cy="3140710"/>
@@ -7780,6 +7913,7 @@
     </w:p>
     <w:p>
       <w:r>
+        <w:lastRenderedPageBreak/>
         <w:drawing>
           <wp:inline distT="0" distB="0" distL="0" distR="0" wp14:anchorId="2644578D" wp14:editId="37CEFADF">
             <wp:extent cx="5943600" cy="2732405"/>
@@ -7844,7 +7978,6 @@
     </w:p>
     <w:p>
       <w:r>
-        <w:lastRenderedPageBreak/>
         <w:drawing>
           <wp:inline distT="0" distB="0" distL="0" distR="0" wp14:anchorId="38ED78DE" wp14:editId="708CBC2B">
             <wp:extent cx="5943600" cy="3140710"/>
@@ -7884,6 +8017,7 @@
     </w:p>
     <w:p>
       <w:r>
+        <w:lastRenderedPageBreak/>
         <w:drawing>
           <wp:inline distT="0" distB="0" distL="0" distR="0" wp14:anchorId="0F8BD319" wp14:editId="3F5A1BEB">
             <wp:extent cx="5943600" cy="2755900"/>
@@ -7945,10 +8079,74 @@
           <w:numId w:val="4"/>
         </w:numPr>
       </w:pPr>
-    </w:p>
-    <w:p>
-      <w:r>
-        <w:lastRenderedPageBreak/>
+      <w:r>
+        <w:t>Un agré</w:t>
+      </w:r>
+      <w:r>
+        <w:t xml:space="preserve">gat de hachage </w:t>
+      </w:r>
+      <w:r>
+        <w:t>avec un</w:t>
+      </w:r>
+      <w:r>
+        <w:t>e</w:t>
+      </w:r>
+      <w:r>
+        <w:t xml:space="preserve"> clé en groupe </w:t>
+      </w:r>
+      <w:r>
+        <w:t>« </w:t>
+      </w:r>
+      <w:proofErr w:type="spellStart"/>
+      <w:r>
+        <w:t>sailors.sid</w:t>
+      </w:r>
+      <w:proofErr w:type="spellEnd"/>
+      <w:r>
+        <w:t> » est utilisé. Par la suite, il y a l’union entre le scan séquentiel de « </w:t>
+      </w:r>
+      <w:proofErr w:type="spellStart"/>
+      <w:r>
+        <w:t>sailors</w:t>
+      </w:r>
+      <w:proofErr w:type="spellEnd"/>
+      <w:r>
+        <w:t> » avec le filtre « </w:t>
+      </w:r>
+      <w:proofErr w:type="spellStart"/>
+      <w:proofErr w:type="gramStart"/>
+      <w:r>
+        <w:t>sailors.rating</w:t>
+      </w:r>
+      <w:proofErr w:type="spellEnd"/>
+      <w:proofErr w:type="gramEnd"/>
+      <w:r>
+        <w:t xml:space="preserve"> = 10 » et le scan séquentiel de « </w:t>
+      </w:r>
+      <w:proofErr w:type="spellStart"/>
+      <w:r>
+        <w:t>reserves</w:t>
+      </w:r>
+      <w:proofErr w:type="spellEnd"/>
+      <w:r>
+        <w:t> » avec le filtre « </w:t>
+      </w:r>
+      <w:proofErr w:type="spellStart"/>
+      <w:r>
+        <w:t>reserves.bid</w:t>
+      </w:r>
+      <w:proofErr w:type="spellEnd"/>
+      <w:r>
+        <w:t xml:space="preserve"> = 104 ». « EXPLAIN ANALYZE » démontre ceci avec un temps d’exécution de 1.575 ms.</w:t>
+      </w:r>
+    </w:p>
+    <w:p>
+      <w:pPr>
+        <w:pStyle w:val="ListParagraph"/>
+      </w:pPr>
+    </w:p>
+    <w:p>
+      <w:r>
         <w:drawing>
           <wp:inline distT="0" distB="0" distL="0" distR="0" wp14:anchorId="6E9FFE4B" wp14:editId="38342708">
             <wp:extent cx="5943600" cy="2085975"/>
@@ -7988,13 +8186,7 @@
     </w:p>
     <w:p>
       <w:r>
-        <w:t>Planning time : 0.</w:t>
-      </w:r>
-      <w:r>
-        <w:t>090</w:t>
-      </w:r>
-      <w:r>
-        <w:t xml:space="preserve"> ms</w:t>
+        <w:t>Planning time : 0.090 ms</w:t>
       </w:r>
     </w:p>
     <w:p>
@@ -8004,13 +8196,7 @@
       </w:r>
       <w:proofErr w:type="spellEnd"/>
       <w:r>
-        <w:t xml:space="preserve"> time : 1</w:t>
-      </w:r>
-      <w:r>
-        <w:t>.575</w:t>
-      </w:r>
-      <w:r>
-        <w:t xml:space="preserve"> ms</w:t>
+        <w:t xml:space="preserve"> time : 1.575 ms</w:t>
       </w:r>
     </w:p>
     <w:p/>
@@ -8021,6 +8207,22 @@
           <w:ilvl w:val="0"/>
           <w:numId w:val="4"/>
         </w:numPr>
+      </w:pPr>
+      <w:r>
+        <w:t>L’agrégat de la moyenne est utilisé. Alors, un scan séquentiel de « </w:t>
+      </w:r>
+      <w:proofErr w:type="spellStart"/>
+      <w:r>
+        <w:t>sailors</w:t>
+      </w:r>
+      <w:proofErr w:type="spellEnd"/>
+      <w:r>
+        <w:t> » est utilisé pour retourner la moyenne de l’âge. « EXPLAIN ANALYZE » démontre ceci avec un temps d’exécution de 0.696 ms.</w:t>
+      </w:r>
+    </w:p>
+    <w:p>
+      <w:pPr>
+        <w:ind w:left="360"/>
       </w:pPr>
     </w:p>
     <w:p>
@@ -8064,13 +8266,8 @@
     </w:p>
     <w:p>
       <w:r>
-        <w:t>Planning time : 0.</w:t>
-      </w:r>
-      <w:r>
-        <w:t>115</w:t>
-      </w:r>
-      <w:r>
-        <w:t xml:space="preserve"> ms</w:t>
+        <w:lastRenderedPageBreak/>
+        <w:t>Planning time : 0.115 ms</w:t>
       </w:r>
     </w:p>
     <w:p>
@@ -8080,13 +8277,7 @@
       </w:r>
       <w:proofErr w:type="spellEnd"/>
       <w:r>
-        <w:t xml:space="preserve"> time : </w:t>
-      </w:r>
-      <w:r>
-        <w:t>0.696</w:t>
-      </w:r>
-      <w:r>
-        <w:t xml:space="preserve"> ms</w:t>
+        <w:t xml:space="preserve"> time : 0.696 ms</w:t>
       </w:r>
     </w:p>
     <w:p/>
@@ -8097,6 +8288,40 @@
           <w:ilvl w:val="0"/>
           <w:numId w:val="4"/>
         </w:numPr>
+      </w:pPr>
+      <w:r>
+        <w:t>L’agrégat de la moyenne est utilisé. Alors, un scan séquentiel de « </w:t>
+      </w:r>
+      <w:proofErr w:type="spellStart"/>
+      <w:r>
+        <w:t>sailors</w:t>
+      </w:r>
+      <w:proofErr w:type="spellEnd"/>
+      <w:r>
+        <w:t> » est utilisé avec un filtre de « </w:t>
+      </w:r>
+      <w:proofErr w:type="spellStart"/>
+      <w:proofErr w:type="gramStart"/>
+      <w:r>
+        <w:t>sailors.rating</w:t>
+      </w:r>
+      <w:proofErr w:type="spellEnd"/>
+      <w:proofErr w:type="gramEnd"/>
+      <w:r>
+        <w:t xml:space="preserve"> = 10 » pour retourner la moyenne de </w:t>
+      </w:r>
+      <w:proofErr w:type="spellStart"/>
+      <w:r>
+        <w:t>l’age</w:t>
+      </w:r>
+      <w:proofErr w:type="spellEnd"/>
+      <w:r>
+        <w:t>. « EXPLAIN ANALYZE » démontre ceci avec un temps d’exécution de 0.716 ms.</w:t>
+      </w:r>
+    </w:p>
+    <w:p>
+      <w:pPr>
+        <w:ind w:left="360"/>
       </w:pPr>
     </w:p>
     <w:p>
@@ -8140,13 +8365,7 @@
     </w:p>
     <w:p>
       <w:r>
-        <w:t>Planning time : 0.</w:t>
-      </w:r>
-      <w:r>
-        <w:t>768</w:t>
-      </w:r>
-      <w:r>
-        <w:t xml:space="preserve"> ms</w:t>
+        <w:t>Planning time : 0.768 ms</w:t>
       </w:r>
     </w:p>
     <w:p>
@@ -8156,13 +8375,7 @@
       </w:r>
       <w:proofErr w:type="spellEnd"/>
       <w:r>
-        <w:t xml:space="preserve"> time : 0.</w:t>
-      </w:r>
-      <w:r>
-        <w:t>716</w:t>
-      </w:r>
-      <w:r>
-        <w:t xml:space="preserve"> ms</w:t>
+        <w:t xml:space="preserve"> time : 0.716 ms</w:t>
       </w:r>
     </w:p>
     <w:p/>
@@ -8173,6 +8386,42 @@
           <w:ilvl w:val="0"/>
           <w:numId w:val="4"/>
         </w:numPr>
+      </w:pPr>
+      <w:r>
+        <w:t xml:space="preserve">La requête </w:t>
+      </w:r>
+      <w:r>
+        <w:t>est de forme imbriquée. Alors, il y a un scan séquentiel de la table « </w:t>
+      </w:r>
+      <w:proofErr w:type="spellStart"/>
+      <w:r>
+        <w:t>sailors</w:t>
+      </w:r>
+      <w:proofErr w:type="spellEnd"/>
+      <w:r>
+        <w:t> » avec filtre. Le filtre est la requête imbriquée. Alors, cette requête imbriquée utilise l’agrégat du maximum de l’âge selon le scan séquentiel de la table « </w:t>
+      </w:r>
+      <w:proofErr w:type="spellStart"/>
+      <w:r>
+        <w:t>sailors</w:t>
+      </w:r>
+      <w:proofErr w:type="spellEnd"/>
+      <w:r>
+        <w:t xml:space="preserve"> ». </w:t>
+      </w:r>
+      <w:r>
+        <w:t xml:space="preserve">« EXPLAIN ANALYZE » démontre ceci avec un temps d’exécution de </w:t>
+      </w:r>
+      <w:r>
+        <w:t>1.002</w:t>
+      </w:r>
+      <w:r>
+        <w:t xml:space="preserve"> ms.</w:t>
+      </w:r>
+    </w:p>
+    <w:p>
+      <w:pPr>
+        <w:ind w:left="360"/>
       </w:pPr>
     </w:p>
     <w:p>
@@ -8216,13 +8465,7 @@
     </w:p>
     <w:p>
       <w:r>
-        <w:t>Planning time : 0.</w:t>
-      </w:r>
-      <w:r>
-        <w:t>319</w:t>
-      </w:r>
-      <w:r>
-        <w:t xml:space="preserve"> ms</w:t>
+        <w:t>Planning time : 0.319 ms</w:t>
       </w:r>
     </w:p>
     <w:p>
@@ -8232,13 +8475,7 @@
       </w:r>
       <w:proofErr w:type="spellEnd"/>
       <w:r>
-        <w:t xml:space="preserve"> time : </w:t>
-      </w:r>
-      <w:r>
-        <w:t xml:space="preserve">1.002 </w:t>
-      </w:r>
-      <w:r>
-        <w:t>ms</w:t>
+        <w:t xml:space="preserve"> time : 1.002 ms</w:t>
       </w:r>
     </w:p>
     <w:p/>
@@ -8250,6 +8487,42 @@
           <w:numId w:val="4"/>
         </w:numPr>
       </w:pPr>
+      <w:r>
+        <w:t>L’agrégat de la somme est utilisé de « </w:t>
+      </w:r>
+      <w:proofErr w:type="spellStart"/>
+      <w:r>
+        <w:t>sailors.sid</w:t>
+      </w:r>
+      <w:proofErr w:type="spellEnd"/>
+      <w:r>
+        <w:t> ». Alors, un scan séquentiel de la table « </w:t>
+      </w:r>
+      <w:proofErr w:type="spellStart"/>
+      <w:r>
+        <w:t>sailors</w:t>
+      </w:r>
+      <w:proofErr w:type="spellEnd"/>
+      <w:r>
+        <w:t xml:space="preserve"> » est utilisé pour calculer la somme. </w:t>
+      </w:r>
+      <w:r>
+        <w:t xml:space="preserve">« EXPLAIN ANALYZE » démontre ceci avec un temps d’exécution de </w:t>
+      </w:r>
+      <w:r>
+        <w:t>0.640</w:t>
+      </w:r>
+      <w:r>
+        <w:t xml:space="preserve"> ms.</w:t>
+      </w:r>
+    </w:p>
+    <w:p>
+      <w:pPr>
+        <w:pStyle w:val="ListParagraph"/>
+      </w:pPr>
+      <w:r>
+        <w:t xml:space="preserve"> </w:t>
+      </w:r>
     </w:p>
     <w:p>
       <w:r>
@@ -8292,14 +8565,7 @@
     </w:p>
     <w:p>
       <w:r>
-        <w:lastRenderedPageBreak/>
-        <w:t>Planning time : 0.</w:t>
-      </w:r>
-      <w:r>
-        <w:t>063</w:t>
-      </w:r>
-      <w:r>
-        <w:t xml:space="preserve"> ms</w:t>
+        <w:t>Planning time : 0.063 ms</w:t>
       </w:r>
     </w:p>
     <w:p>
@@ -8309,19 +8575,7 @@
       </w:r>
       <w:proofErr w:type="spellEnd"/>
       <w:r>
-        <w:t xml:space="preserve"> time : </w:t>
-      </w:r>
-      <w:r>
-        <w:t>0</w:t>
-      </w:r>
-      <w:r>
-        <w:t>.</w:t>
-      </w:r>
-      <w:r>
-        <w:t>640</w:t>
-      </w:r>
-      <w:r>
-        <w:t xml:space="preserve"> ms</w:t>
+        <w:t xml:space="preserve"> time : 0.640 ms</w:t>
       </w:r>
     </w:p>
     <w:p/>
@@ -8333,9 +8587,51 @@
           <w:numId w:val="4"/>
         </w:numPr>
       </w:pPr>
-    </w:p>
-    <w:p>
-      <w:r>
+      <w:r>
+        <w:t>L’agrégat de la somme est utilisé de « </w:t>
+      </w:r>
+      <w:proofErr w:type="spellStart"/>
+      <w:proofErr w:type="gramStart"/>
+      <w:r>
+        <w:t>sailors.sname</w:t>
+      </w:r>
+      <w:proofErr w:type="spellEnd"/>
+      <w:proofErr w:type="gramEnd"/>
+      <w:r>
+        <w:t> ».</w:t>
+      </w:r>
+      <w:r>
+        <w:t xml:space="preserve"> Selon « distinct » les </w:t>
+      </w:r>
+      <w:proofErr w:type="spellStart"/>
+      <w:r>
+        <w:t>tuples</w:t>
+      </w:r>
+      <w:proofErr w:type="spellEnd"/>
+      <w:r>
+        <w:t xml:space="preserve"> en doubles sont supprimés lors du scan séquentiel de la table « </w:t>
+      </w:r>
+      <w:proofErr w:type="spellStart"/>
+      <w:r>
+        <w:t>sailors</w:t>
+      </w:r>
+      <w:proofErr w:type="spellEnd"/>
+      <w:r>
+        <w:t xml:space="preserve"> ». </w:t>
+      </w:r>
+      <w:r>
+        <w:t>« EXPLAIN ANALYZE » démontre ceci avec un temps d’exécution de 2</w:t>
+      </w:r>
+      <w:r>
+        <w:t>.800</w:t>
+      </w:r>
+      <w:r>
+        <w:t xml:space="preserve"> ms.</w:t>
+      </w:r>
+    </w:p>
+    <w:p>
+      <w:r>
+        <w:lastRenderedPageBreak/>
         <w:drawing>
           <wp:inline distT="0" distB="0" distL="0" distR="0" wp14:anchorId="455F29C8" wp14:editId="670071E4">
             <wp:extent cx="5943600" cy="421640"/>
@@ -8375,13 +8671,7 @@
     </w:p>
     <w:p>
       <w:r>
-        <w:t>Planning time : 0.0</w:t>
-      </w:r>
-      <w:r>
-        <w:t>97</w:t>
-      </w:r>
-      <w:r>
-        <w:t xml:space="preserve"> ms</w:t>
+        <w:t>Planning time : 0.097 ms</w:t>
       </w:r>
     </w:p>
     <w:p>
@@ -8391,13 +8681,7 @@
       </w:r>
       <w:proofErr w:type="spellEnd"/>
       <w:r>
-        <w:t xml:space="preserve"> time : </w:t>
-      </w:r>
-      <w:r>
-        <w:t xml:space="preserve">2.800 </w:t>
-      </w:r>
-      <w:r>
-        <w:t>ms</w:t>
+        <w:t xml:space="preserve"> time : 2.800 ms</w:t>
       </w:r>
     </w:p>
     <w:p/>
@@ -8408,6 +8692,49 @@
           <w:ilvl w:val="0"/>
           <w:numId w:val="4"/>
         </w:numPr>
+      </w:pPr>
+      <w:r>
+        <w:t>L’agrégat de hachage est utilisé avec la clé en groupe « </w:t>
+      </w:r>
+      <w:proofErr w:type="spellStart"/>
+      <w:proofErr w:type="gramStart"/>
+      <w:r>
+        <w:t>sailors.rating</w:t>
+      </w:r>
+      <w:proofErr w:type="spellEnd"/>
+      <w:proofErr w:type="gramEnd"/>
+      <w:r>
+        <w:t> ». L’agrégat du minimum est utilisé pour « </w:t>
+      </w:r>
+      <w:proofErr w:type="spellStart"/>
+      <w:r>
+        <w:t>sailors.age</w:t>
+      </w:r>
+      <w:proofErr w:type="spellEnd"/>
+      <w:r>
+        <w:t> ». Alors, il y a un scan séquentiel de la table « </w:t>
+      </w:r>
+      <w:proofErr w:type="spellStart"/>
+      <w:r>
+        <w:t>sailors</w:t>
+      </w:r>
+      <w:proofErr w:type="spellEnd"/>
+      <w:r>
+        <w:t xml:space="preserve"> » afin de retourner l’information. </w:t>
+      </w:r>
+      <w:r>
+        <w:t xml:space="preserve">« EXPLAIN ANALYZE » démontre ceci avec un temps d’exécution de </w:t>
+      </w:r>
+      <w:r>
+        <w:t>1.645</w:t>
+      </w:r>
+      <w:r>
+        <w:t xml:space="preserve"> ms.</w:t>
+      </w:r>
+    </w:p>
+    <w:p>
+      <w:pPr>
+        <w:pStyle w:val="ListParagraph"/>
       </w:pPr>
     </w:p>
     <w:p>
@@ -8451,13 +8778,7 @@
     </w:p>
     <w:p>
       <w:r>
-        <w:t>Planning time : 0.</w:t>
-      </w:r>
-      <w:r>
-        <w:t>150</w:t>
-      </w:r>
-      <w:r>
-        <w:t xml:space="preserve"> ms</w:t>
+        <w:t>Planning time : 0.150 ms</w:t>
       </w:r>
     </w:p>
     <w:p>
@@ -8467,13 +8788,7 @@
       </w:r>
       <w:proofErr w:type="spellEnd"/>
       <w:r>
-        <w:t xml:space="preserve"> time : </w:t>
-      </w:r>
-      <w:r>
-        <w:t>1.645</w:t>
-      </w:r>
-      <w:r>
-        <w:t xml:space="preserve"> ms</w:t>
+        <w:t xml:space="preserve"> time : 1.645 ms</w:t>
       </w:r>
     </w:p>
     <w:p/>
@@ -8485,8 +8800,54 @@
           <w:numId w:val="4"/>
         </w:numPr>
       </w:pPr>
+      <w:r>
+        <w:t>L’agrégat de hachage est utilisé avec la clé en groupe « </w:t>
+      </w:r>
+      <w:proofErr w:type="spellStart"/>
+      <w:proofErr w:type="gramStart"/>
+      <w:r>
+        <w:t>sailors.rating</w:t>
+      </w:r>
+      <w:proofErr w:type="spellEnd"/>
+      <w:proofErr w:type="gramEnd"/>
+      <w:r>
+        <w:t> » et le filtre de la somme des « </w:t>
+      </w:r>
+      <w:proofErr w:type="spellStart"/>
+      <w:r>
+        <w:t>sailors</w:t>
+      </w:r>
+      <w:proofErr w:type="spellEnd"/>
+      <w:r>
+        <w:t> » qui est supérieur ou égal à deux. Par la suite, un scan séquentiel avec le filtre « </w:t>
+      </w:r>
+      <w:proofErr w:type="spellStart"/>
+      <w:r>
+        <w:t>age</w:t>
+      </w:r>
+      <w:proofErr w:type="spellEnd"/>
+      <w:r>
+        <w:t xml:space="preserve"> &gt;= 18 » est appliqué à la table « </w:t>
+      </w:r>
+      <w:proofErr w:type="spellStart"/>
+      <w:r>
+        <w:t>sailors</w:t>
+      </w:r>
+      <w:proofErr w:type="spellEnd"/>
+      <w:r>
+        <w:t xml:space="preserve"> ». </w:t>
+      </w:r>
+      <w:r>
+        <w:t xml:space="preserve">« EXPLAIN ANALYZE » démontre ceci avec un temps d’exécution de </w:t>
+      </w:r>
+      <w:r>
+        <w:t>1.586</w:t>
+      </w:r>
       <w:bookmarkStart w:id="0" w:name="_GoBack"/>
       <w:bookmarkEnd w:id="0"/>
+      <w:r>
+        <w:t xml:space="preserve"> ms.</w:t>
+      </w:r>
     </w:p>
     <w:p>
       <w:r>
@@ -8529,13 +8890,7 @@
     </w:p>
     <w:p>
       <w:r>
-        <w:t>Planning time : 0.15</w:t>
-      </w:r>
-      <w:r>
-        <w:t>2</w:t>
-      </w:r>
-      <w:r>
-        <w:t xml:space="preserve"> ms</w:t>
+        <w:t>Planning time : 0.152 ms</w:t>
       </w:r>
     </w:p>
     <w:p>
@@ -8545,13 +8900,7 @@
       </w:r>
       <w:proofErr w:type="spellEnd"/>
       <w:r>
-        <w:t xml:space="preserve"> time : 1.</w:t>
-      </w:r>
-      <w:r>
-        <w:t>586</w:t>
-      </w:r>
-      <w:r>
-        <w:t xml:space="preserve"> ms</w:t>
+        <w:t xml:space="preserve"> time : 1.586 ms</w:t>
       </w:r>
     </w:p>
     <w:p/>

</xml_diff>

<commit_message>
completing c and d
</commit_message>
<xml_diff>
--- a/Rapport.docx
+++ b/Rapport.docx
@@ -297,10 +297,8 @@
     <w:p>
       <w:r>
         <w:lastRenderedPageBreak/>
-        <w:t>(A)</w:t>
-      </w:r>
-    </w:p>
-    <w:p>
+        <w:t xml:space="preserve">(A) </w:t>
+      </w:r>
       <w:r>
         <w:rPr>
           <w:noProof/>
@@ -364,6 +362,7 @@
                               <w:t xml:space="preserve">SELECT </w:t>
                             </w:r>
                             <w:proofErr w:type="spellStart"/>
+                            <w:proofErr w:type="gramStart"/>
                             <w:r>
                               <w:rPr>
                                 <w:lang w:val="en-US"/>
@@ -371,6 +370,7 @@
                               <w:t>sailors.sname</w:t>
                             </w:r>
                             <w:proofErr w:type="spellEnd"/>
+                            <w:proofErr w:type="gramEnd"/>
                             <w:r>
                               <w:rPr>
                                 <w:lang w:val="en-US"/>
@@ -438,6 +438,7 @@
                         <w:t xml:space="preserve">SELECT </w:t>
                       </w:r>
                       <w:proofErr w:type="spellStart"/>
+                      <w:proofErr w:type="gramStart"/>
                       <w:r>
                         <w:rPr>
                           <w:lang w:val="en-US"/>
@@ -445,6 +446,7 @@
                         <w:t>sailors.sname</w:t>
                       </w:r>
                       <w:proofErr w:type="spellEnd"/>
+                      <w:proofErr w:type="gramEnd"/>
                       <w:r>
                         <w:rPr>
                           <w:lang w:val="en-US"/>
@@ -1497,19 +1499,15 @@
                               <w:t xml:space="preserve">GROUP BY </w:t>
                             </w:r>
                             <w:proofErr w:type="spellStart"/>
-                            <w:r>
-                              <w:rPr>
-                                <w:lang w:val="en-US"/>
-                              </w:rPr>
-                              <w:t>sailors.sid</w:t>
+                            <w:proofErr w:type="gramStart"/>
+                            <w:r>
+                              <w:rPr>
+                                <w:lang w:val="en-US"/>
+                              </w:rPr>
+                              <w:t>sailors.sname</w:t>
                             </w:r>
                             <w:proofErr w:type="spellEnd"/>
-                            <w:r>
-                              <w:rPr>
-                                <w:lang w:val="en-US"/>
-                              </w:rPr>
-                              <w:t>;</w:t>
-                            </w:r>
+                            <w:proofErr w:type="gramEnd"/>
                           </w:p>
                         </w:txbxContent>
                       </wps:txbx>
@@ -1681,19 +1679,15 @@
                         <w:t xml:space="preserve">GROUP BY </w:t>
                       </w:r>
                       <w:proofErr w:type="spellStart"/>
-                      <w:r>
-                        <w:rPr>
-                          <w:lang w:val="en-US"/>
-                        </w:rPr>
-                        <w:t>sailors.sid</w:t>
+                      <w:proofErr w:type="gramStart"/>
+                      <w:r>
+                        <w:rPr>
+                          <w:lang w:val="en-US"/>
+                        </w:rPr>
+                        <w:t>sailors.sname</w:t>
                       </w:r>
                       <w:proofErr w:type="spellEnd"/>
-                      <w:r>
-                        <w:rPr>
-                          <w:lang w:val="en-US"/>
-                        </w:rPr>
-                        <w:t>;</w:t>
-                      </w:r>
+                      <w:proofErr w:type="gramEnd"/>
                     </w:p>
                   </w:txbxContent>
                 </v:textbox>
@@ -2218,19 +2212,15 @@
                               <w:t xml:space="preserve">GROUP BY </w:t>
                             </w:r>
                             <w:proofErr w:type="spellStart"/>
-                            <w:r>
-                              <w:rPr>
-                                <w:lang w:val="en-US"/>
-                              </w:rPr>
-                              <w:t>sailors.sid</w:t>
+                            <w:proofErr w:type="gramStart"/>
+                            <w:r>
+                              <w:rPr>
+                                <w:lang w:val="en-US"/>
+                              </w:rPr>
+                              <w:t>sailors.sname</w:t>
                             </w:r>
                             <w:proofErr w:type="spellEnd"/>
-                            <w:r>
-                              <w:rPr>
-                                <w:lang w:val="en-US"/>
-                              </w:rPr>
-                              <w:t>;</w:t>
-                            </w:r>
+                            <w:proofErr w:type="gramEnd"/>
                           </w:p>
                         </w:txbxContent>
                       </wps:txbx>
@@ -2338,19 +2328,15 @@
                         <w:t xml:space="preserve">GROUP BY </w:t>
                       </w:r>
                       <w:proofErr w:type="spellStart"/>
-                      <w:r>
-                        <w:rPr>
-                          <w:lang w:val="en-US"/>
-                        </w:rPr>
-                        <w:t>sailors.sid</w:t>
+                      <w:proofErr w:type="gramStart"/>
+                      <w:r>
+                        <w:rPr>
+                          <w:lang w:val="en-US"/>
+                        </w:rPr>
+                        <w:t>sailors.sname</w:t>
                       </w:r>
                       <w:proofErr w:type="spellEnd"/>
-                      <w:r>
-                        <w:rPr>
-                          <w:lang w:val="en-US"/>
-                        </w:rPr>
-                        <w:t>;</w:t>
-                      </w:r>
+                      <w:proofErr w:type="gramEnd"/>
                     </w:p>
                   </w:txbxContent>
                 </v:textbox>
@@ -2546,12 +2532,6 @@
                               </w:rPr>
                               <w:t>WHERE r1.day = r2.day AND r1.bid &lt;&gt; r2.bid</w:t>
                             </w:r>
-                            <w:r>
-                              <w:rPr>
-                                <w:lang w:val="en-US"/>
-                              </w:rPr>
-                              <w:t>;</w:t>
-                            </w:r>
                           </w:p>
                         </w:txbxContent>
                       </wps:txbx>
@@ -2696,12 +2676,6 @@
                           <w:lang w:val="en-US"/>
                         </w:rPr>
                         <w:t>WHERE r1.day = r2.day AND r1.bid &lt;&gt; r2.bid</w:t>
-                      </w:r>
-                      <w:r>
-                        <w:rPr>
-                          <w:lang w:val="en-US"/>
-                        </w:rPr>
-                        <w:t>;</w:t>
                       </w:r>
                     </w:p>
                   </w:txbxContent>
@@ -3144,6 +3118,7 @@
     <w:p/>
     <w:p/>
     <w:p/>
+    <w:p/>
     <w:p>
       <w:pPr>
         <w:pStyle w:val="ListParagraph"/>
@@ -3215,61 +3190,11 @@
                               <w:t xml:space="preserve">SELECT </w:t>
                             </w:r>
                             <w:proofErr w:type="spellStart"/>
-                            <w:proofErr w:type="gramStart"/>
-                            <w:r>
-                              <w:rPr>
-                                <w:lang w:val="en-US"/>
-                              </w:rPr>
-                              <w:t>sailors.sname</w:t>
-                            </w:r>
-                            <w:proofErr w:type="spellEnd"/>
-                            <w:proofErr w:type="gramEnd"/>
-                          </w:p>
-                          <w:p>
-                            <w:pPr>
-                              <w:rPr>
-                                <w:lang w:val="en-US"/>
-                              </w:rPr>
-                            </w:pPr>
-                            <w:r>
-                              <w:rPr>
-                                <w:lang w:val="en-US"/>
-                              </w:rPr>
-                              <w:t>FROM sailors</w:t>
-                            </w:r>
-                          </w:p>
-                          <w:p>
-                            <w:pPr>
-                              <w:rPr>
-                                <w:lang w:val="en-US"/>
-                              </w:rPr>
-                            </w:pPr>
-                            <w:r>
-                              <w:rPr>
-                                <w:lang w:val="en-US"/>
-                              </w:rPr>
-                              <w:t xml:space="preserve">INNER JOIN reserves ON </w:t>
-                            </w:r>
-                            <w:proofErr w:type="spellStart"/>
-                            <w:r>
-                              <w:rPr>
-                                <w:lang w:val="en-US"/>
-                              </w:rPr>
-                              <w:t>sailors.sid</w:t>
-                            </w:r>
-                            <w:proofErr w:type="spellEnd"/>
-                            <w:r>
-                              <w:rPr>
-                                <w:lang w:val="en-US"/>
-                              </w:rPr>
-                              <w:t xml:space="preserve"> = </w:t>
-                            </w:r>
-                            <w:proofErr w:type="spellStart"/>
-                            <w:r>
-                              <w:rPr>
-                                <w:lang w:val="en-US"/>
-                              </w:rPr>
-                              <w:t>reserves.sid</w:t>
+                            <w:r>
+                              <w:rPr>
+                                <w:lang w:val="en-US"/>
+                              </w:rPr>
+                              <w:t>sailors.age</w:t>
                             </w:r>
                             <w:proofErr w:type="spellEnd"/>
                           </w:p>
@@ -3283,30 +3208,8 @@
                               <w:rPr>
                                 <w:lang w:val="en-US"/>
                               </w:rPr>
-                              <w:t xml:space="preserve">INNER JOIN boats ON </w:t>
-                            </w:r>
-                            <w:proofErr w:type="spellStart"/>
-                            <w:r>
-                              <w:rPr>
-                                <w:lang w:val="en-US"/>
-                              </w:rPr>
-                              <w:t>reserves.bid</w:t>
-                            </w:r>
-                            <w:proofErr w:type="spellEnd"/>
-                            <w:r>
-                              <w:rPr>
-                                <w:lang w:val="en-US"/>
-                              </w:rPr>
-                              <w:t xml:space="preserve"> = </w:t>
-                            </w:r>
-                            <w:proofErr w:type="spellStart"/>
-                            <w:r>
-                              <w:rPr>
-                                <w:lang w:val="en-US"/>
-                              </w:rPr>
-                              <w:t>boats.bid</w:t>
-                            </w:r>
-                            <w:proofErr w:type="spellEnd"/>
+                              <w:t>FROM sailors</w:t>
+                            </w:r>
                           </w:p>
                           <w:p>
                             <w:pPr>
@@ -3318,7 +3221,7 @@
                               <w:rPr>
                                 <w:lang w:val="en-US"/>
                               </w:rPr>
-                              <w:t>WHERE (</w:t>
+                              <w:t xml:space="preserve">WHERE </w:t>
                             </w:r>
                             <w:proofErr w:type="spellStart"/>
                             <w:proofErr w:type="gramStart"/>
@@ -3326,7 +3229,7 @@
                               <w:rPr>
                                 <w:lang w:val="en-US"/>
                               </w:rPr>
-                              <w:t>boats.color</w:t>
+                              <w:t>sailors.sname</w:t>
                             </w:r>
                             <w:proofErr w:type="spellEnd"/>
                             <w:proofErr w:type="gramEnd"/>
@@ -3334,48 +3237,7 @@
                               <w:rPr>
                                 <w:lang w:val="en-US"/>
                               </w:rPr>
-                              <w:t xml:space="preserve"> = 'red') or (</w:t>
-                            </w:r>
-                            <w:proofErr w:type="spellStart"/>
-                            <w:r>
-                              <w:rPr>
-                                <w:lang w:val="en-US"/>
-                              </w:rPr>
-                              <w:t>boats.color</w:t>
-                            </w:r>
-                            <w:proofErr w:type="spellEnd"/>
-                            <w:r>
-                              <w:rPr>
-                                <w:lang w:val="en-US"/>
-                              </w:rPr>
-                              <w:t xml:space="preserve"> = 'green')</w:t>
-                            </w:r>
-                          </w:p>
-                          <w:p>
-                            <w:pPr>
-                              <w:rPr>
-                                <w:lang w:val="en-US"/>
-                              </w:rPr>
-                            </w:pPr>
-                            <w:r>
-                              <w:rPr>
-                                <w:lang w:val="en-US"/>
-                              </w:rPr>
-                              <w:t xml:space="preserve">GROUP BY </w:t>
-                            </w:r>
-                            <w:proofErr w:type="spellStart"/>
-                            <w:r>
-                              <w:rPr>
-                                <w:lang w:val="en-US"/>
-                              </w:rPr>
-                              <w:t>sailors.sid</w:t>
-                            </w:r>
-                            <w:proofErr w:type="spellEnd"/>
-                            <w:r>
-                              <w:rPr>
-                                <w:lang w:val="en-US"/>
-                              </w:rPr>
-                              <w:t>;</w:t>
+                              <w:t xml:space="preserve"> LIKE 'B_%B'</w:t>
                             </w:r>
                           </w:p>
                         </w:txbxContent>
@@ -3413,61 +3275,11 @@
                         <w:t xml:space="preserve">SELECT </w:t>
                       </w:r>
                       <w:proofErr w:type="spellStart"/>
-                      <w:proofErr w:type="gramStart"/>
-                      <w:r>
-                        <w:rPr>
-                          <w:lang w:val="en-US"/>
-                        </w:rPr>
-                        <w:t>sailors.sname</w:t>
-                      </w:r>
-                      <w:proofErr w:type="spellEnd"/>
-                      <w:proofErr w:type="gramEnd"/>
-                    </w:p>
-                    <w:p>
-                      <w:pPr>
-                        <w:rPr>
-                          <w:lang w:val="en-US"/>
-                        </w:rPr>
-                      </w:pPr>
-                      <w:r>
-                        <w:rPr>
-                          <w:lang w:val="en-US"/>
-                        </w:rPr>
-                        <w:t>FROM sailors</w:t>
-                      </w:r>
-                    </w:p>
-                    <w:p>
-                      <w:pPr>
-                        <w:rPr>
-                          <w:lang w:val="en-US"/>
-                        </w:rPr>
-                      </w:pPr>
-                      <w:r>
-                        <w:rPr>
-                          <w:lang w:val="en-US"/>
-                        </w:rPr>
-                        <w:t xml:space="preserve">INNER JOIN reserves ON </w:t>
-                      </w:r>
-                      <w:proofErr w:type="spellStart"/>
-                      <w:r>
-                        <w:rPr>
-                          <w:lang w:val="en-US"/>
-                        </w:rPr>
-                        <w:t>sailors.sid</w:t>
-                      </w:r>
-                      <w:proofErr w:type="spellEnd"/>
-                      <w:r>
-                        <w:rPr>
-                          <w:lang w:val="en-US"/>
-                        </w:rPr>
-                        <w:t xml:space="preserve"> = </w:t>
-                      </w:r>
-                      <w:proofErr w:type="spellStart"/>
-                      <w:r>
-                        <w:rPr>
-                          <w:lang w:val="en-US"/>
-                        </w:rPr>
-                        <w:t>reserves.sid</w:t>
+                      <w:r>
+                        <w:rPr>
+                          <w:lang w:val="en-US"/>
+                        </w:rPr>
+                        <w:t>sailors.age</w:t>
                       </w:r>
                       <w:proofErr w:type="spellEnd"/>
                     </w:p>
@@ -3481,30 +3293,8 @@
                         <w:rPr>
                           <w:lang w:val="en-US"/>
                         </w:rPr>
-                        <w:t xml:space="preserve">INNER JOIN boats ON </w:t>
-                      </w:r>
-                      <w:proofErr w:type="spellStart"/>
-                      <w:r>
-                        <w:rPr>
-                          <w:lang w:val="en-US"/>
-                        </w:rPr>
-                        <w:t>reserves.bid</w:t>
-                      </w:r>
-                      <w:proofErr w:type="spellEnd"/>
-                      <w:r>
-                        <w:rPr>
-                          <w:lang w:val="en-US"/>
-                        </w:rPr>
-                        <w:t xml:space="preserve"> = </w:t>
-                      </w:r>
-                      <w:proofErr w:type="spellStart"/>
-                      <w:r>
-                        <w:rPr>
-                          <w:lang w:val="en-US"/>
-                        </w:rPr>
-                        <w:t>boats.bid</w:t>
-                      </w:r>
-                      <w:proofErr w:type="spellEnd"/>
+                        <w:t>FROM sailors</w:t>
+                      </w:r>
                     </w:p>
                     <w:p>
                       <w:pPr>
@@ -3516,7 +3306,7 @@
                         <w:rPr>
                           <w:lang w:val="en-US"/>
                         </w:rPr>
-                        <w:t>WHERE (</w:t>
+                        <w:t xml:space="preserve">WHERE </w:t>
                       </w:r>
                       <w:proofErr w:type="spellStart"/>
                       <w:proofErr w:type="gramStart"/>
@@ -3524,7 +3314,7 @@
                         <w:rPr>
                           <w:lang w:val="en-US"/>
                         </w:rPr>
-                        <w:t>boats.color</w:t>
+                        <w:t>sailors.sname</w:t>
                       </w:r>
                       <w:proofErr w:type="spellEnd"/>
                       <w:proofErr w:type="gramEnd"/>
@@ -3532,48 +3322,7 @@
                         <w:rPr>
                           <w:lang w:val="en-US"/>
                         </w:rPr>
-                        <w:t xml:space="preserve"> = 'red') or (</w:t>
-                      </w:r>
-                      <w:proofErr w:type="spellStart"/>
-                      <w:r>
-                        <w:rPr>
-                          <w:lang w:val="en-US"/>
-                        </w:rPr>
-                        <w:t>boats.color</w:t>
-                      </w:r>
-                      <w:proofErr w:type="spellEnd"/>
-                      <w:r>
-                        <w:rPr>
-                          <w:lang w:val="en-US"/>
-                        </w:rPr>
-                        <w:t xml:space="preserve"> = 'green')</w:t>
-                      </w:r>
-                    </w:p>
-                    <w:p>
-                      <w:pPr>
-                        <w:rPr>
-                          <w:lang w:val="en-US"/>
-                        </w:rPr>
-                      </w:pPr>
-                      <w:r>
-                        <w:rPr>
-                          <w:lang w:val="en-US"/>
-                        </w:rPr>
-                        <w:t xml:space="preserve">GROUP BY </w:t>
-                      </w:r>
-                      <w:proofErr w:type="spellStart"/>
-                      <w:r>
-                        <w:rPr>
-                          <w:lang w:val="en-US"/>
-                        </w:rPr>
-                        <w:t>sailors.sid</w:t>
-                      </w:r>
-                      <w:proofErr w:type="spellEnd"/>
-                      <w:r>
-                        <w:rPr>
-                          <w:lang w:val="en-US"/>
-                        </w:rPr>
-                        <w:t>;</w:t>
+                        <w:t xml:space="preserve"> LIKE 'B_%B'</w:t>
                       </w:r>
                     </w:p>
                   </w:txbxContent>
@@ -3585,9 +3334,6 @@
         </mc:AlternateContent>
       </w:r>
     </w:p>
-    <w:p/>
-    <w:p/>
-    <w:p/>
     <w:p/>
     <w:p/>
     <w:p>
@@ -6568,8 +6314,9 @@
       <w:r>
         <w:t>(B)</w:t>
       </w:r>
-    </w:p>
-    <w:p>
+      <w:r>
+        <w:t xml:space="preserve"> </w:t>
+      </w:r>
       <w:r>
         <w:t>Les plans d’évaluation pour chaque requête SQL :</w:t>
       </w:r>
@@ -6592,7 +6339,7 @@
         <w:rPr>
           <w:noProof/>
         </w:rPr>
-        <w:object w:dxaOrig="3073" w:dyaOrig="1933" w14:anchorId="1FDFCDAA">
+        <w:object w:dxaOrig="3073" w:dyaOrig="1933" w14:anchorId="5B79FB3F">
           <v:shapetype id="_x0000_t75" coordsize="21600,21600" o:spt="75" o:preferrelative="t" path="m@4@5l@4@11@9@11@9@5xe" filled="f" stroked="f">
             <v:stroke joinstyle="miter"/>
             <v:formulas>
@@ -6615,7 +6362,7 @@
           <v:shape id="_x0000_i1044" type="#_x0000_t75" alt="" style="width:153.5pt;height:96.25pt;mso-width-percent:0;mso-height-percent:0;mso-width-percent:0;mso-height-percent:0" o:ole="">
             <v:imagedata r:id="rId5" o:title=""/>
           </v:shape>
-          <o:OLEObject Type="Embed" ProgID="Visio.Drawing.15" ShapeID="_x0000_i1044" DrawAspect="Content" ObjectID="_1603212206" r:id="rId6"/>
+          <o:OLEObject Type="Embed" ProgID="Visio.Drawing.15" ShapeID="_x0000_i1044" DrawAspect="Content" ObjectID="_1603226802" r:id="rId6"/>
         </w:object>
       </w:r>
     </w:p>
@@ -6637,11 +6384,11 @@
         <w:rPr>
           <w:noProof/>
         </w:rPr>
-        <w:object w:dxaOrig="3073" w:dyaOrig="1848" w14:anchorId="41C2D914">
+        <w:object w:dxaOrig="3073" w:dyaOrig="1848" w14:anchorId="46F454A5">
           <v:shape id="_x0000_i1043" type="#_x0000_t75" alt="" style="width:153.5pt;height:92.6pt;mso-width-percent:0;mso-height-percent:0;mso-width-percent:0;mso-height-percent:0" o:ole="">
             <v:imagedata r:id="rId7" o:title=""/>
           </v:shape>
-          <o:OLEObject Type="Embed" ProgID="Visio.Drawing.15" ShapeID="_x0000_i1043" DrawAspect="Content" ObjectID="_1603212207" r:id="rId8"/>
+          <o:OLEObject Type="Embed" ProgID="Visio.Drawing.15" ShapeID="_x0000_i1043" DrawAspect="Content" ObjectID="_1603226803" r:id="rId8"/>
         </w:object>
       </w:r>
     </w:p>
@@ -6663,11 +6410,11 @@
         <w:rPr>
           <w:noProof/>
         </w:rPr>
-        <w:object w:dxaOrig="3193" w:dyaOrig="3420" w14:anchorId="39D3D9CB">
+        <w:object w:dxaOrig="3193" w:dyaOrig="3420" w14:anchorId="06E69F00">
           <v:shape id="_x0000_i1042" type="#_x0000_t75" alt="" style="width:159.5pt;height:171.15pt;mso-width-percent:0;mso-height-percent:0;mso-width-percent:0;mso-height-percent:0" o:ole="">
             <v:imagedata r:id="rId9" o:title=""/>
           </v:shape>
-          <o:OLEObject Type="Embed" ProgID="Visio.Drawing.15" ShapeID="_x0000_i1042" DrawAspect="Content" ObjectID="_1603212208" r:id="rId10"/>
+          <o:OLEObject Type="Embed" ProgID="Visio.Drawing.15" ShapeID="_x0000_i1042" DrawAspect="Content" ObjectID="_1603226804" r:id="rId10"/>
         </w:object>
       </w:r>
     </w:p>
@@ -6689,11 +6436,11 @@
         <w:rPr>
           <w:noProof/>
         </w:rPr>
-        <w:object w:dxaOrig="5509" w:dyaOrig="4380" w14:anchorId="448D8A3B">
+        <w:object w:dxaOrig="5509" w:dyaOrig="4380" w14:anchorId="252757E3">
           <v:shape id="_x0000_i1041" type="#_x0000_t75" alt="" style="width:275.45pt;height:219pt;mso-width-percent:0;mso-height-percent:0;mso-width-percent:0;mso-height-percent:0" o:ole="">
             <v:imagedata r:id="rId11" o:title=""/>
           </v:shape>
-          <o:OLEObject Type="Embed" ProgID="Visio.Drawing.15" ShapeID="_x0000_i1041" DrawAspect="Content" ObjectID="_1603212209" r:id="rId12"/>
+          <o:OLEObject Type="Embed" ProgID="Visio.Drawing.15" ShapeID="_x0000_i1041" DrawAspect="Content" ObjectID="_1603226805" r:id="rId12"/>
         </w:object>
       </w:r>
     </w:p>
@@ -6714,11 +6461,11 @@
         <w:rPr>
           <w:noProof/>
         </w:rPr>
-        <w:object w:dxaOrig="6229" w:dyaOrig="5712" w14:anchorId="13F20E9F">
+        <w:object w:dxaOrig="6229" w:dyaOrig="5712" w14:anchorId="0134B53F">
           <v:shape id="_x0000_i1040" type="#_x0000_t75" alt="" style="width:311.45pt;height:285.9pt;mso-width-percent:0;mso-height-percent:0;mso-width-percent:0;mso-height-percent:0" o:ole="">
             <v:imagedata r:id="rId13" o:title=""/>
           </v:shape>
-          <o:OLEObject Type="Embed" ProgID="Visio.Drawing.15" ShapeID="_x0000_i1040" DrawAspect="Content" ObjectID="_1603212210" r:id="rId14"/>
+          <o:OLEObject Type="Embed" ProgID="Visio.Drawing.15" ShapeID="_x0000_i1040" DrawAspect="Content" ObjectID="_1603226806" r:id="rId14"/>
         </w:object>
       </w:r>
     </w:p>
@@ -6740,11 +6487,11 @@
         <w:rPr>
           <w:noProof/>
         </w:rPr>
-        <w:object w:dxaOrig="6229" w:dyaOrig="5712" w14:anchorId="705DB1FF">
+        <w:object w:dxaOrig="6229" w:dyaOrig="5712" w14:anchorId="6D315CC5">
           <v:shape id="_x0000_i1039" type="#_x0000_t75" alt="" style="width:311.45pt;height:285.9pt;mso-width-percent:0;mso-height-percent:0;mso-width-percent:0;mso-height-percent:0" o:ole="">
             <v:imagedata r:id="rId15" o:title=""/>
           </v:shape>
-          <o:OLEObject Type="Embed" ProgID="Visio.Drawing.15" ShapeID="_x0000_i1039" DrawAspect="Content" ObjectID="_1603212211" r:id="rId16"/>
+          <o:OLEObject Type="Embed" ProgID="Visio.Drawing.15" ShapeID="_x0000_i1039" DrawAspect="Content" ObjectID="_1603226807" r:id="rId16"/>
         </w:object>
       </w:r>
     </w:p>
@@ -6765,11 +6512,11 @@
         <w:rPr>
           <w:noProof/>
         </w:rPr>
-        <w:object w:dxaOrig="3745" w:dyaOrig="4200" w14:anchorId="0A50E5B2">
+        <w:object w:dxaOrig="3745" w:dyaOrig="4200" w14:anchorId="6BAC86DE">
           <v:shape id="_x0000_i1038" type="#_x0000_t75" alt="" style="width:187.45pt;height:210pt;mso-width-percent:0;mso-height-percent:0;mso-width-percent:0;mso-height-percent:0" o:ole="">
             <v:imagedata r:id="rId17" o:title=""/>
           </v:shape>
-          <o:OLEObject Type="Embed" ProgID="Visio.Drawing.15" ShapeID="_x0000_i1038" DrawAspect="Content" ObjectID="_1603212212" r:id="rId18"/>
+          <o:OLEObject Type="Embed" ProgID="Visio.Drawing.15" ShapeID="_x0000_i1038" DrawAspect="Content" ObjectID="_1603226808" r:id="rId18"/>
         </w:object>
       </w:r>
     </w:p>
@@ -6790,11 +6537,11 @@
         <w:rPr>
           <w:noProof/>
         </w:rPr>
-        <w:object w:dxaOrig="7428" w:dyaOrig="5424" w14:anchorId="346175E0">
+        <w:object w:dxaOrig="7428" w:dyaOrig="5424" w14:anchorId="0BC85995">
           <v:shape id="_x0000_i1037" type="#_x0000_t75" alt="" style="width:371.75pt;height:271.2pt;mso-width-percent:0;mso-height-percent:0;mso-width-percent:0;mso-height-percent:0" o:ole="">
             <v:imagedata r:id="rId19" o:title=""/>
           </v:shape>
-          <o:OLEObject Type="Embed" ProgID="Visio.Drawing.15" ShapeID="_x0000_i1037" DrawAspect="Content" ObjectID="_1603212213" r:id="rId20"/>
+          <o:OLEObject Type="Embed" ProgID="Visio.Drawing.15" ShapeID="_x0000_i1037" DrawAspect="Content" ObjectID="_1603226809" r:id="rId20"/>
         </w:object>
       </w:r>
     </w:p>
@@ -6815,11 +6562,11 @@
         <w:rPr>
           <w:noProof/>
         </w:rPr>
-        <w:object w:dxaOrig="11172" w:dyaOrig="3385" w14:anchorId="5F1E54FD">
+        <w:object w:dxaOrig="11172" w:dyaOrig="3385" w14:anchorId="5629DB8C">
           <v:shape id="_x0000_i1036" type="#_x0000_t75" alt="" style="width:467pt;height:141.85pt;mso-width-percent:0;mso-height-percent:0;mso-width-percent:0;mso-height-percent:0" o:ole="">
             <v:imagedata r:id="rId21" o:title=""/>
           </v:shape>
-          <o:OLEObject Type="Embed" ProgID="Visio.Drawing.15" ShapeID="_x0000_i1036" DrawAspect="Content" ObjectID="_1603212214" r:id="rId22"/>
+          <o:OLEObject Type="Embed" ProgID="Visio.Drawing.15" ShapeID="_x0000_i1036" DrawAspect="Content" ObjectID="_1603226810" r:id="rId22"/>
         </w:object>
       </w:r>
     </w:p>
@@ -6840,11 +6587,11 @@
         <w:rPr>
           <w:noProof/>
         </w:rPr>
-        <w:object w:dxaOrig="6121" w:dyaOrig="7105" w14:anchorId="1CF3BAFC">
+        <w:object w:dxaOrig="6121" w:dyaOrig="7105" w14:anchorId="6B008317">
           <v:shape id="_x0000_i1035" type="#_x0000_t75" alt="" style="width:306.35pt;height:355.6pt;mso-width-percent:0;mso-height-percent:0;mso-width-percent:0;mso-height-percent:0" o:ole="">
             <v:imagedata r:id="rId23" o:title=""/>
           </v:shape>
-          <o:OLEObject Type="Embed" ProgID="Visio.Drawing.15" ShapeID="_x0000_i1035" DrawAspect="Content" ObjectID="_1603212215" r:id="rId24"/>
+          <o:OLEObject Type="Embed" ProgID="Visio.Drawing.15" ShapeID="_x0000_i1035" DrawAspect="Content" ObjectID="_1603226811" r:id="rId24"/>
         </w:object>
       </w:r>
     </w:p>
@@ -6865,11 +6612,11 @@
         <w:rPr>
           <w:noProof/>
         </w:rPr>
-        <w:object w:dxaOrig="11209" w:dyaOrig="7345" w14:anchorId="70237361">
+        <w:object w:dxaOrig="11209" w:dyaOrig="7345" w14:anchorId="6ACDC266">
           <v:shape id="_x0000_i1034" type="#_x0000_t75" alt="" style="width:468pt;height:306.3pt;mso-width-percent:0;mso-height-percent:0;mso-width-percent:0;mso-height-percent:0" o:ole="">
             <v:imagedata r:id="rId25" o:title=""/>
           </v:shape>
-          <o:OLEObject Type="Embed" ProgID="Visio.Drawing.15" ShapeID="_x0000_i1034" DrawAspect="Content" ObjectID="_1603212216" r:id="rId26"/>
+          <o:OLEObject Type="Embed" ProgID="Visio.Drawing.15" ShapeID="_x0000_i1034" DrawAspect="Content" ObjectID="_1603226812" r:id="rId26"/>
         </w:object>
       </w:r>
     </w:p>
@@ -6890,11 +6637,11 @@
         <w:rPr>
           <w:noProof/>
         </w:rPr>
-        <w:object w:dxaOrig="9900" w:dyaOrig="7273" w14:anchorId="74464747">
+        <w:object w:dxaOrig="9900" w:dyaOrig="7273" w14:anchorId="162B81C7">
           <v:shape id="_x0000_i1033" type="#_x0000_t75" alt="" style="width:467.75pt;height:344pt;mso-width-percent:0;mso-height-percent:0;mso-width-percent:0;mso-height-percent:0" o:ole="">
             <v:imagedata r:id="rId27" o:title=""/>
           </v:shape>
-          <o:OLEObject Type="Embed" ProgID="Visio.Drawing.15" ShapeID="_x0000_i1033" DrawAspect="Content" ObjectID="_1603212217" r:id="rId28"/>
+          <o:OLEObject Type="Embed" ProgID="Visio.Drawing.15" ShapeID="_x0000_i1033" DrawAspect="Content" ObjectID="_1603226813" r:id="rId28"/>
         </w:object>
       </w:r>
     </w:p>
@@ -6912,11 +6659,11 @@
         <w:rPr>
           <w:noProof/>
         </w:rPr>
-        <w:object w:dxaOrig="7177" w:dyaOrig="4380" w14:anchorId="2B59F571">
+        <w:object w:dxaOrig="7177" w:dyaOrig="4380" w14:anchorId="5812F4AA">
           <v:shape id="_x0000_i1032" type="#_x0000_t75" alt="" style="width:358.5pt;height:219pt;mso-width-percent:0;mso-height-percent:0;mso-width-percent:0;mso-height-percent:0" o:ole="">
             <v:imagedata r:id="rId29" o:title=""/>
           </v:shape>
-          <o:OLEObject Type="Embed" ProgID="Visio.Drawing.15" ShapeID="_x0000_i1032" DrawAspect="Content" ObjectID="_1603212218" r:id="rId30"/>
+          <o:OLEObject Type="Embed" ProgID="Visio.Drawing.15" ShapeID="_x0000_i1032" DrawAspect="Content" ObjectID="_1603226814" r:id="rId30"/>
         </w:object>
       </w:r>
     </w:p>
@@ -6937,11 +6684,11 @@
         <w:rPr>
           <w:noProof/>
         </w:rPr>
-        <w:object w:dxaOrig="2221" w:dyaOrig="1741" w14:anchorId="788E2018">
+        <w:object w:dxaOrig="2221" w:dyaOrig="1741" w14:anchorId="5C771CA1">
           <v:shape id="_x0000_i1031" type="#_x0000_t75" alt="" style="width:110.95pt;height:86.7pt;mso-width-percent:0;mso-height-percent:0;mso-width-percent:0;mso-height-percent:0" o:ole="">
             <v:imagedata r:id="rId31" o:title=""/>
           </v:shape>
-          <o:OLEObject Type="Embed" ProgID="Visio.Drawing.15" ShapeID="_x0000_i1031" DrawAspect="Content" ObjectID="_1603212219" r:id="rId32"/>
+          <o:OLEObject Type="Embed" ProgID="Visio.Drawing.15" ShapeID="_x0000_i1031" DrawAspect="Content" ObjectID="_1603226815" r:id="rId32"/>
         </w:object>
       </w:r>
     </w:p>
@@ -6962,11 +6709,11 @@
         <w:rPr>
           <w:noProof/>
         </w:rPr>
-        <w:object w:dxaOrig="2221" w:dyaOrig="3445" w14:anchorId="3839B7BD">
+        <w:object w:dxaOrig="2221" w:dyaOrig="3445" w14:anchorId="22845D67">
           <v:shape id="_x0000_i1030" type="#_x0000_t75" alt="" style="width:110.95pt;height:171.9pt;mso-width-percent:0;mso-height-percent:0;mso-width-percent:0;mso-height-percent:0" o:ole="">
             <v:imagedata r:id="rId33" o:title=""/>
           </v:shape>
-          <o:OLEObject Type="Embed" ProgID="Visio.Drawing.15" ShapeID="_x0000_i1030" DrawAspect="Content" ObjectID="_1603212220" r:id="rId34"/>
+          <o:OLEObject Type="Embed" ProgID="Visio.Drawing.15" ShapeID="_x0000_i1030" DrawAspect="Content" ObjectID="_1603226816" r:id="rId34"/>
         </w:object>
       </w:r>
     </w:p>
@@ -6987,11 +6734,11 @@
         <w:rPr>
           <w:noProof/>
         </w:rPr>
-        <w:object w:dxaOrig="2244" w:dyaOrig="4597" w14:anchorId="7CD97F45">
+        <w:object w:dxaOrig="2244" w:dyaOrig="4597" w14:anchorId="1299698B">
           <v:shape id="_x0000_i1029" type="#_x0000_t75" alt="" style="width:112.4pt;height:229.85pt;mso-width-percent:0;mso-height-percent:0;mso-width-percent:0;mso-height-percent:0" o:ole="">
             <v:imagedata r:id="rId35" o:title=""/>
           </v:shape>
-          <o:OLEObject Type="Embed" ProgID="Visio.Drawing.15" ShapeID="_x0000_i1029" DrawAspect="Content" ObjectID="_1603212221" r:id="rId36"/>
+          <o:OLEObject Type="Embed" ProgID="Visio.Drawing.15" ShapeID="_x0000_i1029" DrawAspect="Content" ObjectID="_1603226817" r:id="rId36"/>
         </w:object>
       </w:r>
     </w:p>
@@ -7012,11 +6759,11 @@
         <w:rPr>
           <w:noProof/>
         </w:rPr>
-        <w:object w:dxaOrig="2221" w:dyaOrig="1873" w14:anchorId="746EF1BE">
+        <w:object w:dxaOrig="2221" w:dyaOrig="1873" w14:anchorId="087040E5">
           <v:shape id="_x0000_i1028" type="#_x0000_t75" alt="" style="width:110.95pt;height:93.3pt;mso-width-percent:0;mso-height-percent:0;mso-width-percent:0;mso-height-percent:0" o:ole="">
             <v:imagedata r:id="rId37" o:title=""/>
           </v:shape>
-          <o:OLEObject Type="Embed" ProgID="Visio.Drawing.15" ShapeID="_x0000_i1028" DrawAspect="Content" ObjectID="_1603212222" r:id="rId38"/>
+          <o:OLEObject Type="Embed" ProgID="Visio.Drawing.15" ShapeID="_x0000_i1028" DrawAspect="Content" ObjectID="_1603226818" r:id="rId38"/>
         </w:object>
       </w:r>
     </w:p>
@@ -7037,11 +6784,11 @@
         <w:rPr>
           <w:noProof/>
         </w:rPr>
-        <w:object w:dxaOrig="3073" w:dyaOrig="1873" w14:anchorId="0809B938">
+        <w:object w:dxaOrig="3073" w:dyaOrig="1873" w14:anchorId="5E318CA3">
           <v:shape id="_x0000_i1027" type="#_x0000_t75" alt="" style="width:153.5pt;height:93.3pt;mso-width-percent:0;mso-height-percent:0;mso-width-percent:0;mso-height-percent:0" o:ole="">
             <v:imagedata r:id="rId39" o:title=""/>
           </v:shape>
-          <o:OLEObject Type="Embed" ProgID="Visio.Drawing.15" ShapeID="_x0000_i1027" DrawAspect="Content" ObjectID="_1603212223" r:id="rId40"/>
+          <o:OLEObject Type="Embed" ProgID="Visio.Drawing.15" ShapeID="_x0000_i1027" DrawAspect="Content" ObjectID="_1603226819" r:id="rId40"/>
         </w:object>
       </w:r>
     </w:p>
@@ -7062,11 +6809,11 @@
         <w:rPr>
           <w:noProof/>
         </w:rPr>
-        <w:object w:dxaOrig="3252" w:dyaOrig="4333" w14:anchorId="3E4FBC12">
+        <w:object w:dxaOrig="3252" w:dyaOrig="4333" w14:anchorId="689CFE7A">
           <v:shape id="_x0000_i1026" type="#_x0000_t75" alt="" style="width:162.25pt;height:216.65pt;mso-width-percent:0;mso-height-percent:0;mso-width-percent:0;mso-height-percent:0" o:ole="">
             <v:imagedata r:id="rId41" o:title=""/>
           </v:shape>
-          <o:OLEObject Type="Embed" ProgID="Visio.Drawing.15" ShapeID="_x0000_i1026" DrawAspect="Content" ObjectID="_1603212224" r:id="rId42"/>
+          <o:OLEObject Type="Embed" ProgID="Visio.Drawing.15" ShapeID="_x0000_i1026" DrawAspect="Content" ObjectID="_1603226820" r:id="rId42"/>
         </w:object>
       </w:r>
     </w:p>
@@ -7087,41 +6834,34 @@
         <w:rPr>
           <w:noProof/>
         </w:rPr>
-        <w:object w:dxaOrig="3132" w:dyaOrig="6877" w14:anchorId="11DA52AD">
+        <w:object w:dxaOrig="3132" w:dyaOrig="6877" w14:anchorId="3EB8485F">
           <v:shape id="_x0000_i1025" type="#_x0000_t75" alt="" style="width:156.45pt;height:343.85pt;mso-width-percent:0;mso-height-percent:0;mso-width-percent:0;mso-height-percent:0" o:ole="">
             <v:imagedata r:id="rId43" o:title=""/>
           </v:shape>
-          <o:OLEObject Type="Embed" ProgID="Visio.Drawing.15" ShapeID="_x0000_i1025" DrawAspect="Content" ObjectID="_1603212225" r:id="rId44"/>
+          <o:OLEObject Type="Embed" ProgID="Visio.Drawing.15" ShapeID="_x0000_i1025" DrawAspect="Content" ObjectID="_1603226821" r:id="rId44"/>
         </w:object>
       </w:r>
     </w:p>
     <w:p/>
     <w:p/>
+    <w:p>
+      <w:r>
+        <w:t>(C)</w:t>
+      </w:r>
+    </w:p>
     <w:p/>
-    <w:p/>
-    <w:p/>
-    <w:p/>
-    <w:p/>
-    <w:p/>
-    <w:p/>
-    <w:p/>
-    <w:p/>
-    <w:p/>
-    <w:p/>
-    <w:p/>
-    <w:p/>
-    <w:p/>
-    <w:p/>
-    <w:p/>
-    <w:p>
-      <w:r>
-        <w:t>(C)</w:t>
-      </w:r>
-    </w:p>
-    <w:p>
-      <w:r>
-        <w:lastRenderedPageBreak/>
-        <w:t>Les chemins d’accès et les méthodes d’implémentations des opérateurs impliqués dans chaque plan d’évaluation pour chaque requête SQL :</w:t>
+    <w:p>
+      <w:r>
+        <w:t xml:space="preserve"> </w:t>
+      </w:r>
+      <w:r>
+        <w:t xml:space="preserve">Les chemins d’accès et les méthodes d’implémentations des opérateurs impliqués dans </w:t>
+      </w:r>
+      <w:r>
+        <w:t xml:space="preserve">  </w:t>
+      </w:r>
+      <w:r>
+        <w:t>chaque plan d’évaluation pour chaque requête SQL :</w:t>
       </w:r>
     </w:p>
     <w:p/>
@@ -7211,33 +6951,6 @@
         </w:drawing>
       </w:r>
     </w:p>
-    <w:p>
-      <w:r>
-        <w:t>Planning time : 0.1</w:t>
-      </w:r>
-      <w:r>
-        <w:t>59</w:t>
-      </w:r>
-      <w:r>
-        <w:t xml:space="preserve"> ms</w:t>
-      </w:r>
-    </w:p>
-    <w:p>
-      <w:proofErr w:type="spellStart"/>
-      <w:r>
-        <w:t>Execution</w:t>
-      </w:r>
-      <w:proofErr w:type="spellEnd"/>
-      <w:r>
-        <w:t xml:space="preserve"> time : 0.</w:t>
-      </w:r>
-      <w:r>
-        <w:t>775</w:t>
-      </w:r>
-      <w:r>
-        <w:t xml:space="preserve"> ms</w:t>
-      </w:r>
-    </w:p>
     <w:p/>
     <w:p>
       <w:pPr>
@@ -7283,22 +6996,21 @@
       <w:r>
         <w:t> ». Un scan séquentiel est utilisé et le retour de l’information est fait.</w:t>
       </w:r>
+      <w:r>
+        <w:t xml:space="preserve"> </w:t>
+      </w:r>
+      <w:r>
+        <w:t>« EXPLAIN ANALYZE » démontre ceci avec un temps d’exécution de 2.546 ms.</w:t>
+      </w:r>
     </w:p>
     <w:p>
       <w:pPr>
         <w:pStyle w:val="ListParagraph"/>
       </w:pPr>
-      <w:r>
-        <w:t>« EXPLAIN ANALYZE » démontre ceci avec un temps d’exécution de 2.546 ms.</w:t>
-      </w:r>
-    </w:p>
-    <w:p>
-      <w:pPr>
-        <w:pStyle w:val="ListParagraph"/>
-      </w:pPr>
-    </w:p>
-    <w:p>
-      <w:r>
+    </w:p>
+    <w:p>
+      <w:r>
+        <w:lastRenderedPageBreak/>
         <w:drawing>
           <wp:inline distT="0" distB="0" distL="0" distR="0" wp14:anchorId="65D3D17C" wp14:editId="0E3830DD">
             <wp:extent cx="5943600" cy="732155"/>
@@ -7336,33 +7048,6 @@
         </w:drawing>
       </w:r>
     </w:p>
-    <w:p>
-      <w:r>
-        <w:t xml:space="preserve">Planning time : </w:t>
-      </w:r>
-      <w:r>
-        <w:t xml:space="preserve">0.124 </w:t>
-      </w:r>
-      <w:r>
-        <w:t>ms</w:t>
-      </w:r>
-    </w:p>
-    <w:p>
-      <w:proofErr w:type="spellStart"/>
-      <w:r>
-        <w:t>Execution</w:t>
-      </w:r>
-      <w:proofErr w:type="spellEnd"/>
-      <w:r>
-        <w:t xml:space="preserve"> time : </w:t>
-      </w:r>
-      <w:r>
-        <w:t>2.546</w:t>
-      </w:r>
-      <w:r>
-        <w:t xml:space="preserve"> ms</w:t>
-      </w:r>
-    </w:p>
     <w:p/>
     <w:p>
       <w:pPr>
@@ -7420,33 +7105,6 @@
         </w:drawing>
       </w:r>
     </w:p>
-    <w:p>
-      <w:r>
-        <w:t>Planning time : 0.</w:t>
-      </w:r>
-      <w:r>
-        <w:t>360</w:t>
-      </w:r>
-      <w:r>
-        <w:t xml:space="preserve"> ms</w:t>
-      </w:r>
-    </w:p>
-    <w:p>
-      <w:proofErr w:type="spellStart"/>
-      <w:r>
-        <w:t>Execution</w:t>
-      </w:r>
-      <w:proofErr w:type="spellEnd"/>
-      <w:r>
-        <w:t xml:space="preserve"> time : 0.</w:t>
-      </w:r>
-      <w:r>
-        <w:t>613</w:t>
-      </w:r>
-      <w:r>
-        <w:t xml:space="preserve"> ms</w:t>
-      </w:r>
-    </w:p>
     <w:p/>
     <w:p>
       <w:pPr>
@@ -7510,7 +7168,6 @@
     </w:p>
     <w:p>
       <w:r>
-        <w:lastRenderedPageBreak/>
         <w:drawing>
           <wp:inline distT="0" distB="0" distL="0" distR="0" wp14:anchorId="57D36F9B" wp14:editId="46E531D0">
             <wp:extent cx="5943600" cy="1831340"/>
@@ -7548,21 +7205,6 @@
         </w:drawing>
       </w:r>
     </w:p>
-    <w:p>
-      <w:r>
-        <w:t>Planning time : 0.400 ms</w:t>
-      </w:r>
-    </w:p>
-    <w:p>
-      <w:proofErr w:type="spellStart"/>
-      <w:r>
-        <w:t>Execution</w:t>
-      </w:r>
-      <w:proofErr w:type="spellEnd"/>
-      <w:r>
-        <w:t xml:space="preserve"> time : 2.592 ms</w:t>
-      </w:r>
-    </w:p>
     <w:p/>
     <w:p>
       <w:pPr>
@@ -7575,6 +7217,7 @@
     </w:p>
     <w:p>
       <w:r>
+        <w:lastRenderedPageBreak/>
         <w:drawing>
           <wp:inline distT="0" distB="0" distL="0" distR="0" wp14:anchorId="55169B81" wp14:editId="2E5F652B">
             <wp:extent cx="5943600" cy="3169285"/>
@@ -7636,6 +7279,112 @@
           <w:numId w:val="4"/>
         </w:numPr>
       </w:pPr>
+      <w:r>
+        <w:t xml:space="preserve">On commence avec un </w:t>
+      </w:r>
+      <w:proofErr w:type="spellStart"/>
+      <w:r>
+        <w:t>quicksort</w:t>
+      </w:r>
+      <w:proofErr w:type="spellEnd"/>
+      <w:r>
+        <w:t xml:space="preserve"> </w:t>
+      </w:r>
+      <w:r>
+        <w:t>de la table « </w:t>
+      </w:r>
+      <w:proofErr w:type="spellStart"/>
+      <w:r>
+        <w:t>boats</w:t>
+      </w:r>
+      <w:proofErr w:type="spellEnd"/>
+      <w:r>
+        <w:t> » avec la clé de triage « </w:t>
+      </w:r>
+      <w:proofErr w:type="spellStart"/>
+      <w:proofErr w:type="gramStart"/>
+      <w:r>
+        <w:t>boats.color</w:t>
+      </w:r>
+      <w:proofErr w:type="spellEnd"/>
+      <w:proofErr w:type="gramEnd"/>
+      <w:r>
+        <w:t> ». Par la suite, il y a une jointure hash de la condition « </w:t>
+      </w:r>
+      <w:proofErr w:type="spellStart"/>
+      <w:r>
+        <w:t>boats.bid</w:t>
+      </w:r>
+      <w:proofErr w:type="spellEnd"/>
+      <w:r>
+        <w:t xml:space="preserve"> = </w:t>
+      </w:r>
+      <w:proofErr w:type="spellStart"/>
+      <w:r>
+        <w:t>reserves.bid</w:t>
+      </w:r>
+      <w:proofErr w:type="spellEnd"/>
+      <w:r>
+        <w:t> » et un scan séquentiel de « </w:t>
+      </w:r>
+      <w:proofErr w:type="spellStart"/>
+      <w:r>
+        <w:t>boats</w:t>
+      </w:r>
+      <w:proofErr w:type="spellEnd"/>
+      <w:r>
+        <w:t> ». Par la suite, une deuxième jointure hash avec la condition « </w:t>
+      </w:r>
+      <w:proofErr w:type="spellStart"/>
+      <w:r>
+        <w:t>reserves.sid</w:t>
+      </w:r>
+      <w:proofErr w:type="spellEnd"/>
+      <w:r>
+        <w:t xml:space="preserve"> = </w:t>
+      </w:r>
+      <w:proofErr w:type="spellStart"/>
+      <w:r>
+        <w:t>sailors.sid</w:t>
+      </w:r>
+      <w:proofErr w:type="spellEnd"/>
+      <w:r>
+        <w:t> » et un scan séquentiel de la table « </w:t>
+      </w:r>
+      <w:proofErr w:type="spellStart"/>
+      <w:r>
+        <w:t>reserves</w:t>
+      </w:r>
+      <w:proofErr w:type="spellEnd"/>
+      <w:r>
+        <w:t> ». Par la suite, un scan séquentiel de la table « </w:t>
+      </w:r>
+      <w:proofErr w:type="spellStart"/>
+      <w:r>
+        <w:t>sailors</w:t>
+      </w:r>
+      <w:proofErr w:type="spellEnd"/>
+      <w:r>
+        <w:t> » avec le filtre « </w:t>
+      </w:r>
+      <w:proofErr w:type="spellStart"/>
+      <w:proofErr w:type="gramStart"/>
+      <w:r>
+        <w:t>sailors.sname</w:t>
+      </w:r>
+      <w:proofErr w:type="spellEnd"/>
+      <w:proofErr w:type="gramEnd"/>
+      <w:r>
+        <w:t xml:space="preserve"> = ‘</w:t>
+      </w:r>
+      <w:proofErr w:type="spellStart"/>
+      <w:r>
+        <w:t>Lubber</w:t>
+      </w:r>
+      <w:proofErr w:type="spellEnd"/>
+      <w:r>
+        <w:t>’ » afin de retourner les données. « EXPLAIN ANALYZE » démontre ceci avec un temps d’exécution de 0.924 ms.</w:t>
+      </w:r>
     </w:p>
     <w:p>
       <w:r>
@@ -7677,21 +7426,6 @@
         </w:drawing>
       </w:r>
     </w:p>
-    <w:p>
-      <w:r>
-        <w:t>Planning time : 0.408 ms</w:t>
-      </w:r>
-    </w:p>
-    <w:p>
-      <w:proofErr w:type="spellStart"/>
-      <w:r>
-        <w:t>Execution</w:t>
-      </w:r>
-      <w:proofErr w:type="spellEnd"/>
-      <w:r>
-        <w:t xml:space="preserve"> time : 0.924 ms</w:t>
-      </w:r>
-    </w:p>
     <w:p/>
     <w:p>
       <w:pPr>
@@ -7871,9 +7605,81 @@
           <w:numId w:val="4"/>
         </w:numPr>
       </w:pPr>
-    </w:p>
-    <w:p>
-      <w:r>
+      <w:r>
+        <w:t>On commence avec l’intersection de deux requêtes. L’opération de l’intersection est hachée. Avec la première requête, il faut faire in scan de sous-requête. Par la suite, une jointure de hachage avec la condition « s1.sid = r1.sid ». Ensuite un scan séquentiel de la table s1 de « </w:t>
+      </w:r>
+      <w:proofErr w:type="spellStart"/>
+      <w:r>
+        <w:t>sailors</w:t>
+      </w:r>
+      <w:proofErr w:type="spellEnd"/>
+      <w:r>
+        <w:t> ».</w:t>
+      </w:r>
+      <w:r>
+        <w:t xml:space="preserve"> </w:t>
+      </w:r>
+      <w:r>
+        <w:t>U</w:t>
+      </w:r>
+      <w:r>
+        <w:t xml:space="preserve">n hachage suivit d’une </w:t>
+      </w:r>
+      <w:r>
+        <w:t>deuxième jointure de hachage avec la condition « r1.bid = b1.bid » est requise</w:t>
+      </w:r>
+      <w:r>
+        <w:t>.</w:t>
+      </w:r>
+      <w:r>
+        <w:t xml:space="preserve"> </w:t>
+      </w:r>
+      <w:r>
+        <w:t>U</w:t>
+      </w:r>
+      <w:r>
+        <w:t>n scan séquentiel de la table « </w:t>
+      </w:r>
+      <w:proofErr w:type="spellStart"/>
+      <w:r>
+        <w:t>reserves</w:t>
+      </w:r>
+      <w:proofErr w:type="spellEnd"/>
+      <w:r>
+        <w:t> »</w:t>
+      </w:r>
+      <w:r>
+        <w:t xml:space="preserve"> et un hachage est requis. Finalement, un scan séquentiel de la table « </w:t>
+      </w:r>
+      <w:proofErr w:type="spellStart"/>
+      <w:r>
+        <w:t>boats</w:t>
+      </w:r>
+      <w:proofErr w:type="spellEnd"/>
+      <w:r>
+        <w:t> » avec le filtre dont la couleur doit être rouge.</w:t>
+      </w:r>
+      <w:r>
+        <w:t xml:space="preserve"> La deuxième requête suit exactement les mêmes étapes que la première requête. Par contre, à la fin, le filtre cherche une sélection avec la couleur verte. </w:t>
+      </w:r>
+      <w:r>
+        <w:t xml:space="preserve">« EXPLAIN ANALYZE » démontre ceci avec un temps d’exécution de </w:t>
+      </w:r>
+      <w:r>
+        <w:t>10.105</w:t>
+      </w:r>
+      <w:r>
+        <w:t xml:space="preserve"> ms.</w:t>
+      </w:r>
+    </w:p>
+    <w:p>
+      <w:pPr>
+        <w:pStyle w:val="ListParagraph"/>
+      </w:pPr>
+    </w:p>
+    <w:p>
+      <w:r>
+        <w:lastRenderedPageBreak/>
         <w:drawing>
           <wp:inline distT="0" distB="0" distL="0" distR="0" wp14:anchorId="73290377" wp14:editId="256F603C">
             <wp:extent cx="5943600" cy="3140710"/>
@@ -7913,7 +7719,6 @@
     </w:p>
     <w:p>
       <w:r>
-        <w:lastRenderedPageBreak/>
         <w:drawing>
           <wp:inline distT="0" distB="0" distL="0" distR="0" wp14:anchorId="2644578D" wp14:editId="37CEFADF">
             <wp:extent cx="5943600" cy="2732405"/>
@@ -7951,21 +7756,6 @@
         </w:drawing>
       </w:r>
     </w:p>
-    <w:p>
-      <w:r>
-        <w:t>Planning time : 0.810 ms</w:t>
-      </w:r>
-    </w:p>
-    <w:p>
-      <w:proofErr w:type="spellStart"/>
-      <w:r>
-        <w:t>Execution</w:t>
-      </w:r>
-      <w:proofErr w:type="spellEnd"/>
-      <w:r>
-        <w:t xml:space="preserve"> time : 10.105 ms</w:t>
-      </w:r>
-    </w:p>
     <w:p/>
     <w:p>
       <w:pPr>
@@ -7975,9 +7765,57 @@
           <w:numId w:val="4"/>
         </w:numPr>
       </w:pPr>
-    </w:p>
-    <w:p>
-      <w:r>
+      <w:r>
+        <w:t xml:space="preserve">On </w:t>
+      </w:r>
+      <w:r>
+        <w:t>commence avec l</w:t>
+      </w:r>
+      <w:r>
+        <w:t>’exception</w:t>
+      </w:r>
+      <w:r>
+        <w:t xml:space="preserve"> de deux requêtes. L’opération de l’intersection est hachée. Avec la première requête, il faut faire in scan de sous-requête. Par la suite, une jointure de hachage avec la condition « s1.sid = r1.sid ». Ensuite un scan séquentiel de la table s1 de « </w:t>
+      </w:r>
+      <w:proofErr w:type="spellStart"/>
+      <w:r>
+        <w:t>sailors</w:t>
+      </w:r>
+      <w:proofErr w:type="spellEnd"/>
+      <w:r>
+        <w:t> ». Un hachage suivit d’une deuxième jointure de hachage avec la condition « r1.bid = b1.bid » est requise. Un scan séquentiel de la table « </w:t>
+      </w:r>
+      <w:proofErr w:type="spellStart"/>
+      <w:r>
+        <w:t>reserves</w:t>
+      </w:r>
+      <w:proofErr w:type="spellEnd"/>
+      <w:r>
+        <w:t> » et un hachage est requis. Finalement, un scan séquentiel de la table « </w:t>
+      </w:r>
+      <w:proofErr w:type="spellStart"/>
+      <w:r>
+        <w:t>boats</w:t>
+      </w:r>
+      <w:proofErr w:type="spellEnd"/>
+      <w:r>
+        <w:t> » avec le filtre dont la couleur doit être rouge. La deuxième requête suit exactement les mêmes étapes que la première requête. Par contre, à la fin, le filtre cherche une sélection avec la couleur verte. « EXPLAIN ANALYZE » démontre ceci avec un temps d’exécution de 10.</w:t>
+      </w:r>
+      <w:r>
+        <w:t>757</w:t>
+      </w:r>
+      <w:r>
+        <w:t xml:space="preserve"> ms.</w:t>
+      </w:r>
+    </w:p>
+    <w:p>
+      <w:pPr>
+        <w:pStyle w:val="ListParagraph"/>
+      </w:pPr>
+    </w:p>
+    <w:p>
+      <w:r>
+        <w:lastRenderedPageBreak/>
         <w:drawing>
           <wp:inline distT="0" distB="0" distL="0" distR="0" wp14:anchorId="38ED78DE" wp14:editId="708CBC2B">
             <wp:extent cx="5943600" cy="3140710"/>
@@ -8017,7 +7855,6 @@
     </w:p>
     <w:p>
       <w:r>
-        <w:lastRenderedPageBreak/>
         <w:drawing>
           <wp:inline distT="0" distB="0" distL="0" distR="0" wp14:anchorId="0F8BD319" wp14:editId="3F5A1BEB">
             <wp:extent cx="5943600" cy="2755900"/>
@@ -8056,21 +7893,9 @@
       </w:r>
     </w:p>
     <w:p>
-      <w:r>
-        <w:t>Planning time : 0.532 ms</w:t>
-      </w:r>
-    </w:p>
-    <w:p>
-      <w:proofErr w:type="spellStart"/>
-      <w:r>
-        <w:t>Execution</w:t>
-      </w:r>
-      <w:proofErr w:type="spellEnd"/>
-      <w:r>
-        <w:t xml:space="preserve"> time : 10.757 ms</w:t>
-      </w:r>
-    </w:p>
-    <w:p/>
+      <w:bookmarkStart w:id="0" w:name="_GoBack"/>
+      <w:bookmarkEnd w:id="0"/>
+    </w:p>
     <w:p>
       <w:pPr>
         <w:pStyle w:val="ListParagraph"/>
@@ -8147,6 +7972,7 @@
     </w:p>
     <w:p>
       <w:r>
+        <w:lastRenderedPageBreak/>
         <w:drawing>
           <wp:inline distT="0" distB="0" distL="0" distR="0" wp14:anchorId="6E9FFE4B" wp14:editId="38342708">
             <wp:extent cx="5943600" cy="2085975"/>
@@ -8184,21 +8010,6 @@
         </w:drawing>
       </w:r>
     </w:p>
-    <w:p>
-      <w:r>
-        <w:t>Planning time : 0.090 ms</w:t>
-      </w:r>
-    </w:p>
-    <w:p>
-      <w:proofErr w:type="spellStart"/>
-      <w:r>
-        <w:t>Execution</w:t>
-      </w:r>
-      <w:proofErr w:type="spellEnd"/>
-      <w:r>
-        <w:t xml:space="preserve"> time : 1.575 ms</w:t>
-      </w:r>
-    </w:p>
     <w:p/>
     <w:p>
       <w:pPr>
@@ -8264,22 +8075,6 @@
         </w:drawing>
       </w:r>
     </w:p>
-    <w:p>
-      <w:r>
-        <w:lastRenderedPageBreak/>
-        <w:t>Planning time : 0.115 ms</w:t>
-      </w:r>
-    </w:p>
-    <w:p>
-      <w:proofErr w:type="spellStart"/>
-      <w:r>
-        <w:t>Execution</w:t>
-      </w:r>
-      <w:proofErr w:type="spellEnd"/>
-      <w:r>
-        <w:t xml:space="preserve"> time : 0.696 ms</w:t>
-      </w:r>
-    </w:p>
     <w:p/>
     <w:p>
       <w:pPr>
@@ -8363,21 +8158,6 @@
         </w:drawing>
       </w:r>
     </w:p>
-    <w:p>
-      <w:r>
-        <w:t>Planning time : 0.768 ms</w:t>
-      </w:r>
-    </w:p>
-    <w:p>
-      <w:proofErr w:type="spellStart"/>
-      <w:r>
-        <w:t>Execution</w:t>
-      </w:r>
-      <w:proofErr w:type="spellEnd"/>
-      <w:r>
-        <w:t xml:space="preserve"> time : 0.716 ms</w:t>
-      </w:r>
-    </w:p>
     <w:p/>
     <w:p>
       <w:pPr>
@@ -8407,16 +8187,7 @@
       </w:r>
       <w:proofErr w:type="spellEnd"/>
       <w:r>
-        <w:t xml:space="preserve"> ». </w:t>
-      </w:r>
-      <w:r>
-        <w:t xml:space="preserve">« EXPLAIN ANALYZE » démontre ceci avec un temps d’exécution de </w:t>
-      </w:r>
-      <w:r>
-        <w:t>1.002</w:t>
-      </w:r>
-      <w:r>
-        <w:t xml:space="preserve"> ms.</w:t>
+        <w:t> ». « EXPLAIN ANALYZE » démontre ceci avec un temps d’exécution de 1.002 ms.</w:t>
       </w:r>
     </w:p>
     <w:p>
@@ -8463,21 +8234,6 @@
         </w:drawing>
       </w:r>
     </w:p>
-    <w:p>
-      <w:r>
-        <w:t>Planning time : 0.319 ms</w:t>
-      </w:r>
-    </w:p>
-    <w:p>
-      <w:proofErr w:type="spellStart"/>
-      <w:r>
-        <w:t>Execution</w:t>
-      </w:r>
-      <w:proofErr w:type="spellEnd"/>
-      <w:r>
-        <w:t xml:space="preserve"> time : 1.002 ms</w:t>
-      </w:r>
-    </w:p>
     <w:p/>
     <w:p>
       <w:pPr>
@@ -8488,6 +8244,7 @@
         </w:numPr>
       </w:pPr>
       <w:r>
+        <w:lastRenderedPageBreak/>
         <w:t>L’agrégat de la somme est utilisé de « </w:t>
       </w:r>
       <w:proofErr w:type="spellStart"/>
@@ -8504,16 +8261,7 @@
       </w:r>
       <w:proofErr w:type="spellEnd"/>
       <w:r>
-        <w:t xml:space="preserve"> » est utilisé pour calculer la somme. </w:t>
-      </w:r>
-      <w:r>
-        <w:t xml:space="preserve">« EXPLAIN ANALYZE » démontre ceci avec un temps d’exécution de </w:t>
-      </w:r>
-      <w:r>
-        <w:t>0.640</w:t>
-      </w:r>
-      <w:r>
-        <w:t xml:space="preserve"> ms.</w:t>
+        <w:t> » est utilisé pour calculer la somme. « EXPLAIN ANALYZE » démontre ceci avec un temps d’exécution de 0.640 ms.</w:t>
       </w:r>
     </w:p>
     <w:p>
@@ -8563,21 +8311,6 @@
         </w:drawing>
       </w:r>
     </w:p>
-    <w:p>
-      <w:r>
-        <w:t>Planning time : 0.063 ms</w:t>
-      </w:r>
-    </w:p>
-    <w:p>
-      <w:proofErr w:type="spellStart"/>
-      <w:r>
-        <w:t>Execution</w:t>
-      </w:r>
-      <w:proofErr w:type="spellEnd"/>
-      <w:r>
-        <w:t xml:space="preserve"> time : 0.640 ms</w:t>
-      </w:r>
-    </w:p>
     <w:p/>
     <w:p>
       <w:pPr>
@@ -8617,21 +8350,11 @@
       </w:r>
       <w:proofErr w:type="spellEnd"/>
       <w:r>
-        <w:t xml:space="preserve"> ». </w:t>
-      </w:r>
-      <w:r>
-        <w:t>« EXPLAIN ANALYZE » démontre ceci avec un temps d’exécution de 2</w:t>
-      </w:r>
-      <w:r>
-        <w:t>.800</w:t>
-      </w:r>
-      <w:r>
-        <w:t xml:space="preserve"> ms.</w:t>
-      </w:r>
-    </w:p>
-    <w:p>
-      <w:r>
-        <w:lastRenderedPageBreak/>
+        <w:t> ». « EXPLAIN ANALYZE » démontre ceci avec un temps d’exécution de 2.800 ms.</w:t>
+      </w:r>
+    </w:p>
+    <w:p>
+      <w:r>
         <w:drawing>
           <wp:inline distT="0" distB="0" distL="0" distR="0" wp14:anchorId="455F29C8" wp14:editId="670071E4">
             <wp:extent cx="5943600" cy="421640"/>
@@ -8669,21 +8392,6 @@
         </w:drawing>
       </w:r>
     </w:p>
-    <w:p>
-      <w:r>
-        <w:t>Planning time : 0.097 ms</w:t>
-      </w:r>
-    </w:p>
-    <w:p>
-      <w:proofErr w:type="spellStart"/>
-      <w:r>
-        <w:t>Execution</w:t>
-      </w:r>
-      <w:proofErr w:type="spellEnd"/>
-      <w:r>
-        <w:t xml:space="preserve"> time : 2.800 ms</w:t>
-      </w:r>
-    </w:p>
     <w:p/>
     <w:p>
       <w:pPr>
@@ -8720,16 +8428,7 @@
       </w:r>
       <w:proofErr w:type="spellEnd"/>
       <w:r>
-        <w:t xml:space="preserve"> » afin de retourner l’information. </w:t>
-      </w:r>
-      <w:r>
-        <w:t xml:space="preserve">« EXPLAIN ANALYZE » démontre ceci avec un temps d’exécution de </w:t>
-      </w:r>
-      <w:r>
-        <w:t>1.645</w:t>
-      </w:r>
-      <w:r>
-        <w:t xml:space="preserve"> ms.</w:t>
+        <w:t> » afin de retourner l’information. « EXPLAIN ANALYZE » démontre ceci avec un temps d’exécution de 1.645 ms.</w:t>
       </w:r>
     </w:p>
     <w:p>
@@ -8776,21 +8475,6 @@
         </w:drawing>
       </w:r>
     </w:p>
-    <w:p>
-      <w:r>
-        <w:t>Planning time : 0.150 ms</w:t>
-      </w:r>
-    </w:p>
-    <w:p>
-      <w:proofErr w:type="spellStart"/>
-      <w:r>
-        <w:t>Execution</w:t>
-      </w:r>
-      <w:proofErr w:type="spellEnd"/>
-      <w:r>
-        <w:t xml:space="preserve"> time : 1.645 ms</w:t>
-      </w:r>
-    </w:p>
     <w:p/>
     <w:p>
       <w:pPr>
@@ -8835,19 +8519,13 @@
       </w:r>
       <w:proofErr w:type="spellEnd"/>
       <w:r>
-        <w:t xml:space="preserve"> ». </w:t>
-      </w:r>
-      <w:r>
-        <w:t xml:space="preserve">« EXPLAIN ANALYZE » démontre ceci avec un temps d’exécution de </w:t>
-      </w:r>
-      <w:r>
-        <w:t>1.586</w:t>
-      </w:r>
-      <w:bookmarkStart w:id="0" w:name="_GoBack"/>
-      <w:bookmarkEnd w:id="0"/>
-      <w:r>
-        <w:t xml:space="preserve"> ms.</w:t>
-      </w:r>
+        <w:t> ». « EXPLAIN ANALYZE » démontre ceci avec un temps d’exécution de 1.586 ms.</w:t>
+      </w:r>
+    </w:p>
+    <w:p>
+      <w:pPr>
+        <w:pStyle w:val="ListParagraph"/>
+      </w:pPr>
     </w:p>
     <w:p>
       <w:r>
@@ -8888,22 +8566,2347 @@
         </w:drawing>
       </w:r>
     </w:p>
-    <w:p>
-      <w:r>
-        <w:t>Planning time : 0.152 ms</w:t>
-      </w:r>
-    </w:p>
-    <w:p>
-      <w:proofErr w:type="spellStart"/>
-      <w:r>
-        <w:t>Execution</w:t>
-      </w:r>
-      <w:proofErr w:type="spellEnd"/>
-      <w:r>
-        <w:t xml:space="preserve"> time : 1.586 ms</w:t>
-      </w:r>
-    </w:p>
     <w:p/>
+    <w:p>
+      <w:r>
+        <w:t>(D)</w:t>
+      </w:r>
+    </w:p>
+    <w:p>
+      <w:pPr>
+        <w:pStyle w:val="NormalWeb"/>
+      </w:pPr>
+      <w:r>
+        <w:rPr>
+          <w:rFonts w:ascii="CIDFont+F2" w:hAnsi="CIDFont+F2"/>
+        </w:rPr>
+        <w:t xml:space="preserve">Proposer </w:t>
+      </w:r>
+      <w:proofErr w:type="spellStart"/>
+      <w:r>
+        <w:rPr>
+          <w:rFonts w:ascii="CIDFont+F2" w:hAnsi="CIDFont+F2"/>
+        </w:rPr>
+        <w:t>votre</w:t>
+      </w:r>
+      <w:proofErr w:type="spellEnd"/>
+      <w:r>
+        <w:rPr>
+          <w:rFonts w:ascii="CIDFont+F2" w:hAnsi="CIDFont+F2"/>
+        </w:rPr>
+        <w:t xml:space="preserve"> </w:t>
+      </w:r>
+      <w:proofErr w:type="spellStart"/>
+      <w:r>
+        <w:rPr>
+          <w:rFonts w:ascii="CIDFont+F2" w:hAnsi="CIDFont+F2"/>
+        </w:rPr>
+        <w:t>propre</w:t>
+      </w:r>
+      <w:proofErr w:type="spellEnd"/>
+      <w:r>
+        <w:rPr>
+          <w:rFonts w:ascii="CIDFont+F2" w:hAnsi="CIDFont+F2"/>
+        </w:rPr>
+        <w:t xml:space="preserve"> </w:t>
+      </w:r>
+      <w:proofErr w:type="spellStart"/>
+      <w:r>
+        <w:rPr>
+          <w:rFonts w:ascii="CIDFont+F2" w:hAnsi="CIDFont+F2"/>
+        </w:rPr>
+        <w:t>stratégie</w:t>
+      </w:r>
+      <w:proofErr w:type="spellEnd"/>
+      <w:r>
+        <w:rPr>
+          <w:rFonts w:ascii="CIDFont+F2" w:hAnsi="CIDFont+F2"/>
+        </w:rPr>
+        <w:t xml:space="preserve"> </w:t>
+      </w:r>
+      <w:proofErr w:type="spellStart"/>
+      <w:r>
+        <w:rPr>
+          <w:rFonts w:ascii="CIDFont+F2" w:hAnsi="CIDFont+F2"/>
+        </w:rPr>
+        <w:t>d’indexage</w:t>
+      </w:r>
+      <w:proofErr w:type="spellEnd"/>
+      <w:r>
+        <w:rPr>
+          <w:rFonts w:ascii="CIDFont+F2" w:hAnsi="CIDFont+F2"/>
+        </w:rPr>
+        <w:t xml:space="preserve"> </w:t>
+      </w:r>
+      <w:proofErr w:type="spellStart"/>
+      <w:r>
+        <w:rPr>
+          <w:rFonts w:ascii="CIDFont+F2" w:hAnsi="CIDFont+F2"/>
+        </w:rPr>
+        <w:t>appropriée</w:t>
+      </w:r>
+      <w:proofErr w:type="spellEnd"/>
+      <w:r>
+        <w:rPr>
+          <w:rFonts w:ascii="CIDFont+F2" w:hAnsi="CIDFont+F2"/>
+        </w:rPr>
+        <w:t xml:space="preserve"> pour </w:t>
+      </w:r>
+      <w:proofErr w:type="spellStart"/>
+      <w:r>
+        <w:rPr>
+          <w:rFonts w:ascii="CIDFont+F2" w:hAnsi="CIDFont+F2"/>
+        </w:rPr>
+        <w:t>accélérer</w:t>
+      </w:r>
+      <w:proofErr w:type="spellEnd"/>
+      <w:r>
+        <w:rPr>
+          <w:rFonts w:ascii="CIDFont+F2" w:hAnsi="CIDFont+F2"/>
+        </w:rPr>
+        <w:t xml:space="preserve"> le temps de </w:t>
+      </w:r>
+      <w:proofErr w:type="spellStart"/>
+      <w:r>
+        <w:rPr>
+          <w:rFonts w:ascii="CIDFont+F2" w:hAnsi="CIDFont+F2"/>
+        </w:rPr>
+        <w:t>réponse</w:t>
+      </w:r>
+      <w:proofErr w:type="spellEnd"/>
+      <w:r>
+        <w:rPr>
+          <w:rFonts w:ascii="CIDFont+F2" w:hAnsi="CIDFont+F2"/>
+        </w:rPr>
+        <w:t xml:space="preserve"> de </w:t>
+      </w:r>
+      <w:proofErr w:type="spellStart"/>
+      <w:r>
+        <w:rPr>
+          <w:rFonts w:ascii="CIDFont+F2" w:hAnsi="CIDFont+F2"/>
+        </w:rPr>
+        <w:t>l’exécution</w:t>
+      </w:r>
+      <w:proofErr w:type="spellEnd"/>
+      <w:r>
+        <w:rPr>
+          <w:rFonts w:ascii="CIDFont+F2" w:hAnsi="CIDFont+F2"/>
+        </w:rPr>
+        <w:t xml:space="preserve"> de </w:t>
+      </w:r>
+      <w:proofErr w:type="spellStart"/>
+      <w:r>
+        <w:rPr>
+          <w:rFonts w:ascii="CIDFont+F2" w:hAnsi="CIDFont+F2"/>
+        </w:rPr>
+        <w:t>chaque</w:t>
+      </w:r>
+      <w:proofErr w:type="spellEnd"/>
+      <w:r>
+        <w:rPr>
+          <w:rFonts w:ascii="CIDFont+F2" w:hAnsi="CIDFont+F2"/>
+        </w:rPr>
+        <w:t xml:space="preserve"> </w:t>
+      </w:r>
+      <w:proofErr w:type="spellStart"/>
+      <w:r>
+        <w:rPr>
+          <w:rFonts w:ascii="CIDFont+F2" w:hAnsi="CIDFont+F2"/>
+        </w:rPr>
+        <w:t>requête</w:t>
+      </w:r>
+      <w:proofErr w:type="spellEnd"/>
+      <w:r>
+        <w:rPr>
+          <w:rFonts w:ascii="CIDFont+F2" w:hAnsi="CIDFont+F2"/>
+        </w:rPr>
+        <w:t xml:space="preserve">, </w:t>
+      </w:r>
+      <w:proofErr w:type="spellStart"/>
+      <w:r>
+        <w:rPr>
+          <w:rFonts w:ascii="CIDFont+F2" w:hAnsi="CIDFont+F2"/>
+        </w:rPr>
+        <w:t>introduire</w:t>
+      </w:r>
+      <w:proofErr w:type="spellEnd"/>
+      <w:r>
+        <w:rPr>
+          <w:rFonts w:ascii="CIDFont+F2" w:hAnsi="CIDFont+F2"/>
+        </w:rPr>
+        <w:t xml:space="preserve"> les </w:t>
+      </w:r>
+      <w:proofErr w:type="spellStart"/>
+      <w:r>
+        <w:rPr>
+          <w:rFonts w:ascii="CIDFont+F2" w:hAnsi="CIDFont+F2"/>
+        </w:rPr>
+        <w:t>indexe</w:t>
+      </w:r>
+      <w:proofErr w:type="spellEnd"/>
+      <w:r>
+        <w:rPr>
+          <w:rFonts w:ascii="CIDFont+F2" w:hAnsi="CIDFont+F2"/>
+        </w:rPr>
+        <w:t xml:space="preserve"> (s) </w:t>
+      </w:r>
+      <w:proofErr w:type="spellStart"/>
+      <w:r>
+        <w:rPr>
+          <w:rFonts w:ascii="CIDFont+F2" w:hAnsi="CIDFont+F2"/>
+        </w:rPr>
+        <w:t>adéquatement</w:t>
+      </w:r>
+      <w:proofErr w:type="spellEnd"/>
+      <w:r>
+        <w:rPr>
+          <w:rFonts w:ascii="CIDFont+F2" w:hAnsi="CIDFont+F2"/>
+        </w:rPr>
+        <w:t xml:space="preserve"> </w:t>
+      </w:r>
+      <w:proofErr w:type="spellStart"/>
+      <w:r>
+        <w:rPr>
+          <w:rFonts w:ascii="CIDFont+F2" w:hAnsi="CIDFont+F2"/>
+        </w:rPr>
+        <w:t>ou</w:t>
+      </w:r>
+      <w:proofErr w:type="spellEnd"/>
+      <w:r>
+        <w:rPr>
+          <w:rFonts w:ascii="CIDFont+F2" w:hAnsi="CIDFont+F2"/>
+        </w:rPr>
+        <w:t xml:space="preserve">̀ </w:t>
+      </w:r>
+      <w:proofErr w:type="spellStart"/>
+      <w:r>
+        <w:rPr>
+          <w:rFonts w:ascii="CIDFont+F2" w:hAnsi="CIDFont+F2"/>
+        </w:rPr>
+        <w:t>il</w:t>
+      </w:r>
+      <w:proofErr w:type="spellEnd"/>
+      <w:r>
+        <w:rPr>
+          <w:rFonts w:ascii="CIDFont+F2" w:hAnsi="CIDFont+F2"/>
+        </w:rPr>
+        <w:t xml:space="preserve"> y a </w:t>
+      </w:r>
+      <w:proofErr w:type="spellStart"/>
+      <w:r>
+        <w:rPr>
+          <w:rFonts w:ascii="CIDFont+F2" w:hAnsi="CIDFont+F2"/>
+        </w:rPr>
+        <w:t>besoin</w:t>
+      </w:r>
+      <w:proofErr w:type="spellEnd"/>
+      <w:r>
+        <w:rPr>
+          <w:rFonts w:ascii="CIDFont+F2" w:hAnsi="CIDFont+F2"/>
+        </w:rPr>
+        <w:t xml:space="preserve"> et </w:t>
+      </w:r>
+      <w:proofErr w:type="spellStart"/>
+      <w:r>
+        <w:rPr>
+          <w:rFonts w:ascii="CIDFont+F2" w:hAnsi="CIDFont+F2"/>
+        </w:rPr>
+        <w:t>réafficher</w:t>
+      </w:r>
+      <w:proofErr w:type="spellEnd"/>
+      <w:r>
+        <w:rPr>
+          <w:rFonts w:ascii="CIDFont+F2" w:hAnsi="CIDFont+F2"/>
+        </w:rPr>
+        <w:t xml:space="preserve"> le nouveau plan, le comparer à </w:t>
+      </w:r>
+      <w:proofErr w:type="spellStart"/>
+      <w:r>
+        <w:rPr>
+          <w:rFonts w:ascii="CIDFont+F2" w:hAnsi="CIDFont+F2"/>
+        </w:rPr>
+        <w:t>l’ancien</w:t>
+      </w:r>
+      <w:proofErr w:type="spellEnd"/>
+      <w:r>
+        <w:rPr>
+          <w:rFonts w:ascii="CIDFont+F2" w:hAnsi="CIDFont+F2"/>
+        </w:rPr>
+        <w:t xml:space="preserve"> plan </w:t>
+      </w:r>
+      <w:proofErr w:type="spellStart"/>
+      <w:r>
+        <w:rPr>
+          <w:rFonts w:ascii="CIDFont+F2" w:hAnsi="CIDFont+F2"/>
+        </w:rPr>
+        <w:t>en</w:t>
+      </w:r>
+      <w:proofErr w:type="spellEnd"/>
+      <w:r>
+        <w:rPr>
+          <w:rFonts w:ascii="CIDFont+F2" w:hAnsi="CIDFont+F2"/>
+        </w:rPr>
+        <w:t xml:space="preserve"> </w:t>
+      </w:r>
+      <w:proofErr w:type="spellStart"/>
+      <w:r>
+        <w:rPr>
+          <w:rFonts w:ascii="CIDFont+F2" w:hAnsi="CIDFont+F2"/>
+        </w:rPr>
+        <w:t>terme</w:t>
+      </w:r>
+      <w:proofErr w:type="spellEnd"/>
+      <w:r>
+        <w:rPr>
+          <w:rFonts w:ascii="CIDFont+F2" w:hAnsi="CIDFont+F2"/>
+        </w:rPr>
+        <w:t xml:space="preserve"> de </w:t>
+      </w:r>
+      <w:proofErr w:type="spellStart"/>
+      <w:r>
+        <w:rPr>
+          <w:rFonts w:ascii="CIDFont+F2" w:hAnsi="CIDFont+F2"/>
+        </w:rPr>
+        <w:t>coût</w:t>
+      </w:r>
+      <w:proofErr w:type="spellEnd"/>
+      <w:r>
+        <w:rPr>
+          <w:rFonts w:ascii="CIDFont+F2" w:hAnsi="CIDFont+F2"/>
+        </w:rPr>
+        <w:t xml:space="preserve">. </w:t>
+      </w:r>
+    </w:p>
+    <w:p/>
+    <w:p/>
+    <w:p>
+      <w:pPr>
+        <w:pStyle w:val="ListParagraph"/>
+        <w:numPr>
+          <w:ilvl w:val="0"/>
+          <w:numId w:val="7"/>
+        </w:numPr>
+      </w:pPr>
+      <w:r>
+        <w:lastRenderedPageBreak/>
+        <w:t>Aucune stratégie d’indexage est nécessaire pour cette requête puisqu’il faut faire une itération complète de la table « </w:t>
+      </w:r>
+      <w:proofErr w:type="spellStart"/>
+      <w:r>
+        <w:t>sailors</w:t>
+      </w:r>
+      <w:proofErr w:type="spellEnd"/>
+      <w:r>
+        <w:t> ». En conséquence, le temps d’exécution des deux plans sont semblables.</w:t>
+      </w:r>
+    </w:p>
+    <w:p>
+      <w:pPr>
+        <w:pStyle w:val="ListParagraph"/>
+      </w:pPr>
+    </w:p>
+    <w:tbl>
+      <w:tblPr>
+        <w:tblStyle w:val="TableGrid"/>
+        <w:tblW w:w="0" w:type="auto"/>
+        <w:tblLook w:val="04A0" w:firstRow="1" w:lastRow="0" w:firstColumn="1" w:lastColumn="0" w:noHBand="0" w:noVBand="1"/>
+      </w:tblPr>
+      <w:tblGrid>
+        <w:gridCol w:w="4675"/>
+        <w:gridCol w:w="4675"/>
+      </w:tblGrid>
+      <w:tr>
+        <w:tc>
+          <w:tcPr>
+            <w:tcW w:w="4675" w:type="dxa"/>
+          </w:tcPr>
+          <w:p>
+            <w:pPr>
+              <w:jc w:val="center"/>
+            </w:pPr>
+            <w:r>
+              <w:t>Sans index (ms)</w:t>
+            </w:r>
+          </w:p>
+        </w:tc>
+        <w:tc>
+          <w:tcPr>
+            <w:tcW w:w="4675" w:type="dxa"/>
+          </w:tcPr>
+          <w:p>
+            <w:pPr>
+              <w:jc w:val="center"/>
+            </w:pPr>
+            <w:r>
+              <w:t>Index utilisé (ms)</w:t>
+            </w:r>
+          </w:p>
+        </w:tc>
+      </w:tr>
+      <w:tr>
+        <w:tc>
+          <w:tcPr>
+            <w:tcW w:w="4675" w:type="dxa"/>
+          </w:tcPr>
+          <w:p>
+            <w:pPr>
+              <w:jc w:val="center"/>
+            </w:pPr>
+            <w:r>
+              <w:t>0.775</w:t>
+            </w:r>
+          </w:p>
+        </w:tc>
+        <w:tc>
+          <w:tcPr>
+            <w:tcW w:w="4675" w:type="dxa"/>
+          </w:tcPr>
+          <w:p>
+            <w:pPr>
+              <w:jc w:val="center"/>
+            </w:pPr>
+            <w:r>
+              <w:t>0.672</w:t>
+            </w:r>
+          </w:p>
+        </w:tc>
+      </w:tr>
+    </w:tbl>
+    <w:p/>
+    <w:p>
+      <w:pPr>
+        <w:pStyle w:val="ListParagraph"/>
+        <w:numPr>
+          <w:ilvl w:val="0"/>
+          <w:numId w:val="7"/>
+        </w:numPr>
+      </w:pPr>
+      <w:r>
+        <w:t xml:space="preserve">La stratégie d’indexage </w:t>
+      </w:r>
+      <w:r>
+        <w:t xml:space="preserve">utilisé </w:t>
+      </w:r>
+      <w:r>
+        <w:t xml:space="preserve">est </w:t>
+      </w:r>
+      <w:r>
+        <w:t xml:space="preserve">avec </w:t>
+      </w:r>
+      <w:r>
+        <w:t xml:space="preserve">un arbre B+ </w:t>
+      </w:r>
+      <w:proofErr w:type="spellStart"/>
+      <w:r>
+        <w:t>clusteré</w:t>
+      </w:r>
+      <w:proofErr w:type="spellEnd"/>
+      <w:r>
+        <w:t xml:space="preserve"> où l’index est le « </w:t>
+      </w:r>
+      <w:proofErr w:type="spellStart"/>
+      <w:r>
+        <w:t>sname</w:t>
+      </w:r>
+      <w:proofErr w:type="spellEnd"/>
+      <w:r>
+        <w:t> » de « </w:t>
+      </w:r>
+      <w:proofErr w:type="spellStart"/>
+      <w:r>
+        <w:t>sailors</w:t>
+      </w:r>
+      <w:proofErr w:type="spellEnd"/>
+      <w:r>
+        <w:t xml:space="preserve"> ». </w:t>
+      </w:r>
+    </w:p>
+    <w:p>
+      <w:pPr>
+        <w:pStyle w:val="ListParagraph"/>
+      </w:pPr>
+      <w:r>
+        <w:rPr>
+          <w:noProof/>
+        </w:rPr>
+        <mc:AlternateContent>
+          <mc:Choice Requires="wps">
+            <w:drawing>
+              <wp:anchor distT="45720" distB="45720" distL="114300" distR="114300" simplePos="0" relativeHeight="251700224" behindDoc="1" locked="0" layoutInCell="1" allowOverlap="1" wp14:anchorId="4D27A721" wp14:editId="515262DE">
+                <wp:simplePos x="0" y="0"/>
+                <wp:positionH relativeFrom="column">
+                  <wp:posOffset>494522</wp:posOffset>
+                </wp:positionH>
+                <wp:positionV relativeFrom="paragraph">
+                  <wp:posOffset>100589</wp:posOffset>
+                </wp:positionV>
+                <wp:extent cx="4960620" cy="1404620"/>
+                <wp:effectExtent l="0" t="0" r="11430" b="22860"/>
+                <wp:wrapSquare wrapText="bothSides"/>
+                <wp:docPr id="209" name="Text Box 2"/>
+                <wp:cNvGraphicFramePr>
+                  <a:graphicFrameLocks xmlns:a="http://schemas.openxmlformats.org/drawingml/2006/main"/>
+                </wp:cNvGraphicFramePr>
+                <a:graphic xmlns:a="http://schemas.openxmlformats.org/drawingml/2006/main">
+                  <a:graphicData uri="http://schemas.microsoft.com/office/word/2010/wordprocessingShape">
+                    <wps:wsp>
+                      <wps:cNvSpPr txBox="1">
+                        <a:spLocks noChangeArrowheads="1"/>
+                      </wps:cNvSpPr>
+                      <wps:spPr bwMode="auto">
+                        <a:xfrm>
+                          <a:off x="0" y="0"/>
+                          <a:ext cx="4960620" cy="1404620"/>
+                        </a:xfrm>
+                        <a:prstGeom prst="rect">
+                          <a:avLst/>
+                        </a:prstGeom>
+                        <a:solidFill>
+                          <a:srgbClr val="FFFFFF"/>
+                        </a:solidFill>
+                        <a:ln w="9525">
+                          <a:solidFill>
+                            <a:srgbClr val="000000"/>
+                          </a:solidFill>
+                          <a:miter lim="800000"/>
+                          <a:headEnd/>
+                          <a:tailEnd/>
+                        </a:ln>
+                      </wps:spPr>
+                      <wps:txbx>
+                        <w:txbxContent>
+                          <w:p>
+                            <w:pPr>
+                              <w:rPr>
+                                <w:lang w:val="en-US"/>
+                              </w:rPr>
+                            </w:pPr>
+                            <w:r>
+                              <w:rPr>
+                                <w:lang w:val="en-US"/>
+                              </w:rPr>
+                              <w:t xml:space="preserve">SELECT </w:t>
+                            </w:r>
+                            <w:proofErr w:type="spellStart"/>
+                            <w:proofErr w:type="gramStart"/>
+                            <w:r>
+                              <w:rPr>
+                                <w:lang w:val="en-US"/>
+                              </w:rPr>
+                              <w:t>sailors.sname</w:t>
+                            </w:r>
+                            <w:proofErr w:type="spellEnd"/>
+                            <w:proofErr w:type="gramEnd"/>
+                            <w:r>
+                              <w:rPr>
+                                <w:lang w:val="en-US"/>
+                              </w:rPr>
+                              <w:t xml:space="preserve">, </w:t>
+                            </w:r>
+                            <w:proofErr w:type="spellStart"/>
+                            <w:r>
+                              <w:rPr>
+                                <w:lang w:val="en-US"/>
+                              </w:rPr>
+                              <w:t>sailors.age</w:t>
+                            </w:r>
+                            <w:proofErr w:type="spellEnd"/>
+                          </w:p>
+                          <w:p>
+                            <w:pPr>
+                              <w:rPr>
+                                <w:lang w:val="en-US"/>
+                              </w:rPr>
+                            </w:pPr>
+                            <w:r>
+                              <w:rPr>
+                                <w:lang w:val="en-US"/>
+                              </w:rPr>
+                              <w:t>FROM SAILORS;</w:t>
+                            </w:r>
+                          </w:p>
+                        </w:txbxContent>
+                      </wps:txbx>
+                      <wps:bodyPr rot="0" vert="horz" wrap="square" lIns="91440" tIns="45720" rIns="91440" bIns="45720" anchor="t" anchorCtr="0">
+                        <a:spAutoFit/>
+                      </wps:bodyPr>
+                    </wps:wsp>
+                  </a:graphicData>
+                </a:graphic>
+                <wp14:sizeRelH relativeFrom="margin">
+                  <wp14:pctWidth>0</wp14:pctWidth>
+                </wp14:sizeRelH>
+                <wp14:sizeRelV relativeFrom="margin">
+                  <wp14:pctHeight>20000</wp14:pctHeight>
+                </wp14:sizeRelV>
+              </wp:anchor>
+            </w:drawing>
+          </mc:Choice>
+          <mc:Fallback>
+            <w:pict>
+              <v:shape w14:anchorId="4D27A721" id="_x0000_s1046" type="#_x0000_t202" style="position:absolute;left:0;text-align:left;margin-left:38.95pt;margin-top:7.9pt;width:390.6pt;height:110.6pt;z-index:-251616256;visibility:visible;mso-wrap-style:square;mso-width-percent:0;mso-height-percent:200;mso-wrap-distance-left:9pt;mso-wrap-distance-top:3.6pt;mso-wrap-distance-right:9pt;mso-wrap-distance-bottom:3.6pt;mso-position-horizontal:absolute;mso-position-horizontal-relative:text;mso-position-vertical:absolute;mso-position-vertical-relative:text;mso-width-percent:0;mso-height-percent:200;mso-width-relative:margin;mso-height-relative:margin;v-text-anchor:top" o:gfxdata="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">
+                <v:textbox style="mso-fit-shape-to-text:t">
+                  <w:txbxContent>
+                    <w:p>
+                      <w:pPr>
+                        <w:rPr>
+                          <w:lang w:val="en-US"/>
+                        </w:rPr>
+                      </w:pPr>
+                      <w:r>
+                        <w:rPr>
+                          <w:lang w:val="en-US"/>
+                        </w:rPr>
+                        <w:t xml:space="preserve">SELECT </w:t>
+                      </w:r>
+                      <w:proofErr w:type="spellStart"/>
+                      <w:proofErr w:type="gramStart"/>
+                      <w:r>
+                        <w:rPr>
+                          <w:lang w:val="en-US"/>
+                        </w:rPr>
+                        <w:t>sailors.sname</w:t>
+                      </w:r>
+                      <w:proofErr w:type="spellEnd"/>
+                      <w:proofErr w:type="gramEnd"/>
+                      <w:r>
+                        <w:rPr>
+                          <w:lang w:val="en-US"/>
+                        </w:rPr>
+                        <w:t xml:space="preserve">, </w:t>
+                      </w:r>
+                      <w:proofErr w:type="spellStart"/>
+                      <w:r>
+                        <w:rPr>
+                          <w:lang w:val="en-US"/>
+                        </w:rPr>
+                        <w:t>sailors.age</w:t>
+                      </w:r>
+                      <w:proofErr w:type="spellEnd"/>
+                    </w:p>
+                    <w:p>
+                      <w:pPr>
+                        <w:rPr>
+                          <w:lang w:val="en-US"/>
+                        </w:rPr>
+                      </w:pPr>
+                      <w:r>
+                        <w:rPr>
+                          <w:lang w:val="en-US"/>
+                        </w:rPr>
+                        <w:t>FROM SAILORS;</w:t>
+                      </w:r>
+                    </w:p>
+                  </w:txbxContent>
+                </v:textbox>
+                <w10:wrap type="square"/>
+              </v:shape>
+            </w:pict>
+          </mc:Fallback>
+        </mc:AlternateContent>
+      </w:r>
+    </w:p>
+    <w:p>
+      <w:pPr>
+        <w:pStyle w:val="ListParagraph"/>
+      </w:pPr>
+    </w:p>
+    <w:p>
+      <w:pPr>
+        <w:pStyle w:val="ListParagraph"/>
+      </w:pPr>
+    </w:p>
+    <w:tbl>
+      <w:tblPr>
+        <w:tblStyle w:val="TableGrid"/>
+        <w:tblW w:w="0" w:type="auto"/>
+        <w:tblLook w:val="04A0" w:firstRow="1" w:lastRow="0" w:firstColumn="1" w:lastColumn="0" w:noHBand="0" w:noVBand="1"/>
+      </w:tblPr>
+      <w:tblGrid>
+        <w:gridCol w:w="4675"/>
+        <w:gridCol w:w="4675"/>
+      </w:tblGrid>
+      <w:tr>
+        <w:tc>
+          <w:tcPr>
+            <w:tcW w:w="4675" w:type="dxa"/>
+          </w:tcPr>
+          <w:p>
+            <w:pPr>
+              <w:jc w:val="center"/>
+            </w:pPr>
+            <w:r>
+              <w:t>Sans index (ms)</w:t>
+            </w:r>
+          </w:p>
+        </w:tc>
+        <w:tc>
+          <w:tcPr>
+            <w:tcW w:w="4675" w:type="dxa"/>
+          </w:tcPr>
+          <w:p>
+            <w:pPr>
+              <w:jc w:val="center"/>
+            </w:pPr>
+            <w:r>
+              <w:t>Index utilisé (ms)</w:t>
+            </w:r>
+          </w:p>
+        </w:tc>
+      </w:tr>
+      <w:tr>
+        <w:tc>
+          <w:tcPr>
+            <w:tcW w:w="4675" w:type="dxa"/>
+          </w:tcPr>
+          <w:p>
+            <w:pPr>
+              <w:jc w:val="center"/>
+            </w:pPr>
+            <w:r>
+              <w:t>2.546</w:t>
+            </w:r>
+          </w:p>
+        </w:tc>
+        <w:tc>
+          <w:tcPr>
+            <w:tcW w:w="4675" w:type="dxa"/>
+          </w:tcPr>
+          <w:p>
+            <w:pPr>
+              <w:jc w:val="center"/>
+            </w:pPr>
+            <w:r>
+              <w:t>2.294</w:t>
+            </w:r>
+          </w:p>
+        </w:tc>
+      </w:tr>
+    </w:tbl>
+    <w:p/>
+    <w:p>
+      <w:pPr>
+        <w:pStyle w:val="ListParagraph"/>
+        <w:numPr>
+          <w:ilvl w:val="0"/>
+          <w:numId w:val="7"/>
+        </w:numPr>
+      </w:pPr>
+      <w:r>
+        <w:t xml:space="preserve">La stratégie d’indexage </w:t>
+      </w:r>
+      <w:r>
+        <w:t xml:space="preserve">utilisé est avec un arbre B+ </w:t>
+      </w:r>
+      <w:proofErr w:type="spellStart"/>
+      <w:r>
+        <w:t>clusteré</w:t>
+      </w:r>
+      <w:proofErr w:type="spellEnd"/>
+      <w:r>
+        <w:t xml:space="preserve"> où l’index est le « rating » de « </w:t>
+      </w:r>
+      <w:proofErr w:type="spellStart"/>
+      <w:r>
+        <w:t>sailors</w:t>
+      </w:r>
+      <w:proofErr w:type="spellEnd"/>
+      <w:r>
+        <w:t> ».</w:t>
+      </w:r>
+    </w:p>
+    <w:tbl>
+      <w:tblPr>
+        <w:tblStyle w:val="TableGrid"/>
+        <w:tblW w:w="0" w:type="auto"/>
+        <w:tblLook w:val="04A0" w:firstRow="1" w:lastRow="0" w:firstColumn="1" w:lastColumn="0" w:noHBand="0" w:noVBand="1"/>
+      </w:tblPr>
+      <w:tblGrid>
+        <w:gridCol w:w="4675"/>
+        <w:gridCol w:w="4675"/>
+      </w:tblGrid>
+      <w:tr>
+        <w:tc>
+          <w:tcPr>
+            <w:tcW w:w="4675" w:type="dxa"/>
+          </w:tcPr>
+          <w:p>
+            <w:pPr>
+              <w:jc w:val="center"/>
+            </w:pPr>
+            <w:r>
+              <w:t>Sans index (ms)</w:t>
+            </w:r>
+          </w:p>
+        </w:tc>
+        <w:tc>
+          <w:tcPr>
+            <w:tcW w:w="4675" w:type="dxa"/>
+          </w:tcPr>
+          <w:p>
+            <w:pPr>
+              <w:jc w:val="center"/>
+            </w:pPr>
+            <w:r>
+              <w:t>Index utilisé (ms)</w:t>
+            </w:r>
+          </w:p>
+        </w:tc>
+      </w:tr>
+      <w:tr>
+        <w:tc>
+          <w:tcPr>
+            <w:tcW w:w="4675" w:type="dxa"/>
+          </w:tcPr>
+          <w:p>
+            <w:pPr>
+              <w:jc w:val="center"/>
+            </w:pPr>
+            <w:r>
+              <w:t>0.613</w:t>
+            </w:r>
+          </w:p>
+        </w:tc>
+        <w:tc>
+          <w:tcPr>
+            <w:tcW w:w="4675" w:type="dxa"/>
+          </w:tcPr>
+          <w:p>
+            <w:pPr>
+              <w:jc w:val="center"/>
+            </w:pPr>
+            <w:r>
+              <w:t>0.416</w:t>
+            </w:r>
+          </w:p>
+        </w:tc>
+      </w:tr>
+    </w:tbl>
+    <w:p/>
+    <w:p>
+      <w:pPr>
+        <w:pStyle w:val="ListParagraph"/>
+        <w:numPr>
+          <w:ilvl w:val="0"/>
+          <w:numId w:val="7"/>
+        </w:numPr>
+      </w:pPr>
+      <w:r>
+        <w:t>La stratégie d’indexage utilisé est avec un index hash de « </w:t>
+      </w:r>
+      <w:proofErr w:type="spellStart"/>
+      <w:r>
+        <w:t>bid</w:t>
+      </w:r>
+      <w:proofErr w:type="spellEnd"/>
+      <w:r>
+        <w:t> » de la table « réserves ».</w:t>
+      </w:r>
+    </w:p>
+    <w:tbl>
+      <w:tblPr>
+        <w:tblStyle w:val="TableGrid"/>
+        <w:tblW w:w="0" w:type="auto"/>
+        <w:tblLook w:val="04A0" w:firstRow="1" w:lastRow="0" w:firstColumn="1" w:lastColumn="0" w:noHBand="0" w:noVBand="1"/>
+      </w:tblPr>
+      <w:tblGrid>
+        <w:gridCol w:w="4675"/>
+        <w:gridCol w:w="4675"/>
+      </w:tblGrid>
+      <w:tr>
+        <w:tc>
+          <w:tcPr>
+            <w:tcW w:w="4675" w:type="dxa"/>
+          </w:tcPr>
+          <w:p>
+            <w:pPr>
+              <w:jc w:val="center"/>
+            </w:pPr>
+            <w:r>
+              <w:t>Sans index (ms)</w:t>
+            </w:r>
+          </w:p>
+        </w:tc>
+        <w:tc>
+          <w:tcPr>
+            <w:tcW w:w="4675" w:type="dxa"/>
+          </w:tcPr>
+          <w:p>
+            <w:pPr>
+              <w:jc w:val="center"/>
+            </w:pPr>
+            <w:r>
+              <w:t>Index utilisé (ms)</w:t>
+            </w:r>
+          </w:p>
+        </w:tc>
+      </w:tr>
+      <w:tr>
+        <w:tc>
+          <w:tcPr>
+            <w:tcW w:w="4675" w:type="dxa"/>
+          </w:tcPr>
+          <w:p>
+            <w:pPr>
+              <w:jc w:val="center"/>
+            </w:pPr>
+            <w:r>
+              <w:t>2.592</w:t>
+            </w:r>
+          </w:p>
+        </w:tc>
+        <w:tc>
+          <w:tcPr>
+            <w:tcW w:w="4675" w:type="dxa"/>
+          </w:tcPr>
+          <w:p>
+            <w:pPr>
+              <w:jc w:val="center"/>
+            </w:pPr>
+            <w:r>
+              <w:t>1.178</w:t>
+            </w:r>
+          </w:p>
+        </w:tc>
+      </w:tr>
+    </w:tbl>
+    <w:p/>
+    <w:p>
+      <w:pPr>
+        <w:pStyle w:val="ListParagraph"/>
+        <w:numPr>
+          <w:ilvl w:val="0"/>
+          <w:numId w:val="7"/>
+        </w:numPr>
+      </w:pPr>
+      <w:r>
+        <w:t>Comme back</w:t>
+      </w:r>
+    </w:p>
+    <w:p>
+      <w:pPr>
+        <w:pStyle w:val="ListParagraph"/>
+        <w:numPr>
+          <w:ilvl w:val="0"/>
+          <w:numId w:val="7"/>
+        </w:numPr>
+      </w:pPr>
+      <w:r>
+        <w:t xml:space="preserve">Trois stratégies d’indexage sont utilisées. Un index hash non </w:t>
+      </w:r>
+      <w:proofErr w:type="spellStart"/>
+      <w:r>
+        <w:t>clusteré</w:t>
+      </w:r>
+      <w:proofErr w:type="spellEnd"/>
+      <w:r>
+        <w:t xml:space="preserve"> de « </w:t>
+      </w:r>
+      <w:proofErr w:type="spellStart"/>
+      <w:r>
+        <w:t>sname</w:t>
+      </w:r>
+      <w:proofErr w:type="spellEnd"/>
+      <w:r>
+        <w:t> » de la table « </w:t>
+      </w:r>
+      <w:proofErr w:type="spellStart"/>
+      <w:r>
+        <w:t>sailors</w:t>
+      </w:r>
+      <w:proofErr w:type="spellEnd"/>
+      <w:r>
+        <w:t> ». Un index has</w:t>
+      </w:r>
+      <w:r>
+        <w:t>h</w:t>
+      </w:r>
+      <w:r>
+        <w:t xml:space="preserve"> </w:t>
+      </w:r>
+      <w:r>
+        <w:t xml:space="preserve">non </w:t>
+      </w:r>
+      <w:proofErr w:type="spellStart"/>
+      <w:r>
+        <w:t>clusteré</w:t>
+      </w:r>
+      <w:proofErr w:type="spellEnd"/>
+      <w:r>
+        <w:t xml:space="preserve"> de « </w:t>
+      </w:r>
+      <w:proofErr w:type="spellStart"/>
+      <w:r>
+        <w:t>sid</w:t>
+      </w:r>
+      <w:proofErr w:type="spellEnd"/>
+      <w:r>
+        <w:t> »</w:t>
+      </w:r>
+      <w:r>
+        <w:t xml:space="preserve">. Un index hash non </w:t>
+      </w:r>
+      <w:proofErr w:type="spellStart"/>
+      <w:r>
+        <w:t>clusteré</w:t>
+      </w:r>
+      <w:proofErr w:type="spellEnd"/>
+      <w:r>
+        <w:t xml:space="preserve"> de « </w:t>
+      </w:r>
+      <w:proofErr w:type="spellStart"/>
+      <w:r>
+        <w:t>bid</w:t>
+      </w:r>
+      <w:proofErr w:type="spellEnd"/>
+      <w:r>
+        <w:t> ».</w:t>
+      </w:r>
+    </w:p>
+    <w:tbl>
+      <w:tblPr>
+        <w:tblStyle w:val="TableGrid"/>
+        <w:tblW w:w="0" w:type="auto"/>
+        <w:tblLook w:val="04A0" w:firstRow="1" w:lastRow="0" w:firstColumn="1" w:lastColumn="0" w:noHBand="0" w:noVBand="1"/>
+      </w:tblPr>
+      <w:tblGrid>
+        <w:gridCol w:w="4675"/>
+        <w:gridCol w:w="4675"/>
+      </w:tblGrid>
+      <w:tr>
+        <w:tc>
+          <w:tcPr>
+            <w:tcW w:w="4675" w:type="dxa"/>
+          </w:tcPr>
+          <w:p>
+            <w:pPr>
+              <w:jc w:val="center"/>
+            </w:pPr>
+            <w:r>
+              <w:t>Sans index (ms)</w:t>
+            </w:r>
+          </w:p>
+        </w:tc>
+        <w:tc>
+          <w:tcPr>
+            <w:tcW w:w="4675" w:type="dxa"/>
+          </w:tcPr>
+          <w:p>
+            <w:pPr>
+              <w:jc w:val="center"/>
+            </w:pPr>
+            <w:r>
+              <w:t>Index utilisé (ms)</w:t>
+            </w:r>
+          </w:p>
+        </w:tc>
+      </w:tr>
+      <w:tr>
+        <w:tc>
+          <w:tcPr>
+            <w:tcW w:w="4675" w:type="dxa"/>
+          </w:tcPr>
+          <w:p>
+            <w:pPr>
+              <w:jc w:val="center"/>
+            </w:pPr>
+            <w:r>
+              <w:t>0.924</w:t>
+            </w:r>
+          </w:p>
+        </w:tc>
+        <w:tc>
+          <w:tcPr>
+            <w:tcW w:w="4675" w:type="dxa"/>
+          </w:tcPr>
+          <w:p>
+            <w:pPr>
+              <w:jc w:val="center"/>
+            </w:pPr>
+            <w:r>
+              <w:t>0.140</w:t>
+            </w:r>
+          </w:p>
+        </w:tc>
+      </w:tr>
+    </w:tbl>
+    <w:p/>
+    <w:p>
+      <w:pPr>
+        <w:pStyle w:val="ListParagraph"/>
+        <w:numPr>
+          <w:ilvl w:val="0"/>
+          <w:numId w:val="7"/>
+        </w:numPr>
+      </w:pPr>
+      <w:r>
+        <w:t>Comme back</w:t>
+      </w:r>
+    </w:p>
+    <w:p>
+      <w:pPr>
+        <w:pStyle w:val="ListParagraph"/>
+        <w:numPr>
+          <w:ilvl w:val="0"/>
+          <w:numId w:val="7"/>
+        </w:numPr>
+      </w:pPr>
+      <w:proofErr w:type="spellStart"/>
+      <w:r>
+        <w:t>Come back</w:t>
+      </w:r>
+      <w:proofErr w:type="spellEnd"/>
+    </w:p>
+    <w:p>
+      <w:pPr>
+        <w:pStyle w:val="ListParagraph"/>
+        <w:numPr>
+          <w:ilvl w:val="0"/>
+          <w:numId w:val="7"/>
+        </w:numPr>
+      </w:pPr>
+      <w:proofErr w:type="spellStart"/>
+      <w:r>
+        <w:t>Comen</w:t>
+      </w:r>
+      <w:proofErr w:type="spellEnd"/>
+      <w:r>
+        <w:t xml:space="preserve"> </w:t>
+      </w:r>
+      <w:proofErr w:type="spellStart"/>
+      <w:r>
+        <w:t>backl</w:t>
+      </w:r>
+      <w:proofErr w:type="spellEnd"/>
+    </w:p>
+    <w:p>
+      <w:pPr>
+        <w:pStyle w:val="ListParagraph"/>
+        <w:numPr>
+          <w:ilvl w:val="0"/>
+          <w:numId w:val="7"/>
+        </w:numPr>
+      </w:pPr>
+      <w:r>
+        <w:t xml:space="preserve">Come </w:t>
+      </w:r>
+      <w:proofErr w:type="spellStart"/>
+      <w:r>
+        <w:t>baclk</w:t>
+      </w:r>
+      <w:proofErr w:type="spellEnd"/>
+    </w:p>
+    <w:p>
+      <w:pPr>
+        <w:pStyle w:val="ListParagraph"/>
+        <w:numPr>
+          <w:ilvl w:val="0"/>
+          <w:numId w:val="7"/>
+        </w:numPr>
+      </w:pPr>
+      <w:r>
+        <w:t xml:space="preserve">Trois stratégies d’indexage sont utilisées. Un index hash non </w:t>
+      </w:r>
+      <w:proofErr w:type="spellStart"/>
+      <w:r>
+        <w:t>clusteré</w:t>
+      </w:r>
+      <w:proofErr w:type="spellEnd"/>
+      <w:r>
+        <w:t xml:space="preserve"> de « </w:t>
+      </w:r>
+      <w:proofErr w:type="spellStart"/>
+      <w:r>
+        <w:t>color</w:t>
+      </w:r>
+      <w:proofErr w:type="spellEnd"/>
+      <w:r>
+        <w:t> » de la table « </w:t>
+      </w:r>
+      <w:proofErr w:type="spellStart"/>
+      <w:r>
+        <w:t>boats</w:t>
+      </w:r>
+      <w:r>
+        <w:t> »</w:t>
+      </w:r>
+      <w:proofErr w:type="spellEnd"/>
+      <w:r>
+        <w:t xml:space="preserve">. Un index hash non </w:t>
+      </w:r>
+      <w:proofErr w:type="spellStart"/>
+      <w:r>
+        <w:t>clusteré</w:t>
+      </w:r>
+      <w:proofErr w:type="spellEnd"/>
+      <w:r>
+        <w:t xml:space="preserve"> de « </w:t>
+      </w:r>
+      <w:proofErr w:type="spellStart"/>
+      <w:r>
+        <w:t>bid</w:t>
+      </w:r>
+      <w:proofErr w:type="spellEnd"/>
+      <w:r>
+        <w:t> »</w:t>
+      </w:r>
+      <w:r>
+        <w:t xml:space="preserve"> de la table </w:t>
+      </w:r>
+      <w:r>
+        <w:t>« </w:t>
+      </w:r>
+      <w:proofErr w:type="spellStart"/>
+      <w:r>
+        <w:t>reserves</w:t>
+      </w:r>
+      <w:proofErr w:type="spellEnd"/>
+      <w:r>
+        <w:t> »</w:t>
+      </w:r>
+      <w:r>
+        <w:t xml:space="preserve">. Un index hash non </w:t>
+      </w:r>
+      <w:proofErr w:type="spellStart"/>
+      <w:r>
+        <w:t>clusteré</w:t>
+      </w:r>
+      <w:proofErr w:type="spellEnd"/>
+      <w:r>
+        <w:t xml:space="preserve"> de « </w:t>
+      </w:r>
+      <w:proofErr w:type="spellStart"/>
+      <w:r>
+        <w:t>sid</w:t>
+      </w:r>
+      <w:proofErr w:type="spellEnd"/>
+      <w:r>
+        <w:t> »</w:t>
+      </w:r>
+      <w:r>
+        <w:t xml:space="preserve"> de la table « </w:t>
+      </w:r>
+      <w:proofErr w:type="spellStart"/>
+      <w:r>
+        <w:t>reserves</w:t>
+      </w:r>
+      <w:proofErr w:type="spellEnd"/>
+      <w:r>
+        <w:t> »</w:t>
+      </w:r>
+      <w:r>
+        <w:t>.</w:t>
+      </w:r>
+    </w:p>
+    <w:p>
+      <w:pPr>
+        <w:ind w:left="360"/>
+      </w:pPr>
+    </w:p>
+    <w:tbl>
+      <w:tblPr>
+        <w:tblStyle w:val="TableGrid"/>
+        <w:tblW w:w="0" w:type="auto"/>
+        <w:tblLook w:val="04A0" w:firstRow="1" w:lastRow="0" w:firstColumn="1" w:lastColumn="0" w:noHBand="0" w:noVBand="1"/>
+      </w:tblPr>
+      <w:tblGrid>
+        <w:gridCol w:w="4675"/>
+        <w:gridCol w:w="4675"/>
+      </w:tblGrid>
+      <w:tr>
+        <w:tc>
+          <w:tcPr>
+            <w:tcW w:w="4675" w:type="dxa"/>
+          </w:tcPr>
+          <w:p>
+            <w:pPr>
+              <w:jc w:val="center"/>
+            </w:pPr>
+            <w:r>
+              <w:t>Sans index (ms)</w:t>
+            </w:r>
+          </w:p>
+        </w:tc>
+        <w:tc>
+          <w:tcPr>
+            <w:tcW w:w="4675" w:type="dxa"/>
+          </w:tcPr>
+          <w:p>
+            <w:pPr>
+              <w:jc w:val="center"/>
+            </w:pPr>
+            <w:r>
+              <w:t>Index utilisé (ms)</w:t>
+            </w:r>
+          </w:p>
+        </w:tc>
+      </w:tr>
+      <w:tr>
+        <w:tc>
+          <w:tcPr>
+            <w:tcW w:w="4675" w:type="dxa"/>
+          </w:tcPr>
+          <w:p>
+            <w:pPr>
+              <w:jc w:val="center"/>
+            </w:pPr>
+            <w:r>
+              <w:t>10.105</w:t>
+            </w:r>
+          </w:p>
+        </w:tc>
+        <w:tc>
+          <w:tcPr>
+            <w:tcW w:w="4675" w:type="dxa"/>
+          </w:tcPr>
+          <w:p>
+            <w:pPr>
+              <w:jc w:val="center"/>
+            </w:pPr>
+            <w:r>
+              <w:t>6.858</w:t>
+            </w:r>
+          </w:p>
+        </w:tc>
+      </w:tr>
+    </w:tbl>
+    <w:p/>
+    <w:p>
+      <w:pPr>
+        <w:pStyle w:val="ListParagraph"/>
+        <w:numPr>
+          <w:ilvl w:val="0"/>
+          <w:numId w:val="7"/>
+        </w:numPr>
+      </w:pPr>
+      <w:r>
+        <w:lastRenderedPageBreak/>
+        <w:t xml:space="preserve">Trois stratégies d’indexage sont utilisées. Un index hash non </w:t>
+      </w:r>
+      <w:proofErr w:type="spellStart"/>
+      <w:r>
+        <w:t>clusteré</w:t>
+      </w:r>
+      <w:proofErr w:type="spellEnd"/>
+      <w:r>
+        <w:t xml:space="preserve"> de « </w:t>
+      </w:r>
+      <w:proofErr w:type="spellStart"/>
+      <w:r>
+        <w:t>color</w:t>
+      </w:r>
+      <w:proofErr w:type="spellEnd"/>
+      <w:r>
+        <w:t> » de la table « </w:t>
+      </w:r>
+      <w:proofErr w:type="spellStart"/>
+      <w:r>
+        <w:t>boats</w:t>
+      </w:r>
+      <w:proofErr w:type="spellEnd"/>
+      <w:r>
+        <w:t xml:space="preserve"> ». Un index hash non </w:t>
+      </w:r>
+      <w:proofErr w:type="spellStart"/>
+      <w:r>
+        <w:t>clusteré</w:t>
+      </w:r>
+      <w:proofErr w:type="spellEnd"/>
+      <w:r>
+        <w:t xml:space="preserve"> de « </w:t>
+      </w:r>
+      <w:proofErr w:type="spellStart"/>
+      <w:r>
+        <w:t>bid</w:t>
+      </w:r>
+      <w:proofErr w:type="spellEnd"/>
+      <w:r>
+        <w:t> » de la table « </w:t>
+      </w:r>
+      <w:proofErr w:type="spellStart"/>
+      <w:r>
+        <w:t>reserves</w:t>
+      </w:r>
+      <w:proofErr w:type="spellEnd"/>
+      <w:r>
+        <w:t xml:space="preserve"> ». Un index hash non </w:t>
+      </w:r>
+      <w:proofErr w:type="spellStart"/>
+      <w:r>
+        <w:t>clusteré</w:t>
+      </w:r>
+      <w:proofErr w:type="spellEnd"/>
+      <w:r>
+        <w:t xml:space="preserve"> de « </w:t>
+      </w:r>
+      <w:proofErr w:type="spellStart"/>
+      <w:r>
+        <w:t>sid</w:t>
+      </w:r>
+      <w:proofErr w:type="spellEnd"/>
+      <w:r>
+        <w:t> » de la table « </w:t>
+      </w:r>
+      <w:proofErr w:type="spellStart"/>
+      <w:r>
+        <w:t>reserves</w:t>
+      </w:r>
+      <w:proofErr w:type="spellEnd"/>
+      <w:r>
+        <w:t> ».</w:t>
+      </w:r>
+    </w:p>
+    <w:tbl>
+      <w:tblPr>
+        <w:tblStyle w:val="TableGrid"/>
+        <w:tblW w:w="0" w:type="auto"/>
+        <w:tblLook w:val="04A0" w:firstRow="1" w:lastRow="0" w:firstColumn="1" w:lastColumn="0" w:noHBand="0" w:noVBand="1"/>
+      </w:tblPr>
+      <w:tblGrid>
+        <w:gridCol w:w="4675"/>
+        <w:gridCol w:w="4675"/>
+      </w:tblGrid>
+      <w:tr>
+        <w:tc>
+          <w:tcPr>
+            <w:tcW w:w="4675" w:type="dxa"/>
+          </w:tcPr>
+          <w:p>
+            <w:pPr>
+              <w:jc w:val="center"/>
+            </w:pPr>
+            <w:r>
+              <w:t>Sans index (ms)</w:t>
+            </w:r>
+          </w:p>
+        </w:tc>
+        <w:tc>
+          <w:tcPr>
+            <w:tcW w:w="4675" w:type="dxa"/>
+          </w:tcPr>
+          <w:p>
+            <w:pPr>
+              <w:jc w:val="center"/>
+            </w:pPr>
+            <w:r>
+              <w:t>Index utilisé (ms)</w:t>
+            </w:r>
+          </w:p>
+        </w:tc>
+      </w:tr>
+      <w:tr>
+        <w:tc>
+          <w:tcPr>
+            <w:tcW w:w="4675" w:type="dxa"/>
+          </w:tcPr>
+          <w:p>
+            <w:pPr>
+              <w:jc w:val="center"/>
+            </w:pPr>
+            <w:r>
+              <w:t>10.105</w:t>
+            </w:r>
+          </w:p>
+        </w:tc>
+        <w:tc>
+          <w:tcPr>
+            <w:tcW w:w="4675" w:type="dxa"/>
+          </w:tcPr>
+          <w:p>
+            <w:pPr>
+              <w:jc w:val="center"/>
+            </w:pPr>
+            <w:r>
+              <w:t>8.243</w:t>
+            </w:r>
+          </w:p>
+        </w:tc>
+      </w:tr>
+    </w:tbl>
+    <w:p/>
+    <w:p>
+      <w:pPr>
+        <w:pStyle w:val="ListParagraph"/>
+        <w:numPr>
+          <w:ilvl w:val="0"/>
+          <w:numId w:val="7"/>
+        </w:numPr>
+      </w:pPr>
+      <w:r>
+        <w:t xml:space="preserve">Deux stratégies d’indexage sont utilisées. Un index hash non </w:t>
+      </w:r>
+      <w:proofErr w:type="spellStart"/>
+      <w:r>
+        <w:t>clusteré</w:t>
+      </w:r>
+      <w:proofErr w:type="spellEnd"/>
+      <w:r>
+        <w:t xml:space="preserve"> de « rating » de la table « </w:t>
+      </w:r>
+      <w:proofErr w:type="spellStart"/>
+      <w:r>
+        <w:t>sailors</w:t>
+      </w:r>
+      <w:proofErr w:type="spellEnd"/>
+      <w:r>
+        <w:t xml:space="preserve"> ». Un index hash non </w:t>
+      </w:r>
+      <w:proofErr w:type="spellStart"/>
+      <w:r>
+        <w:t>clusteré</w:t>
+      </w:r>
+      <w:proofErr w:type="spellEnd"/>
+      <w:r>
+        <w:t xml:space="preserve"> de « </w:t>
+      </w:r>
+      <w:proofErr w:type="spellStart"/>
+      <w:r>
+        <w:t>bid</w:t>
+      </w:r>
+      <w:proofErr w:type="spellEnd"/>
+      <w:r>
+        <w:t> » de la table « </w:t>
+      </w:r>
+      <w:proofErr w:type="spellStart"/>
+      <w:r>
+        <w:t>reserves</w:t>
+      </w:r>
+      <w:proofErr w:type="spellEnd"/>
+      <w:r>
+        <w:t> ».</w:t>
+      </w:r>
+    </w:p>
+    <w:tbl>
+      <w:tblPr>
+        <w:tblStyle w:val="TableGrid"/>
+        <w:tblW w:w="0" w:type="auto"/>
+        <w:tblLook w:val="04A0" w:firstRow="1" w:lastRow="0" w:firstColumn="1" w:lastColumn="0" w:noHBand="0" w:noVBand="1"/>
+      </w:tblPr>
+      <w:tblGrid>
+        <w:gridCol w:w="4675"/>
+        <w:gridCol w:w="4675"/>
+      </w:tblGrid>
+      <w:tr>
+        <w:tc>
+          <w:tcPr>
+            <w:tcW w:w="4675" w:type="dxa"/>
+          </w:tcPr>
+          <w:p>
+            <w:pPr>
+              <w:jc w:val="center"/>
+            </w:pPr>
+            <w:r>
+              <w:t>Sans index (ms)</w:t>
+            </w:r>
+          </w:p>
+        </w:tc>
+        <w:tc>
+          <w:tcPr>
+            <w:tcW w:w="4675" w:type="dxa"/>
+          </w:tcPr>
+          <w:p>
+            <w:pPr>
+              <w:jc w:val="center"/>
+            </w:pPr>
+            <w:r>
+              <w:t>Index utilisé (ms)</w:t>
+            </w:r>
+          </w:p>
+        </w:tc>
+      </w:tr>
+      <w:tr>
+        <w:tc>
+          <w:tcPr>
+            <w:tcW w:w="4675" w:type="dxa"/>
+          </w:tcPr>
+          <w:p>
+            <w:pPr>
+              <w:jc w:val="center"/>
+            </w:pPr>
+            <w:r>
+              <w:t>1.575</w:t>
+            </w:r>
+          </w:p>
+        </w:tc>
+        <w:tc>
+          <w:tcPr>
+            <w:tcW w:w="4675" w:type="dxa"/>
+          </w:tcPr>
+          <w:p>
+            <w:pPr>
+              <w:jc w:val="center"/>
+            </w:pPr>
+            <w:r>
+              <w:t>0.695</w:t>
+            </w:r>
+          </w:p>
+        </w:tc>
+      </w:tr>
+    </w:tbl>
+    <w:p/>
+    <w:p>
+      <w:pPr>
+        <w:pStyle w:val="ListParagraph"/>
+        <w:numPr>
+          <w:ilvl w:val="0"/>
+          <w:numId w:val="7"/>
+        </w:numPr>
+      </w:pPr>
+      <w:r>
+        <w:t>Aucune stratégie d’indexage est nécessaire pour cette requête puisqu’il faut faire une itération complète de la table « </w:t>
+      </w:r>
+      <w:proofErr w:type="spellStart"/>
+      <w:r>
+        <w:t>sailors</w:t>
+      </w:r>
+      <w:proofErr w:type="spellEnd"/>
+      <w:r>
+        <w:t> ». En conséquence, le temps d’exécution des deux plans sont semblables.</w:t>
+      </w:r>
+    </w:p>
+    <w:tbl>
+      <w:tblPr>
+        <w:tblStyle w:val="TableGrid"/>
+        <w:tblW w:w="0" w:type="auto"/>
+        <w:tblLook w:val="04A0" w:firstRow="1" w:lastRow="0" w:firstColumn="1" w:lastColumn="0" w:noHBand="0" w:noVBand="1"/>
+      </w:tblPr>
+      <w:tblGrid>
+        <w:gridCol w:w="4675"/>
+        <w:gridCol w:w="4675"/>
+      </w:tblGrid>
+      <w:tr>
+        <w:tc>
+          <w:tcPr>
+            <w:tcW w:w="4675" w:type="dxa"/>
+          </w:tcPr>
+          <w:p>
+            <w:pPr>
+              <w:jc w:val="center"/>
+            </w:pPr>
+            <w:r>
+              <w:t>Sans index (ms)</w:t>
+            </w:r>
+          </w:p>
+        </w:tc>
+        <w:tc>
+          <w:tcPr>
+            <w:tcW w:w="4675" w:type="dxa"/>
+          </w:tcPr>
+          <w:p>
+            <w:pPr>
+              <w:jc w:val="center"/>
+            </w:pPr>
+            <w:r>
+              <w:t>Index utilisé (ms)</w:t>
+            </w:r>
+          </w:p>
+        </w:tc>
+      </w:tr>
+      <w:tr>
+        <w:tc>
+          <w:tcPr>
+            <w:tcW w:w="4675" w:type="dxa"/>
+          </w:tcPr>
+          <w:p>
+            <w:pPr>
+              <w:jc w:val="center"/>
+            </w:pPr>
+            <w:r>
+              <w:t>0.696</w:t>
+            </w:r>
+          </w:p>
+        </w:tc>
+        <w:tc>
+          <w:tcPr>
+            <w:tcW w:w="4675" w:type="dxa"/>
+          </w:tcPr>
+          <w:p>
+            <w:pPr>
+              <w:jc w:val="center"/>
+            </w:pPr>
+            <w:r>
+              <w:t>0.693</w:t>
+            </w:r>
+          </w:p>
+        </w:tc>
+      </w:tr>
+    </w:tbl>
+    <w:p/>
+    <w:p>
+      <w:pPr>
+        <w:pStyle w:val="ListParagraph"/>
+        <w:numPr>
+          <w:ilvl w:val="0"/>
+          <w:numId w:val="7"/>
+        </w:numPr>
+      </w:pPr>
+      <w:r>
+        <w:t xml:space="preserve">La stratégie d’indexage d’un index hash non </w:t>
+      </w:r>
+      <w:proofErr w:type="spellStart"/>
+      <w:r>
+        <w:t>clusteré</w:t>
+      </w:r>
+      <w:proofErr w:type="spellEnd"/>
+      <w:r>
+        <w:t xml:space="preserve"> de « rating » de la table « </w:t>
+      </w:r>
+      <w:proofErr w:type="spellStart"/>
+      <w:r>
+        <w:t>sailors</w:t>
+      </w:r>
+      <w:proofErr w:type="spellEnd"/>
+      <w:r>
+        <w:t> ».</w:t>
+      </w:r>
+    </w:p>
+    <w:tbl>
+      <w:tblPr>
+        <w:tblStyle w:val="TableGrid"/>
+        <w:tblW w:w="0" w:type="auto"/>
+        <w:tblLook w:val="04A0" w:firstRow="1" w:lastRow="0" w:firstColumn="1" w:lastColumn="0" w:noHBand="0" w:noVBand="1"/>
+      </w:tblPr>
+      <w:tblGrid>
+        <w:gridCol w:w="4675"/>
+        <w:gridCol w:w="4675"/>
+      </w:tblGrid>
+      <w:tr>
+        <w:tc>
+          <w:tcPr>
+            <w:tcW w:w="4675" w:type="dxa"/>
+          </w:tcPr>
+          <w:p>
+            <w:pPr>
+              <w:jc w:val="center"/>
+            </w:pPr>
+            <w:r>
+              <w:t>Sans index (ms)</w:t>
+            </w:r>
+          </w:p>
+        </w:tc>
+        <w:tc>
+          <w:tcPr>
+            <w:tcW w:w="4675" w:type="dxa"/>
+          </w:tcPr>
+          <w:p>
+            <w:pPr>
+              <w:jc w:val="center"/>
+            </w:pPr>
+            <w:r>
+              <w:t>Index utilisé (ms)</w:t>
+            </w:r>
+          </w:p>
+        </w:tc>
+      </w:tr>
+      <w:tr>
+        <w:tc>
+          <w:tcPr>
+            <w:tcW w:w="4675" w:type="dxa"/>
+          </w:tcPr>
+          <w:p>
+            <w:pPr>
+              <w:jc w:val="center"/>
+            </w:pPr>
+            <w:r>
+              <w:t>0.716</w:t>
+            </w:r>
+          </w:p>
+        </w:tc>
+        <w:tc>
+          <w:tcPr>
+            <w:tcW w:w="4675" w:type="dxa"/>
+          </w:tcPr>
+          <w:p>
+            <w:pPr>
+              <w:jc w:val="center"/>
+            </w:pPr>
+            <w:r>
+              <w:t>0.242</w:t>
+            </w:r>
+          </w:p>
+        </w:tc>
+      </w:tr>
+    </w:tbl>
+    <w:p/>
+    <w:p>
+      <w:pPr>
+        <w:pStyle w:val="ListParagraph"/>
+        <w:numPr>
+          <w:ilvl w:val="0"/>
+          <w:numId w:val="7"/>
+        </w:numPr>
+      </w:pPr>
+      <w:r>
+        <w:t xml:space="preserve">La stratégie d’indexage </w:t>
+      </w:r>
+      <w:r>
+        <w:t xml:space="preserve">est un arbre B+ </w:t>
+      </w:r>
+      <w:proofErr w:type="spellStart"/>
+      <w:r>
+        <w:t>clusteré</w:t>
+      </w:r>
+      <w:proofErr w:type="spellEnd"/>
+      <w:r>
+        <w:t xml:space="preserve"> où l’index est l’âge de la table « </w:t>
+      </w:r>
+      <w:proofErr w:type="spellStart"/>
+      <w:r>
+        <w:t>sailors</w:t>
+      </w:r>
+      <w:proofErr w:type="spellEnd"/>
+      <w:r>
+        <w:t> ».</w:t>
+      </w:r>
+    </w:p>
+    <w:tbl>
+      <w:tblPr>
+        <w:tblStyle w:val="TableGrid"/>
+        <w:tblW w:w="0" w:type="auto"/>
+        <w:tblLook w:val="04A0" w:firstRow="1" w:lastRow="0" w:firstColumn="1" w:lastColumn="0" w:noHBand="0" w:noVBand="1"/>
+      </w:tblPr>
+      <w:tblGrid>
+        <w:gridCol w:w="4675"/>
+        <w:gridCol w:w="4675"/>
+      </w:tblGrid>
+      <w:tr>
+        <w:tc>
+          <w:tcPr>
+            <w:tcW w:w="4675" w:type="dxa"/>
+          </w:tcPr>
+          <w:p>
+            <w:pPr>
+              <w:jc w:val="center"/>
+              <w:rPr>
+                <w:highlight w:val="yellow"/>
+              </w:rPr>
+            </w:pPr>
+            <w:r>
+              <w:rPr>
+                <w:highlight w:val="yellow"/>
+              </w:rPr>
+              <w:t>Sans index (ms)</w:t>
+            </w:r>
+          </w:p>
+        </w:tc>
+        <w:tc>
+          <w:tcPr>
+            <w:tcW w:w="4675" w:type="dxa"/>
+          </w:tcPr>
+          <w:p>
+            <w:pPr>
+              <w:jc w:val="center"/>
+              <w:rPr>
+                <w:highlight w:val="yellow"/>
+              </w:rPr>
+            </w:pPr>
+            <w:r>
+              <w:rPr>
+                <w:highlight w:val="yellow"/>
+              </w:rPr>
+              <w:t>Index utilisé (ms)</w:t>
+            </w:r>
+          </w:p>
+        </w:tc>
+      </w:tr>
+      <w:tr>
+        <w:tc>
+          <w:tcPr>
+            <w:tcW w:w="4675" w:type="dxa"/>
+          </w:tcPr>
+          <w:p>
+            <w:pPr>
+              <w:jc w:val="center"/>
+              <w:rPr>
+                <w:highlight w:val="yellow"/>
+              </w:rPr>
+            </w:pPr>
+            <w:r>
+              <w:rPr>
+                <w:highlight w:val="yellow"/>
+              </w:rPr>
+              <w:t>1.002</w:t>
+            </w:r>
+          </w:p>
+        </w:tc>
+        <w:tc>
+          <w:tcPr>
+            <w:tcW w:w="4675" w:type="dxa"/>
+          </w:tcPr>
+          <w:p>
+            <w:pPr>
+              <w:jc w:val="center"/>
+              <w:rPr>
+                <w:highlight w:val="yellow"/>
+              </w:rPr>
+            </w:pPr>
+            <w:r>
+              <w:rPr>
+                <w:highlight w:val="yellow"/>
+              </w:rPr>
+              <w:t>1.169</w:t>
+            </w:r>
+          </w:p>
+        </w:tc>
+      </w:tr>
+    </w:tbl>
+    <w:p/>
+    <w:p>
+      <w:pPr>
+        <w:pStyle w:val="ListParagraph"/>
+        <w:numPr>
+          <w:ilvl w:val="0"/>
+          <w:numId w:val="7"/>
+        </w:numPr>
+      </w:pPr>
+      <w:r>
+        <w:t xml:space="preserve">La stratégie d’indexage est un arbre B+ </w:t>
+      </w:r>
+      <w:proofErr w:type="spellStart"/>
+      <w:r>
+        <w:t>clusteré</w:t>
+      </w:r>
+      <w:proofErr w:type="spellEnd"/>
+      <w:r>
+        <w:t xml:space="preserve"> où l’index est « </w:t>
+      </w:r>
+      <w:proofErr w:type="spellStart"/>
+      <w:r>
+        <w:t>sid</w:t>
+      </w:r>
+      <w:proofErr w:type="spellEnd"/>
+      <w:r>
+        <w:t> » de la table « </w:t>
+      </w:r>
+      <w:proofErr w:type="spellStart"/>
+      <w:r>
+        <w:t>sailors</w:t>
+      </w:r>
+      <w:proofErr w:type="spellEnd"/>
+      <w:r>
+        <w:t> ».</w:t>
+      </w:r>
+    </w:p>
+    <w:tbl>
+      <w:tblPr>
+        <w:tblStyle w:val="TableGrid"/>
+        <w:tblW w:w="0" w:type="auto"/>
+        <w:tblLook w:val="04A0" w:firstRow="1" w:lastRow="0" w:firstColumn="1" w:lastColumn="0" w:noHBand="0" w:noVBand="1"/>
+      </w:tblPr>
+      <w:tblGrid>
+        <w:gridCol w:w="4675"/>
+        <w:gridCol w:w="4675"/>
+      </w:tblGrid>
+      <w:tr>
+        <w:tc>
+          <w:tcPr>
+            <w:tcW w:w="4675" w:type="dxa"/>
+          </w:tcPr>
+          <w:p>
+            <w:pPr>
+              <w:jc w:val="center"/>
+              <w:rPr>
+                <w:highlight w:val="yellow"/>
+              </w:rPr>
+            </w:pPr>
+            <w:r>
+              <w:rPr>
+                <w:highlight w:val="yellow"/>
+              </w:rPr>
+              <w:t>Sans index (ms)</w:t>
+            </w:r>
+          </w:p>
+        </w:tc>
+        <w:tc>
+          <w:tcPr>
+            <w:tcW w:w="4675" w:type="dxa"/>
+          </w:tcPr>
+          <w:p>
+            <w:pPr>
+              <w:jc w:val="center"/>
+              <w:rPr>
+                <w:highlight w:val="yellow"/>
+              </w:rPr>
+            </w:pPr>
+            <w:r>
+              <w:rPr>
+                <w:highlight w:val="yellow"/>
+              </w:rPr>
+              <w:t>Index utilisé (ms)</w:t>
+            </w:r>
+          </w:p>
+        </w:tc>
+      </w:tr>
+      <w:tr>
+        <w:tc>
+          <w:tcPr>
+            <w:tcW w:w="4675" w:type="dxa"/>
+          </w:tcPr>
+          <w:p>
+            <w:pPr>
+              <w:jc w:val="center"/>
+              <w:rPr>
+                <w:highlight w:val="yellow"/>
+              </w:rPr>
+            </w:pPr>
+            <w:r>
+              <w:rPr>
+                <w:highlight w:val="yellow"/>
+              </w:rPr>
+              <w:t>0.640</w:t>
+            </w:r>
+          </w:p>
+        </w:tc>
+        <w:tc>
+          <w:tcPr>
+            <w:tcW w:w="4675" w:type="dxa"/>
+          </w:tcPr>
+          <w:p>
+            <w:pPr>
+              <w:jc w:val="center"/>
+              <w:rPr>
+                <w:highlight w:val="yellow"/>
+              </w:rPr>
+            </w:pPr>
+            <w:r>
+              <w:rPr>
+                <w:highlight w:val="yellow"/>
+              </w:rPr>
+              <w:t>0.926</w:t>
+            </w:r>
+          </w:p>
+        </w:tc>
+      </w:tr>
+    </w:tbl>
+    <w:p/>
+    <w:p>
+      <w:pPr>
+        <w:pStyle w:val="ListParagraph"/>
+        <w:numPr>
+          <w:ilvl w:val="0"/>
+          <w:numId w:val="7"/>
+        </w:numPr>
+      </w:pPr>
+      <w:r>
+        <w:t xml:space="preserve">La stratégie d’indexage est un arbre B+ </w:t>
+      </w:r>
+      <w:proofErr w:type="spellStart"/>
+      <w:r>
+        <w:t>clusteré</w:t>
+      </w:r>
+      <w:proofErr w:type="spellEnd"/>
+      <w:r>
+        <w:t xml:space="preserve"> où l’index est « </w:t>
+      </w:r>
+      <w:proofErr w:type="spellStart"/>
+      <w:r>
+        <w:t>sid</w:t>
+      </w:r>
+      <w:proofErr w:type="spellEnd"/>
+      <w:r>
+        <w:t> » de la table « </w:t>
+      </w:r>
+      <w:proofErr w:type="spellStart"/>
+      <w:r>
+        <w:t>sailors</w:t>
+      </w:r>
+      <w:proofErr w:type="spellEnd"/>
+      <w:r>
+        <w:t> ».</w:t>
+      </w:r>
+    </w:p>
+    <w:tbl>
+      <w:tblPr>
+        <w:tblStyle w:val="TableGrid"/>
+        <w:tblW w:w="0" w:type="auto"/>
+        <w:tblLook w:val="04A0" w:firstRow="1" w:lastRow="0" w:firstColumn="1" w:lastColumn="0" w:noHBand="0" w:noVBand="1"/>
+      </w:tblPr>
+      <w:tblGrid>
+        <w:gridCol w:w="4675"/>
+        <w:gridCol w:w="4675"/>
+      </w:tblGrid>
+      <w:tr>
+        <w:tc>
+          <w:tcPr>
+            <w:tcW w:w="4675" w:type="dxa"/>
+          </w:tcPr>
+          <w:p>
+            <w:pPr>
+              <w:jc w:val="center"/>
+            </w:pPr>
+            <w:r>
+              <w:t>Sans index (ms)</w:t>
+            </w:r>
+          </w:p>
+        </w:tc>
+        <w:tc>
+          <w:tcPr>
+            <w:tcW w:w="4675" w:type="dxa"/>
+          </w:tcPr>
+          <w:p>
+            <w:pPr>
+              <w:jc w:val="center"/>
+            </w:pPr>
+            <w:r>
+              <w:t>Index utilisé (ms)</w:t>
+            </w:r>
+          </w:p>
+        </w:tc>
+      </w:tr>
+      <w:tr>
+        <w:tc>
+          <w:tcPr>
+            <w:tcW w:w="4675" w:type="dxa"/>
+          </w:tcPr>
+          <w:p>
+            <w:pPr>
+              <w:jc w:val="center"/>
+            </w:pPr>
+            <w:r>
+              <w:t>2.800</w:t>
+            </w:r>
+          </w:p>
+        </w:tc>
+        <w:tc>
+          <w:tcPr>
+            <w:tcW w:w="4675" w:type="dxa"/>
+          </w:tcPr>
+          <w:p>
+            <w:pPr>
+              <w:jc w:val="center"/>
+            </w:pPr>
+            <w:r>
+              <w:t>1.653</w:t>
+            </w:r>
+          </w:p>
+        </w:tc>
+      </w:tr>
+    </w:tbl>
+    <w:p/>
+    <w:p>
+      <w:pPr>
+        <w:pStyle w:val="ListParagraph"/>
+        <w:numPr>
+          <w:ilvl w:val="0"/>
+          <w:numId w:val="7"/>
+        </w:numPr>
+      </w:pPr>
+      <w:r>
+        <w:t xml:space="preserve">La stratégie d’indexage est un arbre B+ </w:t>
+      </w:r>
+      <w:proofErr w:type="spellStart"/>
+      <w:r>
+        <w:t>clusteré</w:t>
+      </w:r>
+      <w:proofErr w:type="spellEnd"/>
+      <w:r>
+        <w:t xml:space="preserve"> où l’index est « rating » de la table « </w:t>
+      </w:r>
+      <w:proofErr w:type="spellStart"/>
+      <w:r>
+        <w:t>sailors</w:t>
+      </w:r>
+      <w:proofErr w:type="spellEnd"/>
+      <w:r>
+        <w:t> ».</w:t>
+      </w:r>
+    </w:p>
+    <w:tbl>
+      <w:tblPr>
+        <w:tblStyle w:val="TableGrid"/>
+        <w:tblW w:w="0" w:type="auto"/>
+        <w:tblLook w:val="04A0" w:firstRow="1" w:lastRow="0" w:firstColumn="1" w:lastColumn="0" w:noHBand="0" w:noVBand="1"/>
+      </w:tblPr>
+      <w:tblGrid>
+        <w:gridCol w:w="4675"/>
+        <w:gridCol w:w="4675"/>
+      </w:tblGrid>
+      <w:tr>
+        <w:tc>
+          <w:tcPr>
+            <w:tcW w:w="4675" w:type="dxa"/>
+          </w:tcPr>
+          <w:p>
+            <w:pPr>
+              <w:jc w:val="center"/>
+            </w:pPr>
+            <w:r>
+              <w:t>Sans index (ms)</w:t>
+            </w:r>
+          </w:p>
+        </w:tc>
+        <w:tc>
+          <w:tcPr>
+            <w:tcW w:w="4675" w:type="dxa"/>
+          </w:tcPr>
+          <w:p>
+            <w:pPr>
+              <w:jc w:val="center"/>
+            </w:pPr>
+            <w:r>
+              <w:t>Index utilisé (ms)</w:t>
+            </w:r>
+          </w:p>
+        </w:tc>
+      </w:tr>
+      <w:tr>
+        <w:tc>
+          <w:tcPr>
+            <w:tcW w:w="4675" w:type="dxa"/>
+          </w:tcPr>
+          <w:p>
+            <w:pPr>
+              <w:jc w:val="center"/>
+            </w:pPr>
+            <w:r>
+              <w:t>1.645</w:t>
+            </w:r>
+          </w:p>
+        </w:tc>
+        <w:tc>
+          <w:tcPr>
+            <w:tcW w:w="4675" w:type="dxa"/>
+          </w:tcPr>
+          <w:p>
+            <w:pPr>
+              <w:jc w:val="center"/>
+            </w:pPr>
+            <w:r>
+              <w:t>1.389</w:t>
+            </w:r>
+          </w:p>
+        </w:tc>
+      </w:tr>
+    </w:tbl>
+    <w:p/>
+    <w:p>
+      <w:pPr>
+        <w:pStyle w:val="ListParagraph"/>
+        <w:numPr>
+          <w:ilvl w:val="0"/>
+          <w:numId w:val="7"/>
+        </w:numPr>
+      </w:pPr>
+      <w:r>
+        <w:t xml:space="preserve">La stratégie d’indexage est un arbre B+ </w:t>
+      </w:r>
+      <w:proofErr w:type="spellStart"/>
+      <w:r>
+        <w:t>clusteré</w:t>
+      </w:r>
+      <w:proofErr w:type="spellEnd"/>
+      <w:r>
+        <w:t xml:space="preserve"> où l’index est « </w:t>
+      </w:r>
+      <w:proofErr w:type="spellStart"/>
+      <w:r>
+        <w:t>age</w:t>
+      </w:r>
+      <w:proofErr w:type="spellEnd"/>
+      <w:r>
+        <w:t> » de la table « </w:t>
+      </w:r>
+      <w:proofErr w:type="spellStart"/>
+      <w:r>
+        <w:t>sailors</w:t>
+      </w:r>
+      <w:proofErr w:type="spellEnd"/>
+      <w:r>
+        <w:t> ».</w:t>
+      </w:r>
+    </w:p>
+    <w:tbl>
+      <w:tblPr>
+        <w:tblStyle w:val="TableGrid"/>
+        <w:tblW w:w="0" w:type="auto"/>
+        <w:tblLook w:val="04A0" w:firstRow="1" w:lastRow="0" w:firstColumn="1" w:lastColumn="0" w:noHBand="0" w:noVBand="1"/>
+      </w:tblPr>
+      <w:tblGrid>
+        <w:gridCol w:w="4675"/>
+        <w:gridCol w:w="4675"/>
+      </w:tblGrid>
+      <w:tr>
+        <w:tc>
+          <w:tcPr>
+            <w:tcW w:w="4675" w:type="dxa"/>
+          </w:tcPr>
+          <w:p>
+            <w:pPr>
+              <w:jc w:val="center"/>
+              <w:rPr>
+                <w:highlight w:val="yellow"/>
+              </w:rPr>
+            </w:pPr>
+            <w:r>
+              <w:rPr>
+                <w:highlight w:val="yellow"/>
+              </w:rPr>
+              <w:lastRenderedPageBreak/>
+              <w:t>Sans index (ms)</w:t>
+            </w:r>
+          </w:p>
+        </w:tc>
+        <w:tc>
+          <w:tcPr>
+            <w:tcW w:w="4675" w:type="dxa"/>
+          </w:tcPr>
+          <w:p>
+            <w:pPr>
+              <w:jc w:val="center"/>
+              <w:rPr>
+                <w:highlight w:val="yellow"/>
+              </w:rPr>
+            </w:pPr>
+            <w:r>
+              <w:rPr>
+                <w:highlight w:val="yellow"/>
+              </w:rPr>
+              <w:t>Index utilisé (ms)</w:t>
+            </w:r>
+          </w:p>
+        </w:tc>
+      </w:tr>
+      <w:tr>
+        <w:tc>
+          <w:tcPr>
+            <w:tcW w:w="4675" w:type="dxa"/>
+          </w:tcPr>
+          <w:p>
+            <w:pPr>
+              <w:jc w:val="center"/>
+              <w:rPr>
+                <w:highlight w:val="yellow"/>
+              </w:rPr>
+            </w:pPr>
+            <w:r>
+              <w:rPr>
+                <w:highlight w:val="yellow"/>
+              </w:rPr>
+              <w:t>1.586</w:t>
+            </w:r>
+          </w:p>
+        </w:tc>
+        <w:tc>
+          <w:tcPr>
+            <w:tcW w:w="4675" w:type="dxa"/>
+          </w:tcPr>
+          <w:p>
+            <w:pPr>
+              <w:jc w:val="center"/>
+              <w:rPr>
+                <w:highlight w:val="yellow"/>
+              </w:rPr>
+            </w:pPr>
+            <w:r>
+              <w:rPr>
+                <w:highlight w:val="yellow"/>
+              </w:rPr>
+              <w:t>1.592</w:t>
+            </w:r>
+          </w:p>
+        </w:tc>
+      </w:tr>
+    </w:tbl>
     <w:p/>
     <w:sectPr>
       <w:pgSz w:w="12240" w:h="15840"/>
@@ -8920,7 +10923,7 @@
   <w:abstractNum w:abstractNumId="0" w15:restartNumberingAfterBreak="0">
     <w:nsid w:val="01031001"/>
     <w:multiLevelType w:val="hybridMultilevel"/>
-    <w:tmpl w:val="DE9805F4"/>
+    <w:tmpl w:val="A81E28CC"/>
     <w:lvl w:ilvl="0" w:tplc="0409000F">
       <w:start w:val="1"/>
       <w:numFmt w:val="decimal"/>
@@ -9004,6 +11007,95 @@
     </w:lvl>
   </w:abstractNum>
   <w:abstractNum w:abstractNumId="1" w15:restartNumberingAfterBreak="0">
+    <w:nsid w:val="1C466B49"/>
+    <w:multiLevelType w:val="hybridMultilevel"/>
+    <w:tmpl w:val="753CF8BE"/>
+    <w:lvl w:ilvl="0" w:tplc="5AE46AC4">
+      <w:start w:val="1"/>
+      <w:numFmt w:val="upperLetter"/>
+      <w:lvlText w:val="(%1)"/>
+      <w:lvlJc w:val="left"/>
+      <w:pPr>
+        <w:ind w:left="720" w:hanging="360"/>
+      </w:pPr>
+      <w:rPr>
+        <w:rFonts w:hint="default"/>
+      </w:rPr>
+    </w:lvl>
+    <w:lvl w:ilvl="1" w:tplc="04090019" w:tentative="1">
+      <w:start w:val="1"/>
+      <w:numFmt w:val="lowerLetter"/>
+      <w:lvlText w:val="%2."/>
+      <w:lvlJc w:val="left"/>
+      <w:pPr>
+        <w:ind w:left="1440" w:hanging="360"/>
+      </w:pPr>
+    </w:lvl>
+    <w:lvl w:ilvl="2" w:tplc="0409001B" w:tentative="1">
+      <w:start w:val="1"/>
+      <w:numFmt w:val="lowerRoman"/>
+      <w:lvlText w:val="%3."/>
+      <w:lvlJc w:val="right"/>
+      <w:pPr>
+        <w:ind w:left="2160" w:hanging="180"/>
+      </w:pPr>
+    </w:lvl>
+    <w:lvl w:ilvl="3" w:tplc="0409000F" w:tentative="1">
+      <w:start w:val="1"/>
+      <w:numFmt w:val="decimal"/>
+      <w:lvlText w:val="%4."/>
+      <w:lvlJc w:val="left"/>
+      <w:pPr>
+        <w:ind w:left="2880" w:hanging="360"/>
+      </w:pPr>
+    </w:lvl>
+    <w:lvl w:ilvl="4" w:tplc="04090019" w:tentative="1">
+      <w:start w:val="1"/>
+      <w:numFmt w:val="lowerLetter"/>
+      <w:lvlText w:val="%5."/>
+      <w:lvlJc w:val="left"/>
+      <w:pPr>
+        <w:ind w:left="3600" w:hanging="360"/>
+      </w:pPr>
+    </w:lvl>
+    <w:lvl w:ilvl="5" w:tplc="0409001B" w:tentative="1">
+      <w:start w:val="1"/>
+      <w:numFmt w:val="lowerRoman"/>
+      <w:lvlText w:val="%6."/>
+      <w:lvlJc w:val="right"/>
+      <w:pPr>
+        <w:ind w:left="4320" w:hanging="180"/>
+      </w:pPr>
+    </w:lvl>
+    <w:lvl w:ilvl="6" w:tplc="0409000F" w:tentative="1">
+      <w:start w:val="1"/>
+      <w:numFmt w:val="decimal"/>
+      <w:lvlText w:val="%7."/>
+      <w:lvlJc w:val="left"/>
+      <w:pPr>
+        <w:ind w:left="5040" w:hanging="360"/>
+      </w:pPr>
+    </w:lvl>
+    <w:lvl w:ilvl="7" w:tplc="04090019" w:tentative="1">
+      <w:start w:val="1"/>
+      <w:numFmt w:val="lowerLetter"/>
+      <w:lvlText w:val="%8."/>
+      <w:lvlJc w:val="left"/>
+      <w:pPr>
+        <w:ind w:left="5760" w:hanging="360"/>
+      </w:pPr>
+    </w:lvl>
+    <w:lvl w:ilvl="8" w:tplc="0409001B" w:tentative="1">
+      <w:start w:val="1"/>
+      <w:numFmt w:val="lowerRoman"/>
+      <w:lvlText w:val="%9."/>
+      <w:lvlJc w:val="right"/>
+      <w:pPr>
+        <w:ind w:left="6480" w:hanging="180"/>
+      </w:pPr>
+    </w:lvl>
+  </w:abstractNum>
+  <w:abstractNum w:abstractNumId="2" w15:restartNumberingAfterBreak="0">
     <w:nsid w:val="27BC0E83"/>
     <w:multiLevelType w:val="hybridMultilevel"/>
     <w:tmpl w:val="032CEBE6"/>
@@ -9089,7 +11181,7 @@
       </w:pPr>
     </w:lvl>
   </w:abstractNum>
-  <w:abstractNum w:abstractNumId="2" w15:restartNumberingAfterBreak="0">
+  <w:abstractNum w:abstractNumId="3" w15:restartNumberingAfterBreak="0">
     <w:nsid w:val="324137EE"/>
     <w:multiLevelType w:val="hybridMultilevel"/>
     <w:tmpl w:val="B96E6750"/>
@@ -9175,7 +11267,7 @@
       </w:pPr>
     </w:lvl>
   </w:abstractNum>
-  <w:abstractNum w:abstractNumId="3" w15:restartNumberingAfterBreak="0">
+  <w:abstractNum w:abstractNumId="4" w15:restartNumberingAfterBreak="0">
     <w:nsid w:val="34850853"/>
     <w:multiLevelType w:val="hybridMultilevel"/>
     <w:tmpl w:val="0A384A0E"/>
@@ -9261,7 +11353,179 @@
       </w:pPr>
     </w:lvl>
   </w:abstractNum>
-  <w:abstractNum w:abstractNumId="4" w15:restartNumberingAfterBreak="0">
+  <w:abstractNum w:abstractNumId="5" w15:restartNumberingAfterBreak="0">
+    <w:nsid w:val="4EB3712F"/>
+    <w:multiLevelType w:val="hybridMultilevel"/>
+    <w:tmpl w:val="EA2AD602"/>
+    <w:lvl w:ilvl="0" w:tplc="0409000F">
+      <w:start w:val="1"/>
+      <w:numFmt w:val="decimal"/>
+      <w:lvlText w:val="%1."/>
+      <w:lvlJc w:val="left"/>
+      <w:pPr>
+        <w:ind w:left="720" w:hanging="360"/>
+      </w:pPr>
+    </w:lvl>
+    <w:lvl w:ilvl="1" w:tplc="04090019" w:tentative="1">
+      <w:start w:val="1"/>
+      <w:numFmt w:val="lowerLetter"/>
+      <w:lvlText w:val="%2."/>
+      <w:lvlJc w:val="left"/>
+      <w:pPr>
+        <w:ind w:left="1440" w:hanging="360"/>
+      </w:pPr>
+    </w:lvl>
+    <w:lvl w:ilvl="2" w:tplc="0409001B" w:tentative="1">
+      <w:start w:val="1"/>
+      <w:numFmt w:val="lowerRoman"/>
+      <w:lvlText w:val="%3."/>
+      <w:lvlJc w:val="right"/>
+      <w:pPr>
+        <w:ind w:left="2160" w:hanging="180"/>
+      </w:pPr>
+    </w:lvl>
+    <w:lvl w:ilvl="3" w:tplc="0409000F" w:tentative="1">
+      <w:start w:val="1"/>
+      <w:numFmt w:val="decimal"/>
+      <w:lvlText w:val="%4."/>
+      <w:lvlJc w:val="left"/>
+      <w:pPr>
+        <w:ind w:left="2880" w:hanging="360"/>
+      </w:pPr>
+    </w:lvl>
+    <w:lvl w:ilvl="4" w:tplc="04090019" w:tentative="1">
+      <w:start w:val="1"/>
+      <w:numFmt w:val="lowerLetter"/>
+      <w:lvlText w:val="%5."/>
+      <w:lvlJc w:val="left"/>
+      <w:pPr>
+        <w:ind w:left="3600" w:hanging="360"/>
+      </w:pPr>
+    </w:lvl>
+    <w:lvl w:ilvl="5" w:tplc="0409001B" w:tentative="1">
+      <w:start w:val="1"/>
+      <w:numFmt w:val="lowerRoman"/>
+      <w:lvlText w:val="%6."/>
+      <w:lvlJc w:val="right"/>
+      <w:pPr>
+        <w:ind w:left="4320" w:hanging="180"/>
+      </w:pPr>
+    </w:lvl>
+    <w:lvl w:ilvl="6" w:tplc="0409000F" w:tentative="1">
+      <w:start w:val="1"/>
+      <w:numFmt w:val="decimal"/>
+      <w:lvlText w:val="%7."/>
+      <w:lvlJc w:val="left"/>
+      <w:pPr>
+        <w:ind w:left="5040" w:hanging="360"/>
+      </w:pPr>
+    </w:lvl>
+    <w:lvl w:ilvl="7" w:tplc="04090019" w:tentative="1">
+      <w:start w:val="1"/>
+      <w:numFmt w:val="lowerLetter"/>
+      <w:lvlText w:val="%8."/>
+      <w:lvlJc w:val="left"/>
+      <w:pPr>
+        <w:ind w:left="5760" w:hanging="360"/>
+      </w:pPr>
+    </w:lvl>
+    <w:lvl w:ilvl="8" w:tplc="0409001B" w:tentative="1">
+      <w:start w:val="1"/>
+      <w:numFmt w:val="lowerRoman"/>
+      <w:lvlText w:val="%9."/>
+      <w:lvlJc w:val="right"/>
+      <w:pPr>
+        <w:ind w:left="6480" w:hanging="180"/>
+      </w:pPr>
+    </w:lvl>
+  </w:abstractNum>
+  <w:abstractNum w:abstractNumId="6" w15:restartNumberingAfterBreak="0">
+    <w:nsid w:val="5A3E477E"/>
+    <w:multiLevelType w:val="hybridMultilevel"/>
+    <w:tmpl w:val="47D29E90"/>
+    <w:lvl w:ilvl="0" w:tplc="0409000F">
+      <w:start w:val="1"/>
+      <w:numFmt w:val="decimal"/>
+      <w:lvlText w:val="%1."/>
+      <w:lvlJc w:val="left"/>
+      <w:pPr>
+        <w:ind w:left="720" w:hanging="360"/>
+      </w:pPr>
+    </w:lvl>
+    <w:lvl w:ilvl="1" w:tplc="04090019" w:tentative="1">
+      <w:start w:val="1"/>
+      <w:numFmt w:val="lowerLetter"/>
+      <w:lvlText w:val="%2."/>
+      <w:lvlJc w:val="left"/>
+      <w:pPr>
+        <w:ind w:left="1440" w:hanging="360"/>
+      </w:pPr>
+    </w:lvl>
+    <w:lvl w:ilvl="2" w:tplc="0409001B" w:tentative="1">
+      <w:start w:val="1"/>
+      <w:numFmt w:val="lowerRoman"/>
+      <w:lvlText w:val="%3."/>
+      <w:lvlJc w:val="right"/>
+      <w:pPr>
+        <w:ind w:left="2160" w:hanging="180"/>
+      </w:pPr>
+    </w:lvl>
+    <w:lvl w:ilvl="3" w:tplc="0409000F" w:tentative="1">
+      <w:start w:val="1"/>
+      <w:numFmt w:val="decimal"/>
+      <w:lvlText w:val="%4."/>
+      <w:lvlJc w:val="left"/>
+      <w:pPr>
+        <w:ind w:left="2880" w:hanging="360"/>
+      </w:pPr>
+    </w:lvl>
+    <w:lvl w:ilvl="4" w:tplc="04090019" w:tentative="1">
+      <w:start w:val="1"/>
+      <w:numFmt w:val="lowerLetter"/>
+      <w:lvlText w:val="%5."/>
+      <w:lvlJc w:val="left"/>
+      <w:pPr>
+        <w:ind w:left="3600" w:hanging="360"/>
+      </w:pPr>
+    </w:lvl>
+    <w:lvl w:ilvl="5" w:tplc="0409001B" w:tentative="1">
+      <w:start w:val="1"/>
+      <w:numFmt w:val="lowerRoman"/>
+      <w:lvlText w:val="%6."/>
+      <w:lvlJc w:val="right"/>
+      <w:pPr>
+        <w:ind w:left="4320" w:hanging="180"/>
+      </w:pPr>
+    </w:lvl>
+    <w:lvl w:ilvl="6" w:tplc="0409000F" w:tentative="1">
+      <w:start w:val="1"/>
+      <w:numFmt w:val="decimal"/>
+      <w:lvlText w:val="%7."/>
+      <w:lvlJc w:val="left"/>
+      <w:pPr>
+        <w:ind w:left="5040" w:hanging="360"/>
+      </w:pPr>
+    </w:lvl>
+    <w:lvl w:ilvl="7" w:tplc="04090019" w:tentative="1">
+      <w:start w:val="1"/>
+      <w:numFmt w:val="lowerLetter"/>
+      <w:lvlText w:val="%8."/>
+      <w:lvlJc w:val="left"/>
+      <w:pPr>
+        <w:ind w:left="5760" w:hanging="360"/>
+      </w:pPr>
+    </w:lvl>
+    <w:lvl w:ilvl="8" w:tplc="0409001B" w:tentative="1">
+      <w:start w:val="1"/>
+      <w:numFmt w:val="lowerRoman"/>
+      <w:lvlText w:val="%9."/>
+      <w:lvlJc w:val="right"/>
+      <w:pPr>
+        <w:ind w:left="6480" w:hanging="180"/>
+      </w:pPr>
+    </w:lvl>
+  </w:abstractNum>
+  <w:abstractNum w:abstractNumId="7" w15:restartNumberingAfterBreak="0">
     <w:nsid w:val="6F7F2F2A"/>
     <w:multiLevelType w:val="hybridMultilevel"/>
     <w:tmpl w:val="43A22DF0"/>
@@ -9347,7 +11611,93 @@
       </w:pPr>
     </w:lvl>
   </w:abstractNum>
-  <w:abstractNum w:abstractNumId="5" w15:restartNumberingAfterBreak="0">
+  <w:abstractNum w:abstractNumId="8" w15:restartNumberingAfterBreak="0">
+    <w:nsid w:val="6FEA4462"/>
+    <w:multiLevelType w:val="hybridMultilevel"/>
+    <w:tmpl w:val="5808A0EE"/>
+    <w:lvl w:ilvl="0" w:tplc="0409000F">
+      <w:start w:val="1"/>
+      <w:numFmt w:val="decimal"/>
+      <w:lvlText w:val="%1."/>
+      <w:lvlJc w:val="left"/>
+      <w:pPr>
+        <w:ind w:left="720" w:hanging="360"/>
+      </w:pPr>
+    </w:lvl>
+    <w:lvl w:ilvl="1" w:tplc="04090019" w:tentative="1">
+      <w:start w:val="1"/>
+      <w:numFmt w:val="lowerLetter"/>
+      <w:lvlText w:val="%2."/>
+      <w:lvlJc w:val="left"/>
+      <w:pPr>
+        <w:ind w:left="1440" w:hanging="360"/>
+      </w:pPr>
+    </w:lvl>
+    <w:lvl w:ilvl="2" w:tplc="0409001B" w:tentative="1">
+      <w:start w:val="1"/>
+      <w:numFmt w:val="lowerRoman"/>
+      <w:lvlText w:val="%3."/>
+      <w:lvlJc w:val="right"/>
+      <w:pPr>
+        <w:ind w:left="2160" w:hanging="180"/>
+      </w:pPr>
+    </w:lvl>
+    <w:lvl w:ilvl="3" w:tplc="0409000F" w:tentative="1">
+      <w:start w:val="1"/>
+      <w:numFmt w:val="decimal"/>
+      <w:lvlText w:val="%4."/>
+      <w:lvlJc w:val="left"/>
+      <w:pPr>
+        <w:ind w:left="2880" w:hanging="360"/>
+      </w:pPr>
+    </w:lvl>
+    <w:lvl w:ilvl="4" w:tplc="04090019" w:tentative="1">
+      <w:start w:val="1"/>
+      <w:numFmt w:val="lowerLetter"/>
+      <w:lvlText w:val="%5."/>
+      <w:lvlJc w:val="left"/>
+      <w:pPr>
+        <w:ind w:left="3600" w:hanging="360"/>
+      </w:pPr>
+    </w:lvl>
+    <w:lvl w:ilvl="5" w:tplc="0409001B" w:tentative="1">
+      <w:start w:val="1"/>
+      <w:numFmt w:val="lowerRoman"/>
+      <w:lvlText w:val="%6."/>
+      <w:lvlJc w:val="right"/>
+      <w:pPr>
+        <w:ind w:left="4320" w:hanging="180"/>
+      </w:pPr>
+    </w:lvl>
+    <w:lvl w:ilvl="6" w:tplc="0409000F" w:tentative="1">
+      <w:start w:val="1"/>
+      <w:numFmt w:val="decimal"/>
+      <w:lvlText w:val="%7."/>
+      <w:lvlJc w:val="left"/>
+      <w:pPr>
+        <w:ind w:left="5040" w:hanging="360"/>
+      </w:pPr>
+    </w:lvl>
+    <w:lvl w:ilvl="7" w:tplc="04090019" w:tentative="1">
+      <w:start w:val="1"/>
+      <w:numFmt w:val="lowerLetter"/>
+      <w:lvlText w:val="%8."/>
+      <w:lvlJc w:val="left"/>
+      <w:pPr>
+        <w:ind w:left="5760" w:hanging="360"/>
+      </w:pPr>
+    </w:lvl>
+    <w:lvl w:ilvl="8" w:tplc="0409001B" w:tentative="1">
+      <w:start w:val="1"/>
+      <w:numFmt w:val="lowerRoman"/>
+      <w:lvlText w:val="%9."/>
+      <w:lvlJc w:val="right"/>
+      <w:pPr>
+        <w:ind w:left="6480" w:hanging="180"/>
+      </w:pPr>
+    </w:lvl>
+  </w:abstractNum>
+  <w:abstractNum w:abstractNumId="9" w15:restartNumberingAfterBreak="0">
     <w:nsid w:val="7EDE4DC8"/>
     <w:multiLevelType w:val="hybridMultilevel"/>
     <w:tmpl w:val="902C6756"/>
@@ -9434,22 +11784,34 @@
     </w:lvl>
   </w:abstractNum>
   <w:num w:numId="1">
-    <w:abstractNumId w:val="3"/>
+    <w:abstractNumId w:val="4"/>
   </w:num>
   <w:num w:numId="2">
-    <w:abstractNumId w:val="5"/>
+    <w:abstractNumId w:val="9"/>
   </w:num>
   <w:num w:numId="3">
-    <w:abstractNumId w:val="1"/>
+    <w:abstractNumId w:val="2"/>
   </w:num>
   <w:num w:numId="4">
     <w:abstractNumId w:val="0"/>
   </w:num>
   <w:num w:numId="5">
-    <w:abstractNumId w:val="2"/>
+    <w:abstractNumId w:val="3"/>
   </w:num>
   <w:num w:numId="6">
-    <w:abstractNumId w:val="4"/>
+    <w:abstractNumId w:val="7"/>
+  </w:num>
+  <w:num w:numId="7">
+    <w:abstractNumId w:val="6"/>
+  </w:num>
+  <w:num w:numId="8">
+    <w:abstractNumId w:val="5"/>
+  </w:num>
+  <w:num w:numId="9">
+    <w:abstractNumId w:val="8"/>
+  </w:num>
+  <w:num w:numId="10">
+    <w:abstractNumId w:val="1"/>
   </w:num>
 </w:numbering>
 </file>
@@ -9900,6 +12262,37 @@
       <w:color w:val="808080"/>
     </w:rPr>
   </w:style>
+  <w:style w:type="table" w:styleId="TableGrid">
+    <w:name w:val="Table Grid"/>
+    <w:basedOn w:val="TableNormal"/>
+    <w:uiPriority w:val="39"/>
+    <w:rsid w:val="00BC5985"/>
+    <w:tblPr>
+      <w:tblBorders>
+        <w:top w:val="single" w:sz="4" w:space="0" w:color="auto"/>
+        <w:left w:val="single" w:sz="4" w:space="0" w:color="auto"/>
+        <w:bottom w:val="single" w:sz="4" w:space="0" w:color="auto"/>
+        <w:right w:val="single" w:sz="4" w:space="0" w:color="auto"/>
+        <w:insideH w:val="single" w:sz="4" w:space="0" w:color="auto"/>
+        <w:insideV w:val="single" w:sz="4" w:space="0" w:color="auto"/>
+      </w:tblBorders>
+    </w:tblPr>
+  </w:style>
+  <w:style w:type="paragraph" w:styleId="NormalWeb">
+    <w:name w:val="Normal (Web)"/>
+    <w:basedOn w:val="Normal"/>
+    <w:uiPriority w:val="99"/>
+    <w:semiHidden/>
+    <w:unhideWhenUsed/>
+    <w:rsid w:val="00C846D0"/>
+    <w:pPr>
+      <w:spacing w:before="100" w:beforeAutospacing="1" w:after="100" w:afterAutospacing="1"/>
+    </w:pPr>
+    <w:rPr>
+      <w:rFonts w:ascii="Times New Roman" w:eastAsia="Times New Roman" w:hAnsi="Times New Roman" w:cs="Times New Roman"/>
+      <w:lang w:val="en-CA"/>
+    </w:rPr>
+  </w:style>
 </w:styles>
 </file>
 

</xml_diff>